<commit_message>
Added a standardized set of free fonts that can be shared across platforms.
Reintroduced the Header, but added default layout behavior and full customization support.

Cleaned up the default style settings for all controls.
</commit_message>
<xml_diff>
--- a/Notes/Documentation/Notes Documentation.docx
+++ b/Notes/Documentation/Notes Documentation.docx
@@ -4818,12 +4818,83 @@
       <w:pPr>
         <w:ind w:firstLine="720"/>
       </w:pPr>
+      <w:r>
+        <w:t xml:space="preserve">Padding, </w:t>
+      </w:r>
+      <w:proofErr w:type="spellStart"/>
+      <w:r>
+        <w:t>PaddingLeft</w:t>
+      </w:r>
+      <w:proofErr w:type="spellEnd"/>
+      <w:r>
+        <w:t xml:space="preserve">, </w:t>
+      </w:r>
+      <w:proofErr w:type="spellStart"/>
+      <w:r>
+        <w:t>PaddingTop</w:t>
+      </w:r>
+      <w:proofErr w:type="spellEnd"/>
+      <w:r>
+        <w:t xml:space="preserve">, </w:t>
+      </w:r>
+      <w:proofErr w:type="spellStart"/>
+      <w:r>
+        <w:t>PaddingRight</w:t>
+      </w:r>
+      <w:proofErr w:type="spellEnd"/>
+      <w:r>
+        <w:t xml:space="preserve">, </w:t>
+      </w:r>
+      <w:proofErr w:type="spellStart"/>
+      <w:r>
+        <w:t>PaddingBottom</w:t>
+      </w:r>
+      <w:proofErr w:type="spellEnd"/>
+    </w:p>
+    <w:p>
+      <w:pPr>
+        <w:ind w:firstLine="720"/>
+      </w:pPr>
       <w:proofErr w:type="spellStart"/>
       <w:r>
         <w:t>BackgroundColor</w:t>
       </w:r>
       <w:proofErr w:type="spellEnd"/>
     </w:p>
+    <w:p>
+      <w:pPr>
+        <w:ind w:firstLine="720"/>
+      </w:pPr>
+      <w:proofErr w:type="spellStart"/>
+      <w:r>
+        <w:t>FontName</w:t>
+      </w:r>
+      <w:proofErr w:type="spellEnd"/>
+      <w:r>
+        <w:t xml:space="preserve">, </w:t>
+      </w:r>
+      <w:proofErr w:type="spellStart"/>
+      <w:r>
+        <w:t>FontSize</w:t>
+      </w:r>
+      <w:proofErr w:type="spellEnd"/>
+      <w:r>
+        <w:t xml:space="preserve">, </w:t>
+      </w:r>
+      <w:proofErr w:type="spellStart"/>
+      <w:r>
+        <w:t>FontColor</w:t>
+      </w:r>
+      <w:proofErr w:type="spellEnd"/>
+    </w:p>
+    <w:p>
+      <w:pPr>
+        <w:ind w:firstLine="720"/>
+      </w:pPr>
+      <w:r>
+        <w:t>Alignment</w:t>
+      </w:r>
+    </w:p>
     <w:p/>
     <w:p>
       <w:r>
@@ -4834,6 +4905,9 @@
       <w:pPr>
         <w:ind w:firstLine="720"/>
       </w:pPr>
+      <w:r>
+        <w:t xml:space="preserve">Padding, </w:t>
+      </w:r>
       <w:proofErr w:type="spellStart"/>
       <w:r>
         <w:t>PaddingLeft</w:t>
@@ -4870,6 +4944,48 @@
       </w:pPr>
       <w:proofErr w:type="spellStart"/>
       <w:r>
+        <w:t>FontName</w:t>
+      </w:r>
+      <w:proofErr w:type="spellEnd"/>
+      <w:r>
+        <w:t xml:space="preserve">, </w:t>
+      </w:r>
+      <w:proofErr w:type="spellStart"/>
+      <w:r>
+        <w:t>FontSize</w:t>
+      </w:r>
+      <w:proofErr w:type="spellEnd"/>
+      <w:r>
+        <w:t xml:space="preserve">, </w:t>
+      </w:r>
+      <w:proofErr w:type="spellStart"/>
+      <w:r>
+        <w:t>FontColor</w:t>
+      </w:r>
+      <w:proofErr w:type="spellEnd"/>
+    </w:p>
+    <w:p>
+      <w:pPr>
+        <w:ind w:firstLine="720"/>
+      </w:pPr>
+      <w:r>
+        <w:t>Alignment</w:t>
+      </w:r>
+    </w:p>
+    <w:p/>
+    <w:p>
+      <w:proofErr w:type="spellStart"/>
+      <w:r>
+        <w:t>RevealBox</w:t>
+      </w:r>
+      <w:proofErr w:type="spellEnd"/>
+    </w:p>
+    <w:p>
+      <w:pPr>
+        <w:ind w:firstLine="720"/>
+      </w:pPr>
+      <w:proofErr w:type="spellStart"/>
+      <w:r>
         <w:t>BackgroundColor</w:t>
       </w:r>
       <w:proofErr w:type="spellEnd"/>
@@ -4904,6 +5020,534 @@
     <w:p>
       <w:proofErr w:type="spellStart"/>
       <w:r>
+        <w:t>TextInput</w:t>
+      </w:r>
+      <w:proofErr w:type="spellEnd"/>
+    </w:p>
+    <w:p>
+      <w:pPr>
+        <w:ind w:firstLine="720"/>
+      </w:pPr>
+      <w:proofErr w:type="spellStart"/>
+      <w:r>
+        <w:t>BackgroundColor</w:t>
+      </w:r>
+      <w:proofErr w:type="spellEnd"/>
+    </w:p>
+    <w:p>
+      <w:pPr>
+        <w:ind w:firstLine="720"/>
+      </w:pPr>
+      <w:proofErr w:type="spellStart"/>
+      <w:r>
+        <w:t>FontName</w:t>
+      </w:r>
+      <w:proofErr w:type="spellEnd"/>
+      <w:r>
+        <w:t xml:space="preserve">, </w:t>
+      </w:r>
+      <w:proofErr w:type="spellStart"/>
+      <w:r>
+        <w:t>FontSize</w:t>
+      </w:r>
+      <w:proofErr w:type="spellEnd"/>
+      <w:r>
+        <w:t xml:space="preserve">, </w:t>
+      </w:r>
+      <w:proofErr w:type="spellStart"/>
+      <w:r>
+        <w:t>FontColor</w:t>
+      </w:r>
+      <w:proofErr w:type="spellEnd"/>
+    </w:p>
+    <w:p/>
+    <w:p>
+      <w:r>
+        <w:t>Quote</w:t>
+      </w:r>
+    </w:p>
+    <w:p>
+      <w:pPr>
+        <w:ind w:firstLine="720"/>
+      </w:pPr>
+      <w:proofErr w:type="spellStart"/>
+      <w:r>
+        <w:t>BackgroundColor</w:t>
+      </w:r>
+      <w:proofErr w:type="spellEnd"/>
+    </w:p>
+    <w:p>
+      <w:pPr>
+        <w:ind w:firstLine="720"/>
+      </w:pPr>
+      <w:proofErr w:type="spellStart"/>
+      <w:r>
+        <w:t>FontName</w:t>
+      </w:r>
+      <w:proofErr w:type="spellEnd"/>
+      <w:r>
+        <w:t xml:space="preserve">, </w:t>
+      </w:r>
+      <w:proofErr w:type="spellStart"/>
+      <w:r>
+        <w:t>FontSize</w:t>
+      </w:r>
+      <w:proofErr w:type="spellEnd"/>
+      <w:r>
+        <w:t xml:space="preserve">, </w:t>
+      </w:r>
+      <w:proofErr w:type="spellStart"/>
+      <w:r>
+        <w:t>FontColor</w:t>
+      </w:r>
+      <w:proofErr w:type="spellEnd"/>
+    </w:p>
+    <w:p/>
+    <w:p>
+      <w:r>
+        <w:t>Text</w:t>
+      </w:r>
+    </w:p>
+    <w:p>
+      <w:pPr>
+        <w:ind w:firstLine="720"/>
+      </w:pPr>
+      <w:proofErr w:type="spellStart"/>
+      <w:r>
+        <w:t>BackgroundColor</w:t>
+      </w:r>
+      <w:proofErr w:type="spellEnd"/>
+    </w:p>
+    <w:p>
+      <w:pPr>
+        <w:ind w:firstLine="720"/>
+      </w:pPr>
+      <w:proofErr w:type="spellStart"/>
+      <w:r>
+        <w:t>FontName</w:t>
+      </w:r>
+      <w:proofErr w:type="spellEnd"/>
+      <w:r>
+        <w:t xml:space="preserve">, </w:t>
+      </w:r>
+      <w:proofErr w:type="spellStart"/>
+      <w:r>
+        <w:t>FontSize</w:t>
+      </w:r>
+      <w:proofErr w:type="spellEnd"/>
+      <w:r>
+        <w:t xml:space="preserve">, </w:t>
+      </w:r>
+      <w:proofErr w:type="spellStart"/>
+      <w:r>
+        <w:t>FontColor</w:t>
+      </w:r>
+      <w:proofErr w:type="spellEnd"/>
+    </w:p>
+    <w:p/>
+    <w:p>
+      <w:r>
+        <w:t>Header</w:t>
+      </w:r>
+    </w:p>
+    <w:p>
+      <w:pPr>
+        <w:ind w:firstLine="720"/>
+      </w:pPr>
+      <w:r>
+        <w:t xml:space="preserve">Padding, </w:t>
+      </w:r>
+      <w:proofErr w:type="spellStart"/>
+      <w:r>
+        <w:t>PaddingLeft</w:t>
+      </w:r>
+      <w:proofErr w:type="spellEnd"/>
+      <w:r>
+        <w:t xml:space="preserve">, </w:t>
+      </w:r>
+      <w:proofErr w:type="spellStart"/>
+      <w:r>
+        <w:t>PaddingTop</w:t>
+      </w:r>
+      <w:proofErr w:type="spellEnd"/>
+      <w:r>
+        <w:t xml:space="preserve">, </w:t>
+      </w:r>
+      <w:proofErr w:type="spellStart"/>
+      <w:r>
+        <w:t>PaddingRight</w:t>
+      </w:r>
+      <w:proofErr w:type="spellEnd"/>
+      <w:r>
+        <w:t xml:space="preserve">, </w:t>
+      </w:r>
+      <w:proofErr w:type="spellStart"/>
+      <w:r>
+        <w:t>PaddingBottom</w:t>
+      </w:r>
+      <w:proofErr w:type="spellEnd"/>
+    </w:p>
+    <w:p>
+      <w:r>
+        <w:tab/>
+        <w:t>Alignment</w:t>
+      </w:r>
+    </w:p>
+    <w:p/>
+    <w:p>
+      <w:r>
+        <w:tab/>
+      </w:r>
+      <w:proofErr w:type="spellStart"/>
+      <w:r>
+        <w:t>HeaderTitle</w:t>
+      </w:r>
+      <w:proofErr w:type="spellEnd"/>
+      <w:r>
+        <w:t>, Date and Speaker</w:t>
+      </w:r>
+    </w:p>
+    <w:p>
+      <w:r>
+        <w:tab/>
+      </w:r>
+      <w:r>
+        <w:tab/>
+      </w:r>
+      <w:proofErr w:type="spellStart"/>
+      <w:r>
+        <w:t>FontName</w:t>
+      </w:r>
+      <w:proofErr w:type="spellEnd"/>
+      <w:r>
+        <w:t xml:space="preserve">, </w:t>
+      </w:r>
+      <w:proofErr w:type="spellStart"/>
+      <w:r>
+        <w:t>FontSize</w:t>
+      </w:r>
+      <w:proofErr w:type="spellEnd"/>
+      <w:r>
+        <w:t xml:space="preserve">, </w:t>
+      </w:r>
+      <w:proofErr w:type="spellStart"/>
+      <w:r>
+        <w:t>FontColor</w:t>
+      </w:r>
+      <w:proofErr w:type="spellEnd"/>
+    </w:p>
+    <w:p>
+      <w:r>
+        <w:tab/>
+      </w:r>
+      <w:r>
+        <w:tab/>
+        <w:t>Alignment</w:t>
+      </w:r>
+    </w:p>
+    <w:p/>
+    <w:p/>
+    <w:p/>
+    <w:p/>
+    <w:p/>
+    <w:p/>
+    <w:p/>
+    <w:p/>
+    <w:p/>
+    <w:p/>
+    <w:p/>
+    <w:p/>
+    <w:p/>
+    <w:p/>
+    <w:p/>
+    <w:p>
+      <w:pPr>
+        <w:pStyle w:val="Heading3"/>
+      </w:pPr>
+      <w:bookmarkStart w:id="17" w:name="_Toc268252411"/>
+      <w:proofErr w:type="spellStart"/>
+      <w:r>
+        <w:t>StackPanel</w:t>
+      </w:r>
+      <w:bookmarkEnd w:id="17"/>
+      <w:proofErr w:type="spellEnd"/>
+    </w:p>
+    <w:p>
+      <w:r>
+        <w:t>Summary: Container control that places children in a vertical stack.</w:t>
+      </w:r>
+    </w:p>
+    <w:p/>
+    <w:p>
+      <w:r>
+        <w:t xml:space="preserve">Supported Attributes: </w:t>
+      </w:r>
+    </w:p>
+    <w:p>
+      <w:pPr>
+        <w:rPr>
+          <w:i/>
+        </w:rPr>
+      </w:pPr>
+      <w:r>
+        <w:tab/>
+      </w:r>
+      <w:r>
+        <w:rPr>
+          <w:i/>
+        </w:rPr>
+        <w:t>Positioning</w:t>
+      </w:r>
+    </w:p>
+    <w:p>
+      <w:pPr>
+        <w:ind w:left="720" w:firstLine="720"/>
+      </w:pPr>
+      <w:r>
+        <w:t>Left, Top</w:t>
+      </w:r>
+    </w:p>
+    <w:p>
+      <w:r>
+        <w:tab/>
+      </w:r>
+    </w:p>
+    <w:p>
+      <w:pPr>
+        <w:ind w:firstLine="720"/>
+        <w:rPr>
+          <w:i/>
+        </w:rPr>
+      </w:pPr>
+      <w:r>
+        <w:rPr>
+          <w:i/>
+        </w:rPr>
+        <w:t>Sizing</w:t>
+      </w:r>
+    </w:p>
+    <w:p>
+      <w:pPr>
+        <w:ind w:left="720" w:firstLine="720"/>
+      </w:pPr>
+      <w:r>
+        <w:t>Width</w:t>
+      </w:r>
+    </w:p>
+    <w:p>
+      <w:r>
+        <w:tab/>
+      </w:r>
+    </w:p>
+    <w:p>
+      <w:pPr>
+        <w:ind w:firstLine="720"/>
+        <w:rPr>
+          <w:i/>
+        </w:rPr>
+      </w:pPr>
+      <w:r>
+        <w:rPr>
+          <w:i/>
+        </w:rPr>
+        <w:t>Spacing &amp; Alignment</w:t>
+      </w:r>
+    </w:p>
+    <w:p>
+      <w:pPr>
+        <w:ind w:left="720" w:firstLine="720"/>
+      </w:pPr>
+      <w:r>
+        <w:t xml:space="preserve">Padding, </w:t>
+      </w:r>
+      <w:proofErr w:type="spellStart"/>
+      <w:r>
+        <w:t>PaddingLeft</w:t>
+      </w:r>
+      <w:proofErr w:type="spellEnd"/>
+      <w:r>
+        <w:t xml:space="preserve">, </w:t>
+      </w:r>
+      <w:proofErr w:type="spellStart"/>
+      <w:r>
+        <w:t>PaddingTop</w:t>
+      </w:r>
+      <w:proofErr w:type="spellEnd"/>
+      <w:r>
+        <w:t xml:space="preserve">, </w:t>
+      </w:r>
+      <w:proofErr w:type="spellStart"/>
+      <w:r>
+        <w:t>PaddingRight</w:t>
+      </w:r>
+      <w:proofErr w:type="spellEnd"/>
+      <w:r>
+        <w:t xml:space="preserve">, </w:t>
+      </w:r>
+      <w:proofErr w:type="spellStart"/>
+      <w:r>
+        <w:t>PaddingBottom</w:t>
+      </w:r>
+      <w:proofErr w:type="spellEnd"/>
+    </w:p>
+    <w:p>
+      <w:pPr>
+        <w:ind w:firstLine="720"/>
+      </w:pPr>
+      <w:r>
+        <w:tab/>
+      </w:r>
+      <w:r>
+        <w:tab/>
+      </w:r>
+      <w:r>
+        <w:rPr>
+          <w:b/>
+        </w:rPr>
+        <w:t xml:space="preserve">Note: </w:t>
+      </w:r>
+      <w:r>
+        <w:t xml:space="preserve">Children </w:t>
+      </w:r>
+      <w:r>
+        <w:rPr>
+          <w:b/>
+        </w:rPr>
+        <w:t>do not</w:t>
+      </w:r>
+      <w:r>
+        <w:t xml:space="preserve"> inherit padding values.</w:t>
+      </w:r>
+    </w:p>
+    <w:p>
+      <w:pPr>
+        <w:ind w:firstLine="720"/>
+      </w:pPr>
+    </w:p>
+    <w:p>
+      <w:r>
+        <w:tab/>
+      </w:r>
+      <w:r>
+        <w:tab/>
+      </w:r>
+      <w:r>
+        <w:t xml:space="preserve">Alignment, </w:t>
+      </w:r>
+      <w:proofErr w:type="spellStart"/>
+      <w:r>
+        <w:t>ChildAlignment</w:t>
+      </w:r>
+      <w:proofErr w:type="spellEnd"/>
+    </w:p>
+    <w:p/>
+    <w:p>
+      <w:pPr>
+        <w:rPr>
+          <w:i/>
+        </w:rPr>
+      </w:pPr>
+      <w:r>
+        <w:tab/>
+      </w:r>
+      <w:r>
+        <w:rPr>
+          <w:i/>
+        </w:rPr>
+        <w:t>Appearance</w:t>
+      </w:r>
+    </w:p>
+    <w:p>
+      <w:r>
+        <w:tab/>
+      </w:r>
+      <w:r>
+        <w:tab/>
+      </w:r>
+      <w:proofErr w:type="spellStart"/>
+      <w:r>
+        <w:t>FontName</w:t>
+      </w:r>
+      <w:proofErr w:type="spellEnd"/>
+      <w:r>
+        <w:t xml:space="preserve">, </w:t>
+      </w:r>
+      <w:proofErr w:type="spellStart"/>
+      <w:r>
+        <w:t>FontSize</w:t>
+      </w:r>
+      <w:proofErr w:type="spellEnd"/>
+      <w:r>
+        <w:t xml:space="preserve">, </w:t>
+      </w:r>
+      <w:proofErr w:type="spellStart"/>
+      <w:r>
+        <w:t>FontColor</w:t>
+      </w:r>
+      <w:proofErr w:type="spellEnd"/>
+    </w:p>
+    <w:p>
+      <w:r>
+        <w:tab/>
+      </w:r>
+      <w:r>
+        <w:tab/>
+      </w:r>
+      <w:proofErr w:type="spellStart"/>
+      <w:r>
+        <w:t>BackgroundColor</w:t>
+      </w:r>
+      <w:proofErr w:type="spellEnd"/>
+    </w:p>
+    <w:p>
+      <w:r>
+        <w:tab/>
+      </w:r>
+      <w:r>
+        <w:tab/>
+      </w:r>
+      <w:r>
+        <w:t>Debug</w:t>
+      </w:r>
+    </w:p>
+    <w:p/>
+    <w:p>
+      <w:r>
+        <w:t>Supported Elements:</w:t>
+      </w:r>
+    </w:p>
+    <w:p>
+      <w:pPr>
+        <w:ind w:firstLine="720"/>
+      </w:pPr>
+      <w:proofErr w:type="spellStart"/>
+      <w:r>
+        <w:t>StackPanel</w:t>
+      </w:r>
+      <w:proofErr w:type="spellEnd"/>
+    </w:p>
+    <w:p>
+      <w:pPr>
+        <w:ind w:firstLine="720"/>
+      </w:pPr>
+      <w:r>
+        <w:t>Canvas</w:t>
+      </w:r>
+    </w:p>
+    <w:p>
+      <w:pPr>
+        <w:ind w:firstLine="720"/>
+      </w:pPr>
+      <w:r>
+        <w:t>Paragraph</w:t>
+      </w:r>
+    </w:p>
+    <w:p>
+      <w:pPr>
+        <w:ind w:firstLine="720"/>
+      </w:pPr>
+      <w:proofErr w:type="spellStart"/>
+      <w:r>
         <w:t>RevealBox</w:t>
       </w:r>
       <w:proofErr w:type="spellEnd"/>
@@ -4912,6 +5556,276 @@
       <w:pPr>
         <w:ind w:firstLine="720"/>
       </w:pPr>
+      <w:r>
+        <w:t>Quote</w:t>
+      </w:r>
+    </w:p>
+    <w:p>
+      <w:pPr>
+        <w:ind w:firstLine="720"/>
+      </w:pPr>
+      <w:proofErr w:type="spellStart"/>
+      <w:r>
+        <w:t>TextInput</w:t>
+      </w:r>
+      <w:proofErr w:type="spellEnd"/>
+    </w:p>
+    <w:p/>
+    <w:p/>
+    <w:p/>
+    <w:p/>
+    <w:p/>
+    <w:p/>
+    <w:p/>
+    <w:p/>
+    <w:p/>
+    <w:p/>
+    <w:p/>
+    <w:p/>
+    <w:p/>
+    <w:p/>
+    <w:p/>
+    <w:p/>
+    <w:p/>
+    <w:p/>
+    <w:p/>
+    <w:p/>
+    <w:p/>
+    <w:p>
+      <w:pPr>
+        <w:pStyle w:val="Heading3"/>
+      </w:pPr>
+      <w:bookmarkStart w:id="18" w:name="_Toc268252412"/>
+      <w:r>
+        <w:t>Canvas</w:t>
+      </w:r>
+      <w:bookmarkEnd w:id="18"/>
+    </w:p>
+    <w:p>
+      <w:r>
+        <w:t xml:space="preserve">Summary: Container control that places children in absolute coordinates relative to the </w:t>
+      </w:r>
+      <w:r>
+        <w:t>Canvas</w:t>
+      </w:r>
+      <w:r>
+        <w:t>.</w:t>
+      </w:r>
+    </w:p>
+    <w:p/>
+    <w:p>
+      <w:r>
+        <w:t xml:space="preserve">Supported Attributes: </w:t>
+      </w:r>
+    </w:p>
+    <w:p>
+      <w:pPr>
+        <w:rPr>
+          <w:i/>
+        </w:rPr>
+      </w:pPr>
+      <w:r>
+        <w:tab/>
+      </w:r>
+      <w:r>
+        <w:rPr>
+          <w:i/>
+        </w:rPr>
+        <w:t>Positioning</w:t>
+      </w:r>
+    </w:p>
+    <w:p>
+      <w:pPr>
+        <w:ind w:left="720" w:firstLine="720"/>
+      </w:pPr>
+      <w:r>
+        <w:t>Left, Top</w:t>
+      </w:r>
+    </w:p>
+    <w:p>
+      <w:r>
+        <w:tab/>
+      </w:r>
+    </w:p>
+    <w:p>
+      <w:pPr>
+        <w:ind w:firstLine="720"/>
+        <w:rPr>
+          <w:i/>
+        </w:rPr>
+      </w:pPr>
+      <w:r>
+        <w:rPr>
+          <w:i/>
+        </w:rPr>
+        <w:t>Sizing</w:t>
+      </w:r>
+    </w:p>
+    <w:p>
+      <w:pPr>
+        <w:ind w:left="720" w:firstLine="720"/>
+      </w:pPr>
+      <w:r>
+        <w:t>Width</w:t>
+      </w:r>
+    </w:p>
+    <w:p>
+      <w:r>
+        <w:tab/>
+      </w:r>
+    </w:p>
+    <w:p>
+      <w:pPr>
+        <w:ind w:firstLine="720"/>
+        <w:rPr>
+          <w:i/>
+        </w:rPr>
+      </w:pPr>
+      <w:r>
+        <w:rPr>
+          <w:i/>
+        </w:rPr>
+        <w:t>Spacing &amp; Alignment</w:t>
+      </w:r>
+    </w:p>
+    <w:p>
+      <w:pPr>
+        <w:ind w:left="720" w:firstLine="720"/>
+      </w:pPr>
+      <w:r>
+        <w:t xml:space="preserve">Padding, </w:t>
+      </w:r>
+      <w:proofErr w:type="spellStart"/>
+      <w:r>
+        <w:t>PaddingLeft</w:t>
+      </w:r>
+      <w:proofErr w:type="spellEnd"/>
+      <w:r>
+        <w:t xml:space="preserve">, </w:t>
+      </w:r>
+      <w:proofErr w:type="spellStart"/>
+      <w:r>
+        <w:t>PaddingTop</w:t>
+      </w:r>
+      <w:proofErr w:type="spellEnd"/>
+      <w:r>
+        <w:t xml:space="preserve">, </w:t>
+      </w:r>
+      <w:proofErr w:type="spellStart"/>
+      <w:r>
+        <w:t>PaddingRight</w:t>
+      </w:r>
+      <w:proofErr w:type="spellEnd"/>
+      <w:r>
+        <w:t xml:space="preserve">, </w:t>
+      </w:r>
+      <w:proofErr w:type="spellStart"/>
+      <w:r>
+        <w:t>PaddingBottom</w:t>
+      </w:r>
+      <w:proofErr w:type="spellEnd"/>
+    </w:p>
+    <w:p>
+      <w:pPr>
+        <w:ind w:firstLine="720"/>
+      </w:pPr>
+      <w:r>
+        <w:tab/>
+      </w:r>
+      <w:r>
+        <w:tab/>
+      </w:r>
+      <w:r>
+        <w:rPr>
+          <w:b/>
+        </w:rPr>
+        <w:t xml:space="preserve">Note: </w:t>
+      </w:r>
+      <w:r>
+        <w:t xml:space="preserve">Children </w:t>
+      </w:r>
+      <w:r>
+        <w:rPr>
+          <w:b/>
+        </w:rPr>
+        <w:t>do not</w:t>
+      </w:r>
+      <w:r>
+        <w:t xml:space="preserve"> inherit padding values.</w:t>
+      </w:r>
+    </w:p>
+    <w:p>
+      <w:pPr>
+        <w:ind w:firstLine="720"/>
+      </w:pPr>
+    </w:p>
+    <w:p>
+      <w:r>
+        <w:tab/>
+      </w:r>
+      <w:r>
+        <w:tab/>
+        <w:t xml:space="preserve">Alignment, </w:t>
+      </w:r>
+      <w:proofErr w:type="spellStart"/>
+      <w:r>
+        <w:t>ChildAlignment</w:t>
+      </w:r>
+      <w:proofErr w:type="spellEnd"/>
+    </w:p>
+    <w:p/>
+    <w:p>
+      <w:pPr>
+        <w:rPr>
+          <w:i/>
+        </w:rPr>
+      </w:pPr>
+      <w:r>
+        <w:tab/>
+      </w:r>
+      <w:r>
+        <w:rPr>
+          <w:i/>
+        </w:rPr>
+        <w:t>Appearance</w:t>
+      </w:r>
+    </w:p>
+    <w:p>
+      <w:r>
+        <w:tab/>
+      </w:r>
+      <w:r>
+        <w:tab/>
+      </w:r>
+      <w:proofErr w:type="spellStart"/>
+      <w:r>
+        <w:t>FontName</w:t>
+      </w:r>
+      <w:proofErr w:type="spellEnd"/>
+      <w:r>
+        <w:t xml:space="preserve">, </w:t>
+      </w:r>
+      <w:proofErr w:type="spellStart"/>
+      <w:r>
+        <w:t>FontSize</w:t>
+      </w:r>
+      <w:proofErr w:type="spellEnd"/>
+      <w:r>
+        <w:t xml:space="preserve">, </w:t>
+      </w:r>
+      <w:proofErr w:type="spellStart"/>
+      <w:r>
+        <w:t>FontColor</w:t>
+      </w:r>
+      <w:proofErr w:type="spellEnd"/>
+    </w:p>
+    <w:p>
+      <w:r>
+        <w:tab/>
+      </w:r>
+      <w:r>
+        <w:tab/>
+      </w:r>
       <w:proofErr w:type="spellStart"/>
       <w:r>
         <w:t>BackgroundColor</w:t>
@@ -4919,9 +5833,204 @@
       <w:proofErr w:type="spellEnd"/>
     </w:p>
     <w:p>
+      <w:r>
+        <w:tab/>
+      </w:r>
+      <w:r>
+        <w:tab/>
+        <w:t>Debug</w:t>
+      </w:r>
+    </w:p>
+    <w:p/>
+    <w:p>
+      <w:r>
+        <w:t>Supported Elements:</w:t>
+      </w:r>
+    </w:p>
+    <w:p>
       <w:pPr>
         <w:ind w:firstLine="720"/>
       </w:pPr>
+      <w:r>
+        <w:t>Canvas</w:t>
+      </w:r>
+    </w:p>
+    <w:p>
+      <w:pPr>
+        <w:ind w:firstLine="720"/>
+      </w:pPr>
+      <w:proofErr w:type="spellStart"/>
+      <w:r>
+        <w:t>StackPanel</w:t>
+      </w:r>
+      <w:proofErr w:type="spellEnd"/>
+    </w:p>
+    <w:p>
+      <w:pPr>
+        <w:ind w:firstLine="720"/>
+      </w:pPr>
+      <w:r>
+        <w:t>Paragraph</w:t>
+      </w:r>
+    </w:p>
+    <w:p>
+      <w:pPr>
+        <w:ind w:firstLine="720"/>
+      </w:pPr>
+      <w:proofErr w:type="spellStart"/>
+      <w:r>
+        <w:t>RevealBox</w:t>
+      </w:r>
+      <w:proofErr w:type="spellEnd"/>
+    </w:p>
+    <w:p>
+      <w:pPr>
+        <w:ind w:firstLine="720"/>
+      </w:pPr>
+      <w:r>
+        <w:t>Quote</w:t>
+      </w:r>
+    </w:p>
+    <w:p>
+      <w:pPr>
+        <w:ind w:firstLine="720"/>
+      </w:pPr>
+      <w:proofErr w:type="spellStart"/>
+      <w:r>
+        <w:t>TextInput</w:t>
+      </w:r>
+      <w:proofErr w:type="spellEnd"/>
+    </w:p>
+    <w:p/>
+    <w:p>
+      <w:pPr>
+        <w:pStyle w:val="Heading3"/>
+      </w:pPr>
+      <w:bookmarkStart w:id="19" w:name="_Toc268252413"/>
+      <w:proofErr w:type="spellStart"/>
+      <w:r>
+        <w:t>RevealBox</w:t>
+      </w:r>
+      <w:bookmarkEnd w:id="19"/>
+      <w:proofErr w:type="spellEnd"/>
+    </w:p>
+    <w:p>
+      <w:r>
+        <w:t>Summary: Displays text that is hidden until a user taps on it.</w:t>
+      </w:r>
+    </w:p>
+    <w:p/>
+    <w:p>
+      <w:r>
+        <w:t>Supported Attributes:</w:t>
+      </w:r>
+    </w:p>
+    <w:p>
+      <w:pPr>
+        <w:rPr>
+          <w:i/>
+        </w:rPr>
+      </w:pPr>
+      <w:r>
+        <w:tab/>
+      </w:r>
+      <w:r>
+        <w:rPr>
+          <w:i/>
+        </w:rPr>
+        <w:t>Content</w:t>
+      </w:r>
+    </w:p>
+    <w:p>
+      <w:r>
+        <w:tab/>
+      </w:r>
+      <w:r>
+        <w:tab/>
+        <w:t>Text</w:t>
+      </w:r>
+      <w:r>
+        <w:tab/>
+      </w:r>
+    </w:p>
+    <w:p/>
+    <w:p>
+      <w:pPr>
+        <w:rPr>
+          <w:i/>
+        </w:rPr>
+      </w:pPr>
+      <w:r>
+        <w:tab/>
+      </w:r>
+      <w:r>
+        <w:rPr>
+          <w:i/>
+        </w:rPr>
+        <w:t>Positioning</w:t>
+      </w:r>
+    </w:p>
+    <w:p>
+      <w:r>
+        <w:tab/>
+      </w:r>
+      <w:r>
+        <w:tab/>
+        <w:t>Left, Top</w:t>
+      </w:r>
+    </w:p>
+    <w:p/>
+    <w:p>
+      <w:pPr>
+        <w:rPr>
+          <w:i/>
+        </w:rPr>
+      </w:pPr>
+      <w:r>
+        <w:tab/>
+      </w:r>
+      <w:r>
+        <w:rPr>
+          <w:i/>
+        </w:rPr>
+        <w:t>Spacing &amp; Alignment</w:t>
+      </w:r>
+    </w:p>
+    <w:p>
+      <w:pPr>
+        <w:ind w:firstLine="720"/>
+      </w:pPr>
+      <w:r>
+        <w:tab/>
+        <w:t>Alignment</w:t>
+      </w:r>
+    </w:p>
+    <w:p>
+      <w:pPr>
+        <w:ind w:firstLine="720"/>
+      </w:pPr>
+    </w:p>
+    <w:p>
+      <w:pPr>
+        <w:ind w:firstLine="720"/>
+        <w:rPr>
+          <w:i/>
+        </w:rPr>
+      </w:pPr>
+      <w:r>
+        <w:rPr>
+          <w:i/>
+        </w:rPr>
+        <w:t>Appearance</w:t>
+      </w:r>
+    </w:p>
+    <w:p>
+      <w:pPr>
+        <w:ind w:firstLine="720"/>
+      </w:pPr>
+      <w:r>
+        <w:tab/>
+      </w:r>
       <w:proofErr w:type="spellStart"/>
       <w:r>
         <w:t>FontName</w:t>
@@ -4944,18 +6053,602 @@
       </w:r>
       <w:proofErr w:type="spellEnd"/>
     </w:p>
-    <w:p/>
-    <w:p>
+    <w:p>
+      <w:pPr>
+        <w:ind w:firstLine="720"/>
+      </w:pPr>
+      <w:r>
+        <w:tab/>
+      </w:r>
+      <w:proofErr w:type="spellStart"/>
+      <w:r>
+        <w:t>BackgroundColor</w:t>
+      </w:r>
+      <w:proofErr w:type="spellEnd"/>
+    </w:p>
+    <w:p>
+      <w:pPr>
+        <w:ind w:firstLine="720"/>
+      </w:pPr>
+      <w:r>
+        <w:tab/>
+        <w:t>Debug</w:t>
+      </w:r>
+    </w:p>
+    <w:p/>
+    <w:p>
+      <w:r>
+        <w:t>Supported Elements:</w:t>
+      </w:r>
+    </w:p>
+    <w:p>
+      <w:r>
+        <w:tab/>
+        <w:t>Text</w:t>
+      </w:r>
+    </w:p>
+    <w:p/>
+    <w:p>
+      <w:pPr>
+        <w:pStyle w:val="Heading3"/>
+      </w:pPr>
+      <w:bookmarkStart w:id="20" w:name="_Toc268252414"/>
+      <w:r>
+        <w:t>Paragraph</w:t>
+      </w:r>
+      <w:bookmarkEnd w:id="20"/>
+    </w:p>
+    <w:p>
+      <w:r>
+        <w:t>Summary: Container control that places text in a paragraph format with word wrapping.</w:t>
+      </w:r>
+    </w:p>
+    <w:p/>
+    <w:p>
+      <w:r>
+        <w:t>Supported Attributes:</w:t>
+      </w:r>
+    </w:p>
+    <w:p>
+      <w:pPr>
+        <w:rPr>
+          <w:i/>
+        </w:rPr>
+      </w:pPr>
+      <w:r>
+        <w:tab/>
+      </w:r>
+      <w:r>
+        <w:rPr>
+          <w:i/>
+        </w:rPr>
+        <w:t>Positioning</w:t>
+      </w:r>
+    </w:p>
+    <w:p>
+      <w:r>
+        <w:tab/>
+      </w:r>
+      <w:r>
+        <w:tab/>
+      </w:r>
+      <w:r>
+        <w:t>Left, Top</w:t>
+      </w:r>
+    </w:p>
+    <w:p>
+      <w:r>
+        <w:tab/>
+      </w:r>
+    </w:p>
+    <w:p>
+      <w:pPr>
+        <w:rPr>
+          <w:i/>
+        </w:rPr>
+      </w:pPr>
+      <w:r>
+        <w:tab/>
+      </w:r>
+      <w:r>
+        <w:rPr>
+          <w:i/>
+        </w:rPr>
+        <w:t>Sizing</w:t>
+      </w:r>
+    </w:p>
+    <w:p>
+      <w:r>
+        <w:tab/>
+      </w:r>
+      <w:r>
+        <w:tab/>
+        <w:t>Width</w:t>
+      </w:r>
+      <w:r>
+        <w:br/>
+      </w:r>
+    </w:p>
+    <w:p>
+      <w:pPr>
+        <w:rPr>
+          <w:i/>
+        </w:rPr>
+      </w:pPr>
+      <w:r>
+        <w:tab/>
+      </w:r>
+      <w:r>
+        <w:rPr>
+          <w:i/>
+        </w:rPr>
+        <w:t>Spacing &amp; Alignment</w:t>
+      </w:r>
+    </w:p>
+    <w:p>
+      <w:r>
+        <w:tab/>
+      </w:r>
+      <w:r>
+        <w:tab/>
+      </w:r>
+      <w:r>
+        <w:t xml:space="preserve">Padding, </w:t>
+      </w:r>
+      <w:proofErr w:type="spellStart"/>
+      <w:r>
+        <w:t>PaddingLeft</w:t>
+      </w:r>
+      <w:proofErr w:type="spellEnd"/>
+      <w:r>
+        <w:t xml:space="preserve">, </w:t>
+      </w:r>
+      <w:proofErr w:type="spellStart"/>
+      <w:r>
+        <w:t>PaddingT</w:t>
+      </w:r>
+      <w:r>
+        <w:t>op</w:t>
+      </w:r>
+      <w:proofErr w:type="spellEnd"/>
+      <w:r>
+        <w:t xml:space="preserve">, </w:t>
+      </w:r>
+      <w:proofErr w:type="spellStart"/>
+      <w:r>
+        <w:t>PaddingRight</w:t>
+      </w:r>
+      <w:proofErr w:type="spellEnd"/>
+      <w:r>
+        <w:t xml:space="preserve">, </w:t>
+      </w:r>
+      <w:proofErr w:type="spellStart"/>
+      <w:r>
+        <w:t>PaddingBottom</w:t>
+      </w:r>
+      <w:proofErr w:type="spellEnd"/>
+    </w:p>
+    <w:p>
+      <w:pPr>
+        <w:ind w:left="1440" w:firstLine="720"/>
+      </w:pPr>
+      <w:r>
+        <w:rPr>
+          <w:b/>
+        </w:rPr>
+        <w:t xml:space="preserve">Note: </w:t>
+      </w:r>
+      <w:r>
+        <w:t xml:space="preserve">Children </w:t>
+      </w:r>
+      <w:r>
+        <w:rPr>
+          <w:b/>
+        </w:rPr>
+        <w:t>do not</w:t>
+      </w:r>
+      <w:r>
+        <w:t xml:space="preserve"> inherit padding values.</w:t>
+      </w:r>
+    </w:p>
+    <w:p>
+      <w:pPr>
+        <w:ind w:left="1440" w:firstLine="720"/>
+      </w:pPr>
+    </w:p>
+    <w:p>
+      <w:r>
+        <w:tab/>
+      </w:r>
+      <w:r>
+        <w:tab/>
+        <w:t xml:space="preserve">Alignment, </w:t>
+      </w:r>
+      <w:proofErr w:type="spellStart"/>
+      <w:r>
+        <w:t>ChildAlignment</w:t>
+      </w:r>
+      <w:proofErr w:type="spellEnd"/>
+    </w:p>
+    <w:p>
+      <w:r>
+        <w:tab/>
+      </w:r>
+    </w:p>
+    <w:p>
+      <w:pPr>
+        <w:rPr>
+          <w:i/>
+        </w:rPr>
+      </w:pPr>
+      <w:r>
+        <w:tab/>
+      </w:r>
+      <w:r>
+        <w:rPr>
+          <w:i/>
+        </w:rPr>
+        <w:t>Appearance</w:t>
+      </w:r>
+    </w:p>
+    <w:p>
+      <w:pPr>
+        <w:ind w:firstLine="720"/>
+      </w:pPr>
+      <w:r>
+        <w:tab/>
+      </w:r>
+      <w:proofErr w:type="spellStart"/>
+      <w:r>
+        <w:t>FontName</w:t>
+      </w:r>
+      <w:proofErr w:type="spellEnd"/>
+      <w:r>
+        <w:t xml:space="preserve">, </w:t>
+      </w:r>
+      <w:proofErr w:type="spellStart"/>
+      <w:r>
+        <w:t>FontSize</w:t>
+      </w:r>
+      <w:proofErr w:type="spellEnd"/>
+      <w:r>
+        <w:t xml:space="preserve">, </w:t>
+      </w:r>
+      <w:proofErr w:type="spellStart"/>
+      <w:r>
+        <w:t>FontColor</w:t>
+      </w:r>
+      <w:proofErr w:type="spellEnd"/>
+    </w:p>
+    <w:p>
+      <w:pPr>
+        <w:ind w:firstLine="720"/>
+      </w:pPr>
+      <w:r>
+        <w:tab/>
+      </w:r>
+      <w:proofErr w:type="spellStart"/>
+      <w:r>
+        <w:t>BackgroundColor</w:t>
+      </w:r>
+      <w:proofErr w:type="spellEnd"/>
+    </w:p>
+    <w:p>
+      <w:r>
+        <w:tab/>
+      </w:r>
+      <w:r>
+        <w:tab/>
+      </w:r>
+      <w:r>
+        <w:t>Debug</w:t>
+      </w:r>
+    </w:p>
+    <w:p/>
+    <w:p>
+      <w:r>
+        <w:t>Supported Elements:</w:t>
+      </w:r>
+    </w:p>
+    <w:p>
+      <w:r>
+        <w:tab/>
+      </w:r>
+      <w:proofErr w:type="spellStart"/>
+      <w:r>
+        <w:t>RevealBox</w:t>
+      </w:r>
+      <w:proofErr w:type="spellEnd"/>
+      <w:r>
+        <w:t xml:space="preserve">, </w:t>
+      </w:r>
       <w:proofErr w:type="spellStart"/>
       <w:r>
         <w:t>TextInput</w:t>
       </w:r>
       <w:proofErr w:type="spellEnd"/>
     </w:p>
+    <w:p/>
+    <w:p/>
+    <w:p>
+      <w:pPr>
+        <w:pStyle w:val="Heading3"/>
+      </w:pPr>
+      <w:bookmarkStart w:id="21" w:name="_Toc268252415"/>
+      <w:r>
+        <w:t>Quote</w:t>
+      </w:r>
+      <w:bookmarkEnd w:id="21"/>
+    </w:p>
+    <w:p>
+      <w:r>
+        <w:t>Summary: Displays quoted text with word wrapping and a citation.</w:t>
+      </w:r>
+    </w:p>
+    <w:p/>
+    <w:p>
+      <w:r>
+        <w:t>Supported Attributes:</w:t>
+      </w:r>
+    </w:p>
+    <w:p>
+      <w:pPr>
+        <w:rPr>
+          <w:i/>
+        </w:rPr>
+      </w:pPr>
+      <w:r>
+        <w:tab/>
+      </w:r>
+      <w:r>
+        <w:rPr>
+          <w:i/>
+        </w:rPr>
+        <w:t>Custom</w:t>
+      </w:r>
+    </w:p>
+    <w:p>
+      <w:r>
+        <w:rPr>
+          <w:i/>
+        </w:rPr>
+        <w:tab/>
+      </w:r>
+      <w:r>
+        <w:rPr>
+          <w:i/>
+        </w:rPr>
+        <w:tab/>
+      </w:r>
+      <w:r>
+        <w:t>Citation</w:t>
+      </w:r>
+    </w:p>
+    <w:p/>
+    <w:p>
+      <w:pPr>
+        <w:rPr>
+          <w:i/>
+        </w:rPr>
+      </w:pPr>
+      <w:r>
+        <w:tab/>
+      </w:r>
+      <w:r>
+        <w:rPr>
+          <w:i/>
+        </w:rPr>
+        <w:t>Positioning</w:t>
+      </w:r>
+    </w:p>
+    <w:p>
+      <w:r>
+        <w:rPr>
+          <w:i/>
+        </w:rPr>
+        <w:tab/>
+      </w:r>
+      <w:r>
+        <w:rPr>
+          <w:i/>
+        </w:rPr>
+        <w:tab/>
+      </w:r>
+      <w:r>
+        <w:t>Left, Top</w:t>
+      </w:r>
+    </w:p>
+    <w:p>
+      <w:pPr>
+        <w:rPr>
+          <w:i/>
+        </w:rPr>
+      </w:pPr>
+    </w:p>
+    <w:p>
+      <w:pPr>
+        <w:rPr>
+          <w:i/>
+        </w:rPr>
+      </w:pPr>
+      <w:r>
+        <w:rPr>
+          <w:i/>
+        </w:rPr>
+        <w:tab/>
+        <w:t>Sizing</w:t>
+      </w:r>
+    </w:p>
+    <w:p>
+      <w:pPr>
+        <w:rPr>
+          <w:i/>
+        </w:rPr>
+      </w:pPr>
+      <w:r>
+        <w:rPr>
+          <w:i/>
+        </w:rPr>
+        <w:tab/>
+      </w:r>
+      <w:r>
+        <w:rPr>
+          <w:i/>
+        </w:rPr>
+        <w:tab/>
+      </w:r>
+      <w:r>
+        <w:t>Width</w:t>
+      </w:r>
+      <w:r>
+        <w:rPr>
+          <w:i/>
+        </w:rPr>
+        <w:tab/>
+      </w:r>
+    </w:p>
+    <w:p>
+      <w:pPr>
+        <w:rPr>
+          <w:i/>
+        </w:rPr>
+      </w:pPr>
+    </w:p>
+    <w:p>
+      <w:pPr>
+        <w:rPr>
+          <w:i/>
+        </w:rPr>
+      </w:pPr>
+      <w:r>
+        <w:rPr>
+          <w:i/>
+        </w:rPr>
+        <w:tab/>
+        <w:t>Spacing &amp; Alignment</w:t>
+      </w:r>
+    </w:p>
+    <w:p>
+      <w:r>
+        <w:rPr>
+          <w:i/>
+        </w:rPr>
+        <w:tab/>
+      </w:r>
+      <w:r>
+        <w:rPr>
+          <w:i/>
+        </w:rPr>
+        <w:tab/>
+      </w:r>
+      <w:r>
+        <w:t>Padding,</w:t>
+      </w:r>
+      <w:r>
+        <w:rPr>
+          <w:i/>
+        </w:rPr>
+        <w:t xml:space="preserve"> </w:t>
+      </w:r>
+      <w:proofErr w:type="spellStart"/>
+      <w:r>
+        <w:t>PaddingLeft</w:t>
+      </w:r>
+      <w:proofErr w:type="spellEnd"/>
+      <w:r>
+        <w:t xml:space="preserve">, </w:t>
+      </w:r>
+      <w:proofErr w:type="spellStart"/>
+      <w:r>
+        <w:t>PaddingTop</w:t>
+      </w:r>
+      <w:proofErr w:type="spellEnd"/>
+      <w:r>
+        <w:t xml:space="preserve">, </w:t>
+      </w:r>
+      <w:proofErr w:type="spellStart"/>
+      <w:r>
+        <w:t>PaddingRight</w:t>
+      </w:r>
+      <w:proofErr w:type="spellEnd"/>
+      <w:r>
+        <w:t xml:space="preserve">, </w:t>
+      </w:r>
+      <w:proofErr w:type="spellStart"/>
+      <w:r>
+        <w:t>PaddingBottom</w:t>
+      </w:r>
+      <w:proofErr w:type="spellEnd"/>
+      <w:r>
+        <w:t>, Padding</w:t>
+      </w:r>
+    </w:p>
+    <w:p>
+      <w:r>
+        <w:tab/>
+      </w:r>
+      <w:r>
+        <w:tab/>
+      </w:r>
+      <w:r>
+        <w:t>Alignment</w:t>
+      </w:r>
+    </w:p>
+    <w:p/>
+    <w:p>
+      <w:pPr>
+        <w:rPr>
+          <w:i/>
+        </w:rPr>
+      </w:pPr>
+      <w:r>
+        <w:tab/>
+      </w:r>
+      <w:proofErr w:type="spellStart"/>
+      <w:r>
+        <w:rPr>
+          <w:i/>
+        </w:rPr>
+        <w:t>Apperance</w:t>
+      </w:r>
+      <w:proofErr w:type="spellEnd"/>
+    </w:p>
     <w:p>
       <w:pPr>
         <w:ind w:firstLine="720"/>
       </w:pPr>
+      <w:r>
+        <w:tab/>
+      </w:r>
+      <w:proofErr w:type="spellStart"/>
+      <w:r>
+        <w:t>FontName</w:t>
+      </w:r>
+      <w:proofErr w:type="spellEnd"/>
+      <w:r>
+        <w:t xml:space="preserve">, </w:t>
+      </w:r>
+      <w:proofErr w:type="spellStart"/>
+      <w:r>
+        <w:t>FontSize</w:t>
+      </w:r>
+      <w:proofErr w:type="spellEnd"/>
+      <w:r>
+        <w:t xml:space="preserve">, </w:t>
+      </w:r>
+      <w:proofErr w:type="spellStart"/>
+      <w:r>
+        <w:t>FontColor</w:t>
+      </w:r>
+      <w:proofErr w:type="spellEnd"/>
+    </w:p>
+    <w:p>
+      <w:pPr>
+        <w:ind w:firstLine="720"/>
+      </w:pPr>
+      <w:r>
+        <w:tab/>
+      </w:r>
       <w:proofErr w:type="spellStart"/>
       <w:r>
         <w:t>BackgroundColor</w:t>
@@ -4966,6 +6659,190 @@
       <w:pPr>
         <w:ind w:firstLine="720"/>
       </w:pPr>
+      <w:r>
+        <w:tab/>
+        <w:t>Debug</w:t>
+      </w:r>
+    </w:p>
+    <w:p/>
+    <w:p>
+      <w:r>
+        <w:t>Supported Elements</w:t>
+      </w:r>
+    </w:p>
+    <w:p>
+      <w:r>
+        <w:tab/>
+        <w:t>None</w:t>
+      </w:r>
+    </w:p>
+    <w:p/>
+    <w:p>
+      <w:pPr>
+        <w:pStyle w:val="Heading3"/>
+      </w:pPr>
+      <w:bookmarkStart w:id="22" w:name="_Toc268252416"/>
+      <w:proofErr w:type="spellStart"/>
+      <w:r>
+        <w:t>TextInput</w:t>
+      </w:r>
+      <w:bookmarkEnd w:id="22"/>
+      <w:proofErr w:type="spellEnd"/>
+    </w:p>
+    <w:p>
+      <w:r>
+        <w:t>Summary: Displays an interactive text field with placeholder text</w:t>
+      </w:r>
+      <w:r>
+        <w:t>.</w:t>
+      </w:r>
+    </w:p>
+    <w:p/>
+    <w:p>
+      <w:r>
+        <w:t>Supported Alignment:</w:t>
+      </w:r>
+    </w:p>
+    <w:p>
+      <w:pPr>
+        <w:rPr>
+          <w:i/>
+        </w:rPr>
+      </w:pPr>
+      <w:r>
+        <w:tab/>
+      </w:r>
+      <w:r>
+        <w:rPr>
+          <w:i/>
+        </w:rPr>
+        <w:t>Content</w:t>
+      </w:r>
+    </w:p>
+    <w:p>
+      <w:r>
+        <w:tab/>
+      </w:r>
+      <w:r>
+        <w:tab/>
+        <w:t>Text</w:t>
+      </w:r>
+      <w:r>
+        <w:tab/>
+      </w:r>
+    </w:p>
+    <w:p/>
+    <w:p>
+      <w:pPr>
+        <w:rPr>
+          <w:i/>
+        </w:rPr>
+      </w:pPr>
+      <w:r>
+        <w:tab/>
+      </w:r>
+      <w:r>
+        <w:rPr>
+          <w:i/>
+        </w:rPr>
+        <w:t>Positioning</w:t>
+      </w:r>
+    </w:p>
+    <w:p>
+      <w:r>
+        <w:tab/>
+      </w:r>
+      <w:r>
+        <w:tab/>
+        <w:t>Left, Top</w:t>
+      </w:r>
+    </w:p>
+    <w:p/>
+    <w:p>
+      <w:pPr>
+        <w:rPr>
+          <w:i/>
+        </w:rPr>
+      </w:pPr>
+      <w:r>
+        <w:tab/>
+      </w:r>
+      <w:r>
+        <w:rPr>
+          <w:i/>
+        </w:rPr>
+        <w:t>Sizing</w:t>
+      </w:r>
+    </w:p>
+    <w:p>
+      <w:r>
+        <w:rPr>
+          <w:i/>
+        </w:rPr>
+        <w:tab/>
+      </w:r>
+      <w:r>
+        <w:rPr>
+          <w:i/>
+        </w:rPr>
+        <w:tab/>
+      </w:r>
+      <w:r>
+        <w:t>Width</w:t>
+      </w:r>
+    </w:p>
+    <w:p/>
+    <w:p>
+      <w:pPr>
+        <w:rPr>
+          <w:i/>
+        </w:rPr>
+      </w:pPr>
+      <w:r>
+        <w:tab/>
+      </w:r>
+      <w:r>
+        <w:rPr>
+          <w:i/>
+        </w:rPr>
+        <w:t>Spacing &amp; Alignment</w:t>
+      </w:r>
+    </w:p>
+    <w:p>
+      <w:pPr>
+        <w:ind w:firstLine="720"/>
+      </w:pPr>
+      <w:r>
+        <w:tab/>
+        <w:t>Alignment</w:t>
+      </w:r>
+    </w:p>
+    <w:p>
+      <w:pPr>
+        <w:ind w:firstLine="720"/>
+      </w:pPr>
+    </w:p>
+    <w:p>
+      <w:pPr>
+        <w:ind w:firstLine="720"/>
+        <w:rPr>
+          <w:i/>
+        </w:rPr>
+      </w:pPr>
+      <w:r>
+        <w:rPr>
+          <w:i/>
+        </w:rPr>
+        <w:t>Appearance</w:t>
+      </w:r>
+    </w:p>
+    <w:p>
+      <w:pPr>
+        <w:ind w:firstLine="720"/>
+      </w:pPr>
+      <w:r>
+        <w:tab/>
+      </w:r>
       <w:proofErr w:type="spellStart"/>
       <w:r>
         <w:t>FontName</w:t>
@@ -4988,16 +6865,13 @@
       </w:r>
       <w:proofErr w:type="spellEnd"/>
     </w:p>
-    <w:p/>
-    <w:p>
-      <w:r>
-        <w:t>Quote</w:t>
-      </w:r>
-    </w:p>
     <w:p>
       <w:pPr>
         <w:ind w:firstLine="720"/>
       </w:pPr>
+      <w:r>
+        <w:tab/>
+      </w:r>
       <w:proofErr w:type="spellStart"/>
       <w:r>
         <w:t>BackgroundColor</w:t>
@@ -5008,13 +6882,308 @@
       <w:pPr>
         <w:ind w:firstLine="720"/>
       </w:pPr>
-      <w:proofErr w:type="spellStart"/>
+      <w:r>
+        <w:tab/>
+        <w:t>Debug</w:t>
+      </w:r>
+    </w:p>
+    <w:p/>
+    <w:p>
+      <w:r>
+        <w:t>Supported Elements:</w:t>
+      </w:r>
+    </w:p>
+    <w:p>
+      <w:r>
+        <w:tab/>
+      </w:r>
+      <w:proofErr w:type="spellStart"/>
+      <w:r>
+        <w:t>PlaceHolder</w:t>
+      </w:r>
+      <w:proofErr w:type="spellEnd"/>
+    </w:p>
+    <w:p/>
+    <w:p/>
+    <w:p>
+      <w:pPr>
+        <w:pStyle w:val="Heading3"/>
+      </w:pPr>
+      <w:bookmarkStart w:id="23" w:name="_Toc268252417"/>
+      <w:r>
+        <w:t>Attribute Values</w:t>
+      </w:r>
+      <w:bookmarkEnd w:id="23"/>
+    </w:p>
+    <w:p>
+      <w:r>
+        <w:t>Attributes support only certain types of values. Each attribute and its supported value are listed here.</w:t>
+      </w:r>
+    </w:p>
+    <w:p/>
+    <w:p>
+      <w:pPr>
+        <w:rPr>
+          <w:b/>
+        </w:rPr>
+      </w:pPr>
+      <w:r>
+        <w:rPr>
+          <w:b/>
+        </w:rPr>
+        <w:t>Positioning</w:t>
+      </w:r>
+    </w:p>
+    <w:p>
+      <w:pPr>
+        <w:ind w:firstLine="720"/>
+      </w:pPr>
+      <w:r>
+        <w:t>Left, Top</w:t>
+      </w:r>
+      <w:r>
+        <w:t xml:space="preserve"> – Numeric pixel or percentage value.</w:t>
+      </w:r>
+    </w:p>
+    <w:p>
+      <w:pPr>
+        <w:ind w:firstLine="720"/>
+      </w:pPr>
+      <w:r>
+        <w:t>Ex: Left=</w:t>
+      </w:r>
+      <w:r>
+        <w:t>”</w:t>
+      </w:r>
+      <w:r>
+        <w:t>50</w:t>
+      </w:r>
+      <w:r>
+        <w:t>”</w:t>
+      </w:r>
+      <w:r>
+        <w:t xml:space="preserve"> or Left=</w:t>
+      </w:r>
+      <w:r>
+        <w:t>”</w:t>
+      </w:r>
+      <w:r>
+        <w:t>50%</w:t>
+      </w:r>
+      <w:r>
+        <w:t>”</w:t>
+      </w:r>
+    </w:p>
+    <w:p/>
+    <w:p>
+      <w:pPr>
+        <w:rPr>
+          <w:b/>
+        </w:rPr>
+      </w:pPr>
+      <w:r>
+        <w:rPr>
+          <w:b/>
+        </w:rPr>
+        <w:t>Sizing</w:t>
+      </w:r>
+    </w:p>
+    <w:p>
+      <w:r>
+        <w:rPr>
+          <w:b/>
+        </w:rPr>
+        <w:tab/>
+      </w:r>
+      <w:proofErr w:type="gramStart"/>
+      <w:r>
+        <w:t>Width, Height – Numeric pixel or percentage value.</w:t>
+      </w:r>
+      <w:proofErr w:type="gramEnd"/>
+    </w:p>
+    <w:p>
+      <w:r>
+        <w:tab/>
+        <w:t>Ex: Width=</w:t>
+      </w:r>
+      <w:r>
+        <w:t>”</w:t>
+      </w:r>
+      <w:r>
+        <w:t>50</w:t>
+      </w:r>
+      <w:r>
+        <w:t>”</w:t>
+      </w:r>
+      <w:r>
+        <w:t xml:space="preserve"> or Width=</w:t>
+      </w:r>
+      <w:r>
+        <w:t>”</w:t>
+      </w:r>
+      <w:r>
+        <w:t>50%</w:t>
+      </w:r>
+      <w:r>
+        <w:t>”</w:t>
+      </w:r>
+    </w:p>
+    <w:p/>
+    <w:p>
+      <w:pPr>
+        <w:rPr>
+          <w:b/>
+        </w:rPr>
+      </w:pPr>
+      <w:r>
+        <w:rPr>
+          <w:b/>
+        </w:rPr>
+        <w:t>Spacing &amp; Alignment</w:t>
+      </w:r>
+    </w:p>
+    <w:p>
+      <w:r>
+        <w:rPr>
+          <w:b/>
+        </w:rPr>
+        <w:tab/>
+      </w:r>
+      <w:r>
+        <w:t xml:space="preserve">Alignment, </w:t>
+      </w:r>
+      <w:proofErr w:type="spellStart"/>
+      <w:r>
+        <w:t>ChildAlignment</w:t>
+      </w:r>
+      <w:proofErr w:type="spellEnd"/>
+      <w:r>
+        <w:t xml:space="preserve"> – “Left”, “Center” or “Right”</w:t>
+      </w:r>
+    </w:p>
+    <w:p>
+      <w:r>
+        <w:tab/>
+        <w:t>Ex: Alignment=”Center”</w:t>
+      </w:r>
+    </w:p>
+    <w:p>
+      <w:r>
+        <w:tab/>
+      </w:r>
+    </w:p>
+    <w:p>
+      <w:pPr>
+        <w:ind w:firstLine="720"/>
+      </w:pPr>
+      <w:proofErr w:type="spellStart"/>
+      <w:r>
+        <w:t>PaddingLeft</w:t>
+      </w:r>
+      <w:proofErr w:type="spellEnd"/>
+      <w:r>
+        <w:t xml:space="preserve">, </w:t>
+      </w:r>
+      <w:proofErr w:type="spellStart"/>
+      <w:r>
+        <w:t>PaddingTop</w:t>
+      </w:r>
+      <w:proofErr w:type="spellEnd"/>
+      <w:r>
+        <w:t xml:space="preserve">, </w:t>
+      </w:r>
+      <w:proofErr w:type="spellStart"/>
+      <w:r>
+        <w:t>PaddingRight</w:t>
+      </w:r>
+      <w:proofErr w:type="spellEnd"/>
+      <w:r>
+        <w:t xml:space="preserve">, </w:t>
+      </w:r>
+      <w:proofErr w:type="spellStart"/>
+      <w:r>
+        <w:t>PaddingBottom</w:t>
+      </w:r>
+      <w:proofErr w:type="spellEnd"/>
+      <w:r>
+        <w:t xml:space="preserve"> – Numeric pixel or percentage value.</w:t>
+      </w:r>
+    </w:p>
+    <w:p>
+      <w:pPr>
+        <w:ind w:firstLine="720"/>
+      </w:pPr>
+      <w:r>
+        <w:t xml:space="preserve">Ex: </w:t>
+      </w:r>
+      <w:proofErr w:type="spellStart"/>
+      <w:r>
+        <w:t>PaddingLeft</w:t>
+      </w:r>
+      <w:proofErr w:type="spellEnd"/>
+      <w:r>
+        <w:t xml:space="preserve">=”50” or </w:t>
+      </w:r>
+      <w:proofErr w:type="spellStart"/>
+      <w:r>
+        <w:t>PaddingLeft</w:t>
+      </w:r>
+      <w:proofErr w:type="spellEnd"/>
+      <w:r>
+        <w:t>=”50%”</w:t>
+      </w:r>
+    </w:p>
+    <w:p/>
+    <w:p>
+      <w:pPr>
+        <w:rPr>
+          <w:b/>
+        </w:rPr>
+      </w:pPr>
+      <w:r>
+        <w:rPr>
+          <w:b/>
+        </w:rPr>
+        <w:t>Appearance</w:t>
+      </w:r>
+    </w:p>
+    <w:p>
+      <w:r>
+        <w:tab/>
+      </w:r>
+      <w:proofErr w:type="spellStart"/>
+      <w:proofErr w:type="gramStart"/>
       <w:r>
         <w:t>FontName</w:t>
       </w:r>
       <w:proofErr w:type="spellEnd"/>
       <w:r>
-        <w:t xml:space="preserve">, </w:t>
+        <w:t xml:space="preserve"> – Legal Font Name.</w:t>
+      </w:r>
+      <w:proofErr w:type="gramEnd"/>
+    </w:p>
+    <w:p>
+      <w:r>
+        <w:tab/>
+        <w:t xml:space="preserve">Ex: </w:t>
+      </w:r>
+      <w:proofErr w:type="spellStart"/>
+      <w:r>
+        <w:t>FontName</w:t>
+      </w:r>
+      <w:proofErr w:type="spellEnd"/>
+      <w:r>
+        <w:t>=”Verdana”</w:t>
+      </w:r>
+    </w:p>
+    <w:p>
+      <w:r>
+        <w:tab/>
+      </w:r>
+    </w:p>
+    <w:p>
+      <w:r>
+        <w:tab/>
       </w:r>
       <w:proofErr w:type="spellStart"/>
       <w:r>
@@ -5022,2121 +7191,357 @@
       </w:r>
       <w:proofErr w:type="spellEnd"/>
       <w:r>
-        <w:t xml:space="preserve">, </w:t>
+        <w:t xml:space="preserve"> – Point size for the font.</w:t>
+      </w:r>
+    </w:p>
+    <w:p>
+      <w:r>
+        <w:tab/>
+        <w:t xml:space="preserve">Ex: </w:t>
+      </w:r>
+      <w:proofErr w:type="spellStart"/>
+      <w:r>
+        <w:t>FontSize</w:t>
+      </w:r>
+      <w:proofErr w:type="spellEnd"/>
+      <w:r>
+        <w:t>=”16”</w:t>
+      </w:r>
+    </w:p>
+    <w:p/>
+    <w:p>
+      <w:r>
+        <w:tab/>
       </w:r>
       <w:proofErr w:type="spellStart"/>
       <w:r>
         <w:t>FontColor</w:t>
       </w:r>
       <w:proofErr w:type="spellEnd"/>
-    </w:p>
-    <w:p/>
-    <w:p>
-      <w:r>
-        <w:t>Text</w:t>
-      </w:r>
-    </w:p>
-    <w:p>
-      <w:pPr>
-        <w:ind w:firstLine="720"/>
-      </w:pPr>
+      <w:r>
+        <w:t xml:space="preserve"> – </w:t>
+      </w:r>
+      <w:r>
+        <w:t xml:space="preserve">RGBA color for </w:t>
+      </w:r>
+      <w:r>
+        <w:t xml:space="preserve">in </w:t>
+      </w:r>
+      <w:proofErr w:type="spellStart"/>
+      <w:r>
+        <w:t>Hexidecimal</w:t>
+      </w:r>
+      <w:proofErr w:type="spellEnd"/>
+      <w:r>
+        <w:t xml:space="preserve"> format.</w:t>
+      </w:r>
+    </w:p>
+    <w:p>
+      <w:r>
+        <w:tab/>
+        <w:t xml:space="preserve">Ex: </w:t>
+      </w:r>
+      <w:proofErr w:type="spellStart"/>
+      <w:r>
+        <w:t>FontColor</w:t>
+      </w:r>
+      <w:proofErr w:type="spellEnd"/>
+      <w:r>
+        <w:t>=”#RRGGBBAA”</w:t>
+      </w:r>
+    </w:p>
+    <w:p/>
+    <w:p>
+      <w:r>
+        <w:tab/>
+      </w:r>
       <w:proofErr w:type="spellStart"/>
       <w:r>
         <w:t>BackgroundColor</w:t>
       </w:r>
       <w:proofErr w:type="spellEnd"/>
-    </w:p>
-    <w:p>
-      <w:pPr>
-        <w:ind w:firstLine="720"/>
-      </w:pPr>
-      <w:proofErr w:type="spellStart"/>
-      <w:r>
-        <w:t>FontName</w:t>
-      </w:r>
-      <w:proofErr w:type="spellEnd"/>
-      <w:r>
-        <w:t xml:space="preserve">, </w:t>
-      </w:r>
-      <w:proofErr w:type="spellStart"/>
-      <w:r>
-        <w:t>FontSize</w:t>
-      </w:r>
-      <w:proofErr w:type="spellEnd"/>
-      <w:r>
-        <w:t xml:space="preserve">, </w:t>
-      </w:r>
-      <w:proofErr w:type="spellStart"/>
-      <w:r>
-        <w:t>FontColor</w:t>
-      </w:r>
-      <w:proofErr w:type="spellEnd"/>
-    </w:p>
-    <w:p/>
-    <w:p/>
-    <w:p/>
-    <w:p/>
-    <w:p/>
-    <w:p/>
-    <w:p/>
-    <w:p/>
-    <w:p/>
-    <w:p/>
-    <w:p/>
-    <w:p/>
-    <w:p/>
-    <w:p/>
-    <w:p/>
-    <w:p/>
-    <w:p>
-      <w:bookmarkStart w:id="17" w:name="_GoBack"/>
-      <w:bookmarkEnd w:id="17"/>
-    </w:p>
-    <w:p>
-      <w:pPr>
-        <w:pStyle w:val="Heading3"/>
-      </w:pPr>
-      <w:bookmarkStart w:id="18" w:name="_Toc268252411"/>
-      <w:proofErr w:type="spellStart"/>
-      <w:r>
-        <w:t>StackPanel</w:t>
-      </w:r>
-      <w:bookmarkEnd w:id="18"/>
-      <w:proofErr w:type="spellEnd"/>
-    </w:p>
-    <w:p>
-      <w:r>
-        <w:t>Summary: Container control that places children in a vertical stack.</w:t>
-      </w:r>
-    </w:p>
-    <w:p/>
-    <w:p>
-      <w:r>
-        <w:t xml:space="preserve">Supported Attributes: </w:t>
-      </w:r>
-    </w:p>
-    <w:p>
-      <w:pPr>
-        <w:rPr>
-          <w:i/>
-        </w:rPr>
-      </w:pPr>
-      <w:r>
-        <w:tab/>
-      </w:r>
-      <w:r>
-        <w:rPr>
-          <w:i/>
-        </w:rPr>
-        <w:t>Positioning</w:t>
-      </w:r>
-    </w:p>
-    <w:p>
-      <w:pPr>
-        <w:ind w:left="720" w:firstLine="720"/>
-      </w:pPr>
-      <w:r>
-        <w:t>Left, Top</w:t>
-      </w:r>
-    </w:p>
-    <w:p>
-      <w:r>
-        <w:tab/>
-      </w:r>
-    </w:p>
-    <w:p>
-      <w:pPr>
-        <w:ind w:firstLine="720"/>
-        <w:rPr>
-          <w:i/>
-        </w:rPr>
-      </w:pPr>
-      <w:r>
-        <w:rPr>
-          <w:i/>
-        </w:rPr>
-        <w:t>Sizing</w:t>
-      </w:r>
-    </w:p>
-    <w:p>
-      <w:pPr>
-        <w:ind w:left="720" w:firstLine="720"/>
-      </w:pPr>
-      <w:r>
-        <w:t>Width</w:t>
-      </w:r>
-    </w:p>
-    <w:p>
-      <w:r>
-        <w:tab/>
-      </w:r>
-    </w:p>
-    <w:p>
-      <w:pPr>
-        <w:ind w:firstLine="720"/>
-        <w:rPr>
-          <w:i/>
-        </w:rPr>
-      </w:pPr>
-      <w:r>
-        <w:rPr>
-          <w:i/>
-        </w:rPr>
-        <w:t>Spacing &amp; Alignment</w:t>
-      </w:r>
-    </w:p>
-    <w:p>
-      <w:pPr>
-        <w:ind w:left="720" w:firstLine="720"/>
-      </w:pPr>
-      <w:r>
-        <w:t xml:space="preserve">Padding, </w:t>
-      </w:r>
-      <w:proofErr w:type="spellStart"/>
-      <w:r>
-        <w:t>PaddingLeft</w:t>
-      </w:r>
-      <w:proofErr w:type="spellEnd"/>
-      <w:r>
-        <w:t xml:space="preserve">, </w:t>
-      </w:r>
-      <w:proofErr w:type="spellStart"/>
-      <w:r>
-        <w:t>PaddingTop</w:t>
-      </w:r>
-      <w:proofErr w:type="spellEnd"/>
-      <w:r>
-        <w:t xml:space="preserve">, </w:t>
-      </w:r>
-      <w:proofErr w:type="spellStart"/>
-      <w:r>
-        <w:t>PaddingRight</w:t>
-      </w:r>
-      <w:proofErr w:type="spellEnd"/>
-      <w:r>
-        <w:t xml:space="preserve">, </w:t>
-      </w:r>
-      <w:proofErr w:type="spellStart"/>
-      <w:r>
-        <w:t>PaddingBottom</w:t>
-      </w:r>
-      <w:proofErr w:type="spellEnd"/>
-    </w:p>
-    <w:p>
-      <w:pPr>
-        <w:ind w:firstLine="720"/>
-      </w:pPr>
-      <w:r>
-        <w:tab/>
-      </w:r>
-      <w:r>
-        <w:tab/>
-      </w:r>
-      <w:r>
-        <w:rPr>
-          <w:b/>
-        </w:rPr>
-        <w:t xml:space="preserve">Note: </w:t>
-      </w:r>
-      <w:r>
-        <w:t xml:space="preserve">Children </w:t>
-      </w:r>
-      <w:r>
-        <w:rPr>
-          <w:b/>
-        </w:rPr>
-        <w:t>do not</w:t>
-      </w:r>
-      <w:r>
-        <w:t xml:space="preserve"> inherit padding values.</w:t>
-      </w:r>
-    </w:p>
-    <w:p>
-      <w:pPr>
-        <w:ind w:firstLine="720"/>
-      </w:pPr>
-    </w:p>
-    <w:p>
-      <w:r>
-        <w:tab/>
-      </w:r>
-      <w:r>
-        <w:tab/>
-      </w:r>
-      <w:r>
-        <w:t xml:space="preserve">Alignment, </w:t>
-      </w:r>
-      <w:proofErr w:type="spellStart"/>
-      <w:r>
-        <w:t>ChildAlignment</w:t>
-      </w:r>
-      <w:proofErr w:type="spellEnd"/>
-    </w:p>
-    <w:p/>
-    <w:p>
-      <w:pPr>
-        <w:rPr>
-          <w:i/>
-        </w:rPr>
-      </w:pPr>
-      <w:r>
-        <w:tab/>
-      </w:r>
-      <w:r>
-        <w:rPr>
-          <w:i/>
-        </w:rPr>
-        <w:t>Appearance</w:t>
-      </w:r>
-    </w:p>
-    <w:p>
-      <w:r>
-        <w:tab/>
-      </w:r>
-      <w:r>
-        <w:tab/>
-      </w:r>
-      <w:proofErr w:type="spellStart"/>
-      <w:r>
-        <w:t>FontName</w:t>
-      </w:r>
-      <w:proofErr w:type="spellEnd"/>
-      <w:r>
-        <w:t xml:space="preserve">, </w:t>
-      </w:r>
-      <w:proofErr w:type="spellStart"/>
-      <w:r>
-        <w:t>FontSize</w:t>
-      </w:r>
-      <w:proofErr w:type="spellEnd"/>
-      <w:r>
-        <w:t xml:space="preserve">, </w:t>
-      </w:r>
-      <w:proofErr w:type="spellStart"/>
-      <w:r>
-        <w:t>FontColor</w:t>
-      </w:r>
-      <w:proofErr w:type="spellEnd"/>
-    </w:p>
-    <w:p>
-      <w:r>
-        <w:tab/>
-      </w:r>
-      <w:r>
-        <w:tab/>
+      <w:r>
+        <w:t xml:space="preserve"> - RGBA color in </w:t>
+      </w:r>
+      <w:proofErr w:type="spellStart"/>
+      <w:r>
+        <w:t>Hexidecimal</w:t>
+      </w:r>
+      <w:proofErr w:type="spellEnd"/>
+      <w:r>
+        <w:t xml:space="preserve"> format.</w:t>
+      </w:r>
+    </w:p>
+    <w:p>
+      <w:r>
+        <w:tab/>
+        <w:t xml:space="preserve">Ex: </w:t>
       </w:r>
       <w:proofErr w:type="spellStart"/>
       <w:r>
         <w:t>BackgroundColor</w:t>
       </w:r>
       <w:proofErr w:type="spellEnd"/>
-    </w:p>
-    <w:p>
-      <w:r>
-        <w:tab/>
-      </w:r>
-      <w:r>
-        <w:tab/>
-      </w:r>
-      <w:r>
-        <w:t>Debug</w:t>
-      </w:r>
-    </w:p>
-    <w:p/>
-    <w:p>
-      <w:r>
-        <w:t>Supported Elements:</w:t>
-      </w:r>
-    </w:p>
-    <w:p>
-      <w:pPr>
-        <w:ind w:firstLine="720"/>
-      </w:pPr>
-      <w:proofErr w:type="spellStart"/>
-      <w:r>
-        <w:t>StackPanel</w:t>
-      </w:r>
-      <w:proofErr w:type="spellEnd"/>
-    </w:p>
-    <w:p>
-      <w:pPr>
-        <w:ind w:firstLine="720"/>
-      </w:pPr>
-      <w:r>
-        <w:t>Canvas</w:t>
-      </w:r>
-    </w:p>
-    <w:p>
-      <w:pPr>
-        <w:ind w:firstLine="720"/>
-      </w:pPr>
-      <w:r>
-        <w:t>Paragraph</w:t>
-      </w:r>
-    </w:p>
-    <w:p>
-      <w:pPr>
-        <w:ind w:firstLine="720"/>
-      </w:pPr>
-      <w:proofErr w:type="spellStart"/>
-      <w:r>
-        <w:t>RevealBox</w:t>
-      </w:r>
-      <w:proofErr w:type="spellEnd"/>
-    </w:p>
-    <w:p>
-      <w:pPr>
-        <w:ind w:firstLine="720"/>
-      </w:pPr>
-      <w:r>
-        <w:t>Quote</w:t>
-      </w:r>
-    </w:p>
-    <w:p>
-      <w:pPr>
-        <w:ind w:firstLine="720"/>
-      </w:pPr>
-      <w:proofErr w:type="spellStart"/>
-      <w:r>
-        <w:t>TextInput</w:t>
-      </w:r>
-      <w:proofErr w:type="spellEnd"/>
-    </w:p>
-    <w:p/>
-    <w:p/>
-    <w:p/>
-    <w:p/>
-    <w:p/>
-    <w:p/>
-    <w:p/>
-    <w:p/>
-    <w:p/>
-    <w:p/>
-    <w:p/>
-    <w:p/>
-    <w:p/>
-    <w:p/>
-    <w:p/>
-    <w:p/>
-    <w:p/>
-    <w:p/>
-    <w:p/>
-    <w:p/>
-    <w:p/>
-    <w:p>
-      <w:pPr>
-        <w:pStyle w:val="Heading3"/>
-      </w:pPr>
-      <w:bookmarkStart w:id="19" w:name="_Toc268252412"/>
-      <w:r>
-        <w:t>Canvas</w:t>
-      </w:r>
-      <w:bookmarkEnd w:id="19"/>
-    </w:p>
-    <w:p>
-      <w:r>
-        <w:t xml:space="preserve">Summary: Container control that places children in absolute coordinates relative to the </w:t>
-      </w:r>
-      <w:r>
-        <w:t>Canvas</w:t>
-      </w:r>
-      <w:r>
-        <w:t>.</w:t>
-      </w:r>
-    </w:p>
-    <w:p/>
-    <w:p>
-      <w:r>
-        <w:t xml:space="preserve">Supported Attributes: </w:t>
-      </w:r>
-    </w:p>
-    <w:p>
-      <w:pPr>
-        <w:rPr>
-          <w:i/>
-        </w:rPr>
-      </w:pPr>
-      <w:r>
-        <w:tab/>
-      </w:r>
-      <w:r>
-        <w:rPr>
-          <w:i/>
-        </w:rPr>
-        <w:t>Positioning</w:t>
-      </w:r>
-    </w:p>
-    <w:p>
-      <w:pPr>
-        <w:ind w:left="720" w:firstLine="720"/>
-      </w:pPr>
-      <w:r>
-        <w:t>Left, Top</w:t>
-      </w:r>
-    </w:p>
-    <w:p>
-      <w:r>
-        <w:tab/>
-      </w:r>
-    </w:p>
-    <w:p>
-      <w:pPr>
-        <w:ind w:firstLine="720"/>
-        <w:rPr>
-          <w:i/>
-        </w:rPr>
-      </w:pPr>
-      <w:r>
-        <w:rPr>
-          <w:i/>
-        </w:rPr>
-        <w:t>Sizing</w:t>
-      </w:r>
-    </w:p>
-    <w:p>
-      <w:pPr>
-        <w:ind w:left="720" w:firstLine="720"/>
-      </w:pPr>
-      <w:r>
-        <w:t>Width</w:t>
-      </w:r>
-    </w:p>
-    <w:p>
-      <w:r>
-        <w:tab/>
-      </w:r>
-    </w:p>
-    <w:p>
-      <w:pPr>
-        <w:ind w:firstLine="720"/>
-        <w:rPr>
-          <w:i/>
-        </w:rPr>
-      </w:pPr>
-      <w:r>
-        <w:rPr>
-          <w:i/>
-        </w:rPr>
-        <w:t>Spacing &amp; Alignment</w:t>
-      </w:r>
-    </w:p>
-    <w:p>
-      <w:pPr>
-        <w:ind w:left="720" w:firstLine="720"/>
-      </w:pPr>
-      <w:r>
-        <w:t xml:space="preserve">Padding, </w:t>
-      </w:r>
-      <w:proofErr w:type="spellStart"/>
-      <w:r>
-        <w:t>PaddingLeft</w:t>
-      </w:r>
-      <w:proofErr w:type="spellEnd"/>
-      <w:r>
-        <w:t xml:space="preserve">, </w:t>
-      </w:r>
-      <w:proofErr w:type="spellStart"/>
-      <w:r>
-        <w:t>PaddingTop</w:t>
-      </w:r>
-      <w:proofErr w:type="spellEnd"/>
-      <w:r>
-        <w:t xml:space="preserve">, </w:t>
-      </w:r>
-      <w:proofErr w:type="spellStart"/>
-      <w:r>
-        <w:t>PaddingRight</w:t>
-      </w:r>
-      <w:proofErr w:type="spellEnd"/>
-      <w:r>
-        <w:t xml:space="preserve">, </w:t>
-      </w:r>
-      <w:proofErr w:type="spellStart"/>
-      <w:r>
-        <w:t>PaddingBottom</w:t>
-      </w:r>
-      <w:proofErr w:type="spellEnd"/>
-    </w:p>
-    <w:p>
-      <w:pPr>
-        <w:ind w:firstLine="720"/>
-      </w:pPr>
-      <w:r>
-        <w:tab/>
-      </w:r>
-      <w:r>
-        <w:tab/>
-      </w:r>
-      <w:r>
-        <w:rPr>
-          <w:b/>
-        </w:rPr>
-        <w:t xml:space="preserve">Note: </w:t>
-      </w:r>
-      <w:r>
-        <w:t xml:space="preserve">Children </w:t>
-      </w:r>
-      <w:r>
-        <w:rPr>
-          <w:b/>
-        </w:rPr>
-        <w:t>do not</w:t>
-      </w:r>
-      <w:r>
-        <w:t xml:space="preserve"> inherit padding values.</w:t>
-      </w:r>
-    </w:p>
-    <w:p>
-      <w:pPr>
-        <w:ind w:firstLine="720"/>
-      </w:pPr>
-    </w:p>
-    <w:p>
-      <w:r>
-        <w:tab/>
-      </w:r>
-      <w:r>
-        <w:tab/>
-        <w:t xml:space="preserve">Alignment, </w:t>
-      </w:r>
-      <w:proofErr w:type="spellStart"/>
-      <w:r>
-        <w:t>ChildAlignment</w:t>
-      </w:r>
-      <w:proofErr w:type="spellEnd"/>
-    </w:p>
-    <w:p/>
-    <w:p>
-      <w:pPr>
-        <w:rPr>
-          <w:i/>
-        </w:rPr>
-      </w:pPr>
-      <w:r>
-        <w:tab/>
-      </w:r>
-      <w:r>
-        <w:rPr>
-          <w:i/>
-        </w:rPr>
-        <w:t>Appearance</w:t>
-      </w:r>
-    </w:p>
-    <w:p>
-      <w:r>
-        <w:tab/>
-      </w:r>
-      <w:r>
-        <w:tab/>
-      </w:r>
-      <w:proofErr w:type="spellStart"/>
-      <w:r>
-        <w:t>FontName</w:t>
-      </w:r>
-      <w:proofErr w:type="spellEnd"/>
-      <w:r>
-        <w:t xml:space="preserve">, </w:t>
-      </w:r>
-      <w:proofErr w:type="spellStart"/>
-      <w:r>
-        <w:t>FontSize</w:t>
-      </w:r>
-      <w:proofErr w:type="spellEnd"/>
-      <w:r>
-        <w:t xml:space="preserve">, </w:t>
-      </w:r>
-      <w:proofErr w:type="spellStart"/>
-      <w:r>
-        <w:t>FontColor</w:t>
-      </w:r>
-      <w:proofErr w:type="spellEnd"/>
-    </w:p>
-    <w:p>
-      <w:r>
-        <w:tab/>
-      </w:r>
-      <w:r>
-        <w:tab/>
-      </w:r>
-      <w:proofErr w:type="spellStart"/>
-      <w:r>
-        <w:t>BackgroundColor</w:t>
-      </w:r>
-      <w:proofErr w:type="spellEnd"/>
-    </w:p>
-    <w:p>
-      <w:r>
-        <w:tab/>
-      </w:r>
-      <w:r>
-        <w:tab/>
-        <w:t>Debug</w:t>
-      </w:r>
-    </w:p>
-    <w:p/>
-    <w:p>
-      <w:r>
-        <w:t>Supported Elements:</w:t>
-      </w:r>
-    </w:p>
-    <w:p>
-      <w:pPr>
-        <w:ind w:firstLine="720"/>
-      </w:pPr>
-      <w:r>
-        <w:t>Canvas</w:t>
-      </w:r>
-    </w:p>
-    <w:p>
-      <w:pPr>
-        <w:ind w:firstLine="720"/>
-      </w:pPr>
-      <w:proofErr w:type="spellStart"/>
-      <w:r>
-        <w:t>StackPanel</w:t>
-      </w:r>
-      <w:proofErr w:type="spellEnd"/>
-    </w:p>
-    <w:p>
-      <w:pPr>
-        <w:ind w:firstLine="720"/>
-      </w:pPr>
-      <w:r>
-        <w:t>Paragraph</w:t>
-      </w:r>
-    </w:p>
-    <w:p>
-      <w:pPr>
-        <w:ind w:firstLine="720"/>
-      </w:pPr>
-      <w:proofErr w:type="spellStart"/>
-      <w:r>
-        <w:t>RevealBox</w:t>
-      </w:r>
-      <w:proofErr w:type="spellEnd"/>
-    </w:p>
-    <w:p>
-      <w:pPr>
-        <w:ind w:firstLine="720"/>
-      </w:pPr>
-      <w:r>
-        <w:t>Quote</w:t>
-      </w:r>
-    </w:p>
-    <w:p>
-      <w:pPr>
-        <w:ind w:firstLine="720"/>
-      </w:pPr>
-      <w:proofErr w:type="spellStart"/>
-      <w:r>
-        <w:t>TextInput</w:t>
-      </w:r>
-      <w:proofErr w:type="spellEnd"/>
-    </w:p>
-    <w:p/>
-    <w:p>
-      <w:pPr>
-        <w:pStyle w:val="Heading3"/>
-      </w:pPr>
-      <w:bookmarkStart w:id="20" w:name="_Toc268252413"/>
-      <w:proofErr w:type="spellStart"/>
-      <w:r>
-        <w:t>RevealBox</w:t>
-      </w:r>
-      <w:bookmarkEnd w:id="20"/>
-      <w:proofErr w:type="spellEnd"/>
-    </w:p>
-    <w:p>
-      <w:r>
-        <w:t>Summary: Displays text that is hidden until a user taps on it.</w:t>
-      </w:r>
-    </w:p>
-    <w:p/>
-    <w:p>
-      <w:r>
-        <w:t>Supported Attributes:</w:t>
-      </w:r>
-    </w:p>
-    <w:p>
-      <w:pPr>
-        <w:rPr>
-          <w:i/>
-        </w:rPr>
-      </w:pPr>
-      <w:r>
-        <w:tab/>
-      </w:r>
-      <w:r>
-        <w:rPr>
-          <w:i/>
-        </w:rPr>
-        <w:t>Content</w:t>
-      </w:r>
-    </w:p>
-    <w:p>
-      <w:r>
-        <w:tab/>
-      </w:r>
-      <w:r>
-        <w:tab/>
-        <w:t>Text</w:t>
-      </w:r>
-      <w:r>
-        <w:tab/>
-      </w:r>
-    </w:p>
-    <w:p/>
-    <w:p>
-      <w:pPr>
-        <w:rPr>
-          <w:i/>
-        </w:rPr>
-      </w:pPr>
-      <w:r>
-        <w:tab/>
-      </w:r>
-      <w:r>
-        <w:rPr>
-          <w:i/>
-        </w:rPr>
-        <w:t>Positioning</w:t>
-      </w:r>
-    </w:p>
-    <w:p>
-      <w:r>
-        <w:tab/>
-      </w:r>
-      <w:r>
-        <w:tab/>
-        <w:t>Left, Top</w:t>
-      </w:r>
-    </w:p>
-    <w:p/>
-    <w:p>
-      <w:pPr>
-        <w:rPr>
-          <w:i/>
-        </w:rPr>
-      </w:pPr>
-      <w:r>
-        <w:tab/>
-      </w:r>
-      <w:r>
-        <w:rPr>
-          <w:i/>
-        </w:rPr>
-        <w:t>Spacing &amp; Alignment</w:t>
-      </w:r>
-    </w:p>
-    <w:p>
-      <w:pPr>
-        <w:ind w:firstLine="720"/>
-      </w:pPr>
-      <w:r>
-        <w:tab/>
-        <w:t>Alignment</w:t>
-      </w:r>
-    </w:p>
-    <w:p>
-      <w:pPr>
-        <w:ind w:firstLine="720"/>
-      </w:pPr>
-    </w:p>
-    <w:p>
-      <w:pPr>
-        <w:ind w:firstLine="720"/>
-        <w:rPr>
-          <w:i/>
-        </w:rPr>
-      </w:pPr>
-      <w:r>
-        <w:rPr>
-          <w:i/>
-        </w:rPr>
-        <w:t>Appearance</w:t>
-      </w:r>
-    </w:p>
-    <w:p>
-      <w:pPr>
-        <w:ind w:firstLine="720"/>
-      </w:pPr>
-      <w:r>
-        <w:tab/>
-      </w:r>
-      <w:proofErr w:type="spellStart"/>
-      <w:r>
-        <w:t>FontName</w:t>
-      </w:r>
-      <w:proofErr w:type="spellEnd"/>
-      <w:r>
-        <w:t xml:space="preserve">, </w:t>
-      </w:r>
-      <w:proofErr w:type="spellStart"/>
-      <w:r>
-        <w:t>FontSize</w:t>
-      </w:r>
-      <w:proofErr w:type="spellEnd"/>
-      <w:r>
-        <w:t xml:space="preserve">, </w:t>
-      </w:r>
-      <w:proofErr w:type="spellStart"/>
-      <w:r>
-        <w:t>FontColor</w:t>
-      </w:r>
-      <w:proofErr w:type="spellEnd"/>
-    </w:p>
-    <w:p>
-      <w:pPr>
-        <w:ind w:firstLine="720"/>
-      </w:pPr>
-      <w:r>
-        <w:tab/>
-      </w:r>
-      <w:proofErr w:type="spellStart"/>
-      <w:r>
-        <w:t>BackgroundColor</w:t>
-      </w:r>
-      <w:proofErr w:type="spellEnd"/>
-    </w:p>
-    <w:p>
-      <w:pPr>
-        <w:ind w:firstLine="720"/>
-      </w:pPr>
-      <w:r>
-        <w:tab/>
-        <w:t>Debug</w:t>
-      </w:r>
-    </w:p>
-    <w:p/>
-    <w:p>
-      <w:r>
-        <w:t>Supported Elements:</w:t>
-      </w:r>
-    </w:p>
-    <w:p>
-      <w:r>
-        <w:tab/>
-        <w:t>Text</w:t>
-      </w:r>
-    </w:p>
-    <w:p/>
-    <w:p>
-      <w:pPr>
-        <w:pStyle w:val="Heading3"/>
-      </w:pPr>
-      <w:bookmarkStart w:id="21" w:name="_Toc268252414"/>
-      <w:r>
-        <w:t>Paragraph</w:t>
-      </w:r>
-      <w:bookmarkEnd w:id="21"/>
-    </w:p>
-    <w:p>
-      <w:r>
-        <w:t>Summary: Container control that places text in a paragraph format with word wrapping.</w:t>
-      </w:r>
-    </w:p>
-    <w:p/>
-    <w:p>
-      <w:r>
-        <w:t>Supported Attributes:</w:t>
-      </w:r>
-    </w:p>
-    <w:p>
-      <w:pPr>
-        <w:rPr>
-          <w:i/>
-        </w:rPr>
-      </w:pPr>
-      <w:r>
-        <w:tab/>
-      </w:r>
-      <w:r>
-        <w:rPr>
-          <w:i/>
-        </w:rPr>
-        <w:t>Positioning</w:t>
-      </w:r>
-    </w:p>
-    <w:p>
-      <w:r>
-        <w:tab/>
-      </w:r>
-      <w:r>
-        <w:tab/>
-      </w:r>
-      <w:r>
-        <w:t>Left, Top</w:t>
-      </w:r>
-    </w:p>
-    <w:p>
-      <w:r>
-        <w:tab/>
-      </w:r>
-    </w:p>
-    <w:p>
-      <w:pPr>
-        <w:rPr>
-          <w:i/>
-        </w:rPr>
-      </w:pPr>
-      <w:r>
-        <w:tab/>
-      </w:r>
-      <w:r>
-        <w:rPr>
-          <w:i/>
-        </w:rPr>
-        <w:t>Sizing</w:t>
-      </w:r>
-    </w:p>
-    <w:p>
-      <w:r>
-        <w:tab/>
-      </w:r>
-      <w:r>
-        <w:tab/>
-        <w:t>Width</w:t>
-      </w:r>
-      <w:r>
-        <w:br/>
-      </w:r>
-    </w:p>
-    <w:p>
-      <w:pPr>
-        <w:rPr>
-          <w:i/>
-        </w:rPr>
-      </w:pPr>
-      <w:r>
-        <w:tab/>
-      </w:r>
-      <w:r>
-        <w:rPr>
-          <w:i/>
-        </w:rPr>
-        <w:t>Spacing &amp; Alignment</w:t>
-      </w:r>
-    </w:p>
-    <w:p>
-      <w:r>
-        <w:tab/>
-      </w:r>
-      <w:r>
-        <w:tab/>
-      </w:r>
-      <w:r>
-        <w:t xml:space="preserve">Padding, </w:t>
-      </w:r>
-      <w:proofErr w:type="spellStart"/>
-      <w:r>
-        <w:t>PaddingLeft</w:t>
-      </w:r>
-      <w:proofErr w:type="spellEnd"/>
-      <w:r>
-        <w:t xml:space="preserve">, </w:t>
-      </w:r>
-      <w:proofErr w:type="spellStart"/>
-      <w:r>
-        <w:t>PaddingT</w:t>
-      </w:r>
-      <w:r>
-        <w:t>op</w:t>
-      </w:r>
-      <w:proofErr w:type="spellEnd"/>
-      <w:r>
-        <w:t xml:space="preserve">, </w:t>
-      </w:r>
-      <w:proofErr w:type="spellStart"/>
-      <w:r>
-        <w:t>PaddingRight</w:t>
-      </w:r>
-      <w:proofErr w:type="spellEnd"/>
-      <w:r>
-        <w:t xml:space="preserve">, </w:t>
-      </w:r>
-      <w:proofErr w:type="spellStart"/>
-      <w:r>
-        <w:t>PaddingBottom</w:t>
-      </w:r>
-      <w:proofErr w:type="spellEnd"/>
-    </w:p>
-    <w:p>
-      <w:pPr>
-        <w:ind w:left="1440" w:firstLine="720"/>
-      </w:pPr>
-      <w:r>
-        <w:rPr>
-          <w:b/>
-        </w:rPr>
-        <w:t xml:space="preserve">Note: </w:t>
-      </w:r>
-      <w:r>
-        <w:t xml:space="preserve">Children </w:t>
-      </w:r>
-      <w:r>
-        <w:rPr>
-          <w:b/>
-        </w:rPr>
-        <w:t>do not</w:t>
-      </w:r>
-      <w:r>
-        <w:t xml:space="preserve"> inherit padding values.</w:t>
-      </w:r>
-    </w:p>
-    <w:p>
-      <w:pPr>
-        <w:ind w:left="1440" w:firstLine="720"/>
-      </w:pPr>
-    </w:p>
-    <w:p>
-      <w:r>
-        <w:tab/>
-      </w:r>
-      <w:r>
-        <w:tab/>
-        <w:t xml:space="preserve">Alignment, </w:t>
-      </w:r>
-      <w:proofErr w:type="spellStart"/>
-      <w:r>
-        <w:t>ChildAlignment</w:t>
-      </w:r>
-      <w:proofErr w:type="spellEnd"/>
-    </w:p>
-    <w:p>
-      <w:r>
-        <w:tab/>
-      </w:r>
-    </w:p>
-    <w:p>
-      <w:pPr>
-        <w:rPr>
-          <w:i/>
-        </w:rPr>
-      </w:pPr>
-      <w:r>
-        <w:tab/>
-      </w:r>
-      <w:r>
-        <w:rPr>
-          <w:i/>
-        </w:rPr>
-        <w:t>Appearance</w:t>
-      </w:r>
-    </w:p>
-    <w:p>
-      <w:pPr>
-        <w:ind w:firstLine="720"/>
-      </w:pPr>
-      <w:r>
-        <w:tab/>
-      </w:r>
-      <w:proofErr w:type="spellStart"/>
-      <w:r>
-        <w:t>FontName</w:t>
-      </w:r>
-      <w:proofErr w:type="spellEnd"/>
-      <w:r>
-        <w:t xml:space="preserve">, </w:t>
-      </w:r>
-      <w:proofErr w:type="spellStart"/>
-      <w:r>
-        <w:t>FontSize</w:t>
-      </w:r>
-      <w:proofErr w:type="spellEnd"/>
-      <w:r>
-        <w:t xml:space="preserve">, </w:t>
-      </w:r>
-      <w:proofErr w:type="spellStart"/>
-      <w:r>
-        <w:t>FontColor</w:t>
-      </w:r>
-      <w:proofErr w:type="spellEnd"/>
-    </w:p>
-    <w:p>
-      <w:pPr>
-        <w:ind w:firstLine="720"/>
-      </w:pPr>
-      <w:r>
-        <w:tab/>
-      </w:r>
-      <w:proofErr w:type="spellStart"/>
-      <w:r>
-        <w:t>BackgroundColor</w:t>
-      </w:r>
-      <w:proofErr w:type="spellEnd"/>
-    </w:p>
-    <w:p>
-      <w:r>
-        <w:tab/>
-      </w:r>
-      <w:r>
-        <w:tab/>
-      </w:r>
-      <w:r>
-        <w:t>Debug</w:t>
-      </w:r>
-    </w:p>
-    <w:p/>
-    <w:p>
-      <w:r>
-        <w:t>Supported Elements:</w:t>
-      </w:r>
-    </w:p>
-    <w:p>
-      <w:r>
-        <w:tab/>
-      </w:r>
-      <w:proofErr w:type="spellStart"/>
-      <w:r>
-        <w:t>RevealBox</w:t>
-      </w:r>
-      <w:proofErr w:type="spellEnd"/>
-      <w:r>
-        <w:t xml:space="preserve">, </w:t>
-      </w:r>
-      <w:proofErr w:type="spellStart"/>
-      <w:r>
-        <w:t>TextInput</w:t>
-      </w:r>
-      <w:proofErr w:type="spellEnd"/>
-    </w:p>
-    <w:p/>
-    <w:p/>
-    <w:p>
-      <w:pPr>
-        <w:pStyle w:val="Heading3"/>
-      </w:pPr>
-      <w:bookmarkStart w:id="22" w:name="_Toc268252415"/>
-      <w:r>
-        <w:t>Quote</w:t>
-      </w:r>
-      <w:bookmarkEnd w:id="22"/>
-    </w:p>
-    <w:p>
-      <w:r>
-        <w:t>Summary: Displays quoted text with word wrapping and a citation.</w:t>
-      </w:r>
-    </w:p>
-    <w:p/>
-    <w:p>
-      <w:r>
-        <w:t>Supported Attributes:</w:t>
-      </w:r>
-    </w:p>
-    <w:p>
-      <w:pPr>
-        <w:rPr>
-          <w:i/>
-        </w:rPr>
-      </w:pPr>
-      <w:r>
-        <w:tab/>
-      </w:r>
-      <w:r>
-        <w:rPr>
-          <w:i/>
-        </w:rPr>
-        <w:t>Custom</w:t>
-      </w:r>
-    </w:p>
-    <w:p>
-      <w:r>
-        <w:rPr>
-          <w:i/>
-        </w:rPr>
-        <w:tab/>
-      </w:r>
-      <w:r>
-        <w:rPr>
-          <w:i/>
-        </w:rPr>
-        <w:tab/>
-      </w:r>
-      <w:r>
-        <w:t>Citation</w:t>
-      </w:r>
-    </w:p>
-    <w:p/>
-    <w:p>
-      <w:pPr>
-        <w:rPr>
-          <w:i/>
-        </w:rPr>
-      </w:pPr>
-      <w:r>
-        <w:tab/>
-      </w:r>
-      <w:r>
-        <w:rPr>
-          <w:i/>
-        </w:rPr>
-        <w:t>Positioning</w:t>
-      </w:r>
-    </w:p>
-    <w:p>
-      <w:r>
-        <w:rPr>
-          <w:i/>
-        </w:rPr>
-        <w:tab/>
-      </w:r>
-      <w:r>
-        <w:rPr>
-          <w:i/>
-        </w:rPr>
-        <w:tab/>
-      </w:r>
-      <w:r>
-        <w:t>Left, Top</w:t>
-      </w:r>
-    </w:p>
-    <w:p>
-      <w:pPr>
-        <w:rPr>
-          <w:i/>
-        </w:rPr>
-      </w:pPr>
-    </w:p>
-    <w:p>
-      <w:pPr>
-        <w:rPr>
-          <w:i/>
-        </w:rPr>
-      </w:pPr>
-      <w:r>
-        <w:rPr>
-          <w:i/>
-        </w:rPr>
-        <w:tab/>
-        <w:t>Sizing</w:t>
-      </w:r>
-    </w:p>
-    <w:p>
-      <w:pPr>
-        <w:rPr>
-          <w:i/>
-        </w:rPr>
-      </w:pPr>
-      <w:r>
-        <w:rPr>
-          <w:i/>
-        </w:rPr>
-        <w:tab/>
-      </w:r>
-      <w:r>
-        <w:rPr>
-          <w:i/>
-        </w:rPr>
-        <w:tab/>
-      </w:r>
-      <w:r>
-        <w:t>Width</w:t>
-      </w:r>
-      <w:r>
-        <w:rPr>
-          <w:i/>
-        </w:rPr>
-        <w:tab/>
-      </w:r>
-    </w:p>
-    <w:p>
-      <w:pPr>
-        <w:rPr>
-          <w:i/>
-        </w:rPr>
-      </w:pPr>
-    </w:p>
-    <w:p>
-      <w:pPr>
-        <w:rPr>
-          <w:i/>
-        </w:rPr>
-      </w:pPr>
-      <w:r>
-        <w:rPr>
-          <w:i/>
-        </w:rPr>
-        <w:tab/>
-        <w:t>Spacing &amp; Alignment</w:t>
-      </w:r>
-    </w:p>
-    <w:p>
-      <w:r>
-        <w:rPr>
-          <w:i/>
-        </w:rPr>
-        <w:tab/>
-      </w:r>
-      <w:r>
-        <w:rPr>
-          <w:i/>
-        </w:rPr>
-        <w:tab/>
-      </w:r>
-      <w:r>
-        <w:t>Padding,</w:t>
-      </w:r>
-      <w:r>
-        <w:rPr>
-          <w:i/>
-        </w:rPr>
-        <w:t xml:space="preserve"> </w:t>
-      </w:r>
-      <w:proofErr w:type="spellStart"/>
-      <w:r>
-        <w:t>PaddingLeft</w:t>
-      </w:r>
-      <w:proofErr w:type="spellEnd"/>
-      <w:r>
-        <w:t xml:space="preserve">, </w:t>
-      </w:r>
-      <w:proofErr w:type="spellStart"/>
-      <w:r>
-        <w:t>PaddingTop</w:t>
-      </w:r>
-      <w:proofErr w:type="spellEnd"/>
-      <w:r>
-        <w:t xml:space="preserve">, </w:t>
-      </w:r>
-      <w:proofErr w:type="spellStart"/>
-      <w:r>
-        <w:t>PaddingRight</w:t>
-      </w:r>
-      <w:proofErr w:type="spellEnd"/>
-      <w:r>
-        <w:t xml:space="preserve">, </w:t>
-      </w:r>
-      <w:proofErr w:type="spellStart"/>
-      <w:r>
-        <w:t>PaddingBottom</w:t>
-      </w:r>
-      <w:proofErr w:type="spellEnd"/>
-      <w:r>
-        <w:t>, Padding</w:t>
-      </w:r>
-    </w:p>
-    <w:p>
-      <w:r>
-        <w:tab/>
-      </w:r>
-      <w:r>
-        <w:tab/>
-      </w:r>
-      <w:r>
-        <w:t>Alignment</w:t>
-      </w:r>
-    </w:p>
-    <w:p/>
-    <w:p>
-      <w:pPr>
-        <w:rPr>
-          <w:i/>
-        </w:rPr>
-      </w:pPr>
-      <w:r>
-        <w:tab/>
-      </w:r>
-      <w:proofErr w:type="spellStart"/>
-      <w:r>
-        <w:rPr>
-          <w:i/>
-        </w:rPr>
-        <w:t>Apperance</w:t>
-      </w:r>
-      <w:proofErr w:type="spellEnd"/>
-    </w:p>
-    <w:p>
-      <w:pPr>
-        <w:ind w:firstLine="720"/>
-      </w:pPr>
-      <w:r>
-        <w:tab/>
-      </w:r>
-      <w:proofErr w:type="spellStart"/>
-      <w:r>
-        <w:t>FontName</w:t>
-      </w:r>
-      <w:proofErr w:type="spellEnd"/>
-      <w:r>
-        <w:t xml:space="preserve">, </w:t>
-      </w:r>
-      <w:proofErr w:type="spellStart"/>
-      <w:r>
-        <w:t>FontSize</w:t>
-      </w:r>
-      <w:proofErr w:type="spellEnd"/>
-      <w:r>
-        <w:t xml:space="preserve">, </w:t>
-      </w:r>
-      <w:proofErr w:type="spellStart"/>
-      <w:r>
-        <w:t>FontColor</w:t>
-      </w:r>
-      <w:proofErr w:type="spellEnd"/>
-    </w:p>
-    <w:p>
-      <w:pPr>
-        <w:ind w:firstLine="720"/>
-      </w:pPr>
-      <w:r>
-        <w:tab/>
-      </w:r>
-      <w:proofErr w:type="spellStart"/>
-      <w:r>
-        <w:t>BackgroundColor</w:t>
-      </w:r>
-      <w:proofErr w:type="spellEnd"/>
-    </w:p>
-    <w:p>
-      <w:pPr>
-        <w:ind w:firstLine="720"/>
-      </w:pPr>
-      <w:r>
-        <w:tab/>
-        <w:t>Debug</w:t>
-      </w:r>
-    </w:p>
-    <w:p/>
-    <w:p>
-      <w:r>
-        <w:t>Supported Elements</w:t>
-      </w:r>
-    </w:p>
-    <w:p>
-      <w:r>
-        <w:tab/>
-        <w:t>None</w:t>
-      </w:r>
-    </w:p>
-    <w:p/>
-    <w:p>
-      <w:pPr>
-        <w:pStyle w:val="Heading3"/>
-      </w:pPr>
-      <w:bookmarkStart w:id="23" w:name="_Toc268252416"/>
-      <w:proofErr w:type="spellStart"/>
-      <w:r>
-        <w:t>TextInput</w:t>
-      </w:r>
-      <w:bookmarkEnd w:id="23"/>
-      <w:proofErr w:type="spellEnd"/>
-    </w:p>
-    <w:p>
-      <w:r>
-        <w:t>Summary: Displays an interactive text field with placeholder text</w:t>
-      </w:r>
-      <w:r>
-        <w:t>.</w:t>
-      </w:r>
-    </w:p>
-    <w:p/>
-    <w:p>
-      <w:r>
-        <w:t>Supported Alignment:</w:t>
-      </w:r>
-    </w:p>
-    <w:p>
-      <w:pPr>
-        <w:rPr>
-          <w:i/>
-        </w:rPr>
-      </w:pPr>
-      <w:r>
-        <w:tab/>
-      </w:r>
-      <w:r>
-        <w:rPr>
-          <w:i/>
-        </w:rPr>
-        <w:t>Content</w:t>
-      </w:r>
-    </w:p>
-    <w:p>
-      <w:r>
-        <w:tab/>
-      </w:r>
-      <w:r>
-        <w:tab/>
-        <w:t>Text</w:t>
-      </w:r>
-      <w:r>
-        <w:tab/>
-      </w:r>
-    </w:p>
-    <w:p/>
-    <w:p>
-      <w:pPr>
-        <w:rPr>
-          <w:i/>
-        </w:rPr>
-      </w:pPr>
-      <w:r>
-        <w:tab/>
-      </w:r>
-      <w:r>
-        <w:rPr>
-          <w:i/>
-        </w:rPr>
-        <w:t>Positioning</w:t>
-      </w:r>
-    </w:p>
-    <w:p>
-      <w:r>
-        <w:tab/>
-      </w:r>
-      <w:r>
-        <w:tab/>
-        <w:t>Left, Top</w:t>
-      </w:r>
-    </w:p>
-    <w:p/>
-    <w:p>
-      <w:pPr>
-        <w:rPr>
-          <w:i/>
-        </w:rPr>
-      </w:pPr>
-      <w:r>
-        <w:tab/>
-      </w:r>
-      <w:r>
-        <w:rPr>
-          <w:i/>
-        </w:rPr>
-        <w:t>Sizing</w:t>
-      </w:r>
-    </w:p>
-    <w:p>
-      <w:r>
-        <w:rPr>
-          <w:i/>
-        </w:rPr>
-        <w:tab/>
-      </w:r>
-      <w:r>
-        <w:rPr>
-          <w:i/>
-        </w:rPr>
-        <w:tab/>
-      </w:r>
-      <w:r>
-        <w:t>Width</w:t>
-      </w:r>
-    </w:p>
-    <w:p/>
-    <w:p>
-      <w:pPr>
-        <w:rPr>
-          <w:i/>
-        </w:rPr>
-      </w:pPr>
-      <w:r>
-        <w:tab/>
-      </w:r>
-      <w:r>
-        <w:rPr>
-          <w:i/>
-        </w:rPr>
-        <w:t>Spacing &amp; Alignment</w:t>
-      </w:r>
-    </w:p>
-    <w:p>
-      <w:pPr>
-        <w:ind w:firstLine="720"/>
-      </w:pPr>
-      <w:r>
-        <w:tab/>
-        <w:t>Alignment</w:t>
-      </w:r>
-    </w:p>
-    <w:p>
-      <w:pPr>
-        <w:ind w:firstLine="720"/>
-      </w:pPr>
-    </w:p>
-    <w:p>
-      <w:pPr>
-        <w:ind w:firstLine="720"/>
-        <w:rPr>
-          <w:i/>
-        </w:rPr>
-      </w:pPr>
-      <w:r>
-        <w:rPr>
-          <w:i/>
-        </w:rPr>
-        <w:t>Appearance</w:t>
-      </w:r>
-    </w:p>
-    <w:p>
-      <w:pPr>
-        <w:ind w:firstLine="720"/>
-      </w:pPr>
-      <w:r>
-        <w:tab/>
-      </w:r>
-      <w:proofErr w:type="spellStart"/>
-      <w:r>
-        <w:t>FontName</w:t>
-      </w:r>
-      <w:proofErr w:type="spellEnd"/>
-      <w:r>
-        <w:t xml:space="preserve">, </w:t>
-      </w:r>
-      <w:proofErr w:type="spellStart"/>
-      <w:r>
-        <w:t>FontSize</w:t>
-      </w:r>
-      <w:proofErr w:type="spellEnd"/>
-      <w:r>
-        <w:t xml:space="preserve">, </w:t>
-      </w:r>
-      <w:proofErr w:type="spellStart"/>
-      <w:r>
-        <w:t>FontColor</w:t>
-      </w:r>
-      <w:proofErr w:type="spellEnd"/>
-    </w:p>
-    <w:p>
-      <w:pPr>
-        <w:ind w:firstLine="720"/>
-      </w:pPr>
-      <w:r>
-        <w:tab/>
-      </w:r>
-      <w:proofErr w:type="spellStart"/>
-      <w:r>
-        <w:t>BackgroundColor</w:t>
-      </w:r>
-      <w:proofErr w:type="spellEnd"/>
-    </w:p>
-    <w:p>
-      <w:pPr>
-        <w:ind w:firstLine="720"/>
-      </w:pPr>
-      <w:r>
-        <w:tab/>
-        <w:t>Debug</w:t>
-      </w:r>
-    </w:p>
-    <w:p/>
-    <w:p>
-      <w:r>
-        <w:t>Supported Elements:</w:t>
-      </w:r>
-    </w:p>
-    <w:p>
-      <w:r>
-        <w:tab/>
-      </w:r>
-      <w:proofErr w:type="spellStart"/>
-      <w:r>
-        <w:t>PlaceHolder</w:t>
-      </w:r>
-      <w:proofErr w:type="spellEnd"/>
-    </w:p>
-    <w:p/>
-    <w:p/>
-    <w:p>
-      <w:pPr>
-        <w:pStyle w:val="Heading3"/>
-      </w:pPr>
-      <w:bookmarkStart w:id="24" w:name="_Toc268252417"/>
-      <w:r>
-        <w:t>Attribute Values</w:t>
-      </w:r>
+      <w:r>
+        <w:t>=”#RRGGBBAA”</w:t>
+      </w:r>
+    </w:p>
+    <w:p/>
+    <w:p>
+      <w:r>
+        <w:tab/>
+      </w:r>
+      <w:r>
+        <w:t>Debug – True or False value</w:t>
+      </w:r>
+    </w:p>
+    <w:p>
+      <w:r>
+        <w:tab/>
+        <w:t>Ex: Debug=”True”</w:t>
+      </w:r>
+    </w:p>
+    <w:p>
+      <w:r>
+        <w:tab/>
+      </w:r>
+    </w:p>
+    <w:p/>
+    <w:p>
+      <w:pPr>
+        <w:pStyle w:val="Heading1"/>
+      </w:pPr>
+      <w:r>
+        <w:t>Appendix</w:t>
+      </w:r>
+    </w:p>
+    <w:p/>
+    <w:p>
+      <w:pPr>
+        <w:pStyle w:val="Heading2"/>
+      </w:pPr>
+      <w:r>
+        <w:t>Available Fonts</w:t>
+      </w:r>
+    </w:p>
+    <w:p>
+      <w:r>
+        <w:t>Bevan.ttf</w:t>
+      </w:r>
+    </w:p>
+    <w:p>
+      <w:r>
+        <w:t>ChangaOne-Italic.ttf</w:t>
+      </w:r>
+    </w:p>
+    <w:p>
+      <w:r>
+        <w:t>ChangaOne-Regular.ttf</w:t>
+      </w:r>
+    </w:p>
+    <w:p>
+      <w:r>
+        <w:t>DroidSerif-Bold.ttf</w:t>
+      </w:r>
+    </w:p>
+    <w:p>
+      <w:r>
+        <w:t>DroidSerif-BoldItalic.ttf</w:t>
+      </w:r>
+    </w:p>
+    <w:p>
+      <w:r>
+        <w:t>DroidSerif-Italic.ttf</w:t>
+      </w:r>
+    </w:p>
+    <w:p>
+      <w:r>
+        <w:t>DroidSerif.ttf</w:t>
+      </w:r>
+    </w:p>
+    <w:p>
+      <w:r>
+        <w:t>Merriweather-Black.ttf</w:t>
+      </w:r>
+    </w:p>
+    <w:p>
+      <w:r>
+        <w:t>Merriweather-Bold.ttf</w:t>
+      </w:r>
+    </w:p>
+    <w:p>
+      <w:r>
+        <w:t>Merriweather-BoldItalic.ttf</w:t>
+      </w:r>
+    </w:p>
+    <w:p>
+      <w:r>
+        <w:t>Merriweather-HeavyItalic.ttf</w:t>
+      </w:r>
+    </w:p>
+    <w:p>
+      <w:r>
+        <w:t>Merriweather-Italic.ttf</w:t>
+      </w:r>
+    </w:p>
+    <w:p>
+      <w:r>
+        <w:t>Merriweather-Light.ttf</w:t>
+      </w:r>
+    </w:p>
+    <w:p>
+      <w:r>
+        <w:t>Merriweather-LightItalic.ttf</w:t>
+      </w:r>
+    </w:p>
+    <w:p>
+      <w:r>
+        <w:t>Merriweather-Regular.ttf</w:t>
+      </w:r>
+    </w:p>
+    <w:p>
+      <w:r>
+        <w:t>Montserrat-Bold.ttf</w:t>
+      </w:r>
+    </w:p>
+    <w:p>
+      <w:r>
+        <w:t>Montserrat-Regular.ttf</w:t>
+      </w:r>
+    </w:p>
+    <w:p>
+      <w:r>
+        <w:t>OpenSans-Bold.ttf</w:t>
+      </w:r>
+    </w:p>
+    <w:p>
+      <w:r>
+        <w:t>OpenSans-BoldItalic.ttf</w:t>
+      </w:r>
+    </w:p>
+    <w:p>
+      <w:r>
+        <w:t>OpenSans-ExtraBold.ttf</w:t>
+      </w:r>
+    </w:p>
+    <w:p>
+      <w:r>
+        <w:t>OpenSans-ExtraBoldItalic.ttf</w:t>
+      </w:r>
+    </w:p>
+    <w:p>
+      <w:r>
+        <w:t>OpenSans-Italic.ttf</w:t>
+      </w:r>
+    </w:p>
+    <w:p>
+      <w:r>
+        <w:t>OpenSans-Light.ttf</w:t>
+      </w:r>
+    </w:p>
+    <w:p>
+      <w:r>
+        <w:t>OpenSans-LightItalic.ttf</w:t>
+      </w:r>
+    </w:p>
+    <w:p>
+      <w:r>
+        <w:t>OpenSans-Regular.ttf</w:t>
+      </w:r>
+    </w:p>
+    <w:p>
+      <w:r>
+        <w:t>OpenSans-Semibold.ttf</w:t>
+      </w:r>
+    </w:p>
+    <w:p>
+      <w:r>
+        <w:t>OpenSans-SemiboldItalic.ttf</w:t>
+      </w:r>
+    </w:p>
+    <w:p>
+      <w:r>
+        <w:t>PassionOne-Black.ttf</w:t>
+      </w:r>
+    </w:p>
+    <w:p>
+      <w:r>
+        <w:t>PassionOne-Bold.ttf</w:t>
+      </w:r>
+    </w:p>
+    <w:p>
+      <w:r>
+        <w:t>PassionOne-Regular.ttf</w:t>
+      </w:r>
+    </w:p>
+    <w:p>
+      <w:r>
+        <w:t>Quicksand-Bold.ttf</w:t>
+      </w:r>
+    </w:p>
+    <w:p>
+      <w:r>
+        <w:t>Quicksand-Light.ttf</w:t>
+      </w:r>
+    </w:p>
+    <w:p>
+      <w:r>
+        <w:t>Quicksand-Regular.ttf</w:t>
+      </w:r>
+    </w:p>
+    <w:p>
+      <w:r>
+        <w:t>RobotoCondensed-Bold.ttf</w:t>
+      </w:r>
+    </w:p>
+    <w:p>
+      <w:r>
+        <w:t>RobotoCondensed-BoldItalic.ttf</w:t>
+      </w:r>
+    </w:p>
+    <w:p>
+      <w:r>
+        <w:t>RobotoCondensed-Italic.ttf</w:t>
+      </w:r>
+    </w:p>
+    <w:p>
+      <w:r>
+        <w:t>RobotoCondensed-Light.ttf</w:t>
+      </w:r>
+    </w:p>
+    <w:p>
+      <w:r>
+        <w:t>RobotoCondensed-LightItalic.ttf</w:t>
+      </w:r>
+    </w:p>
+    <w:p>
+      <w:r>
+        <w:t>RobotoCondensed-Regular.ttf</w:t>
+      </w:r>
+    </w:p>
+    <w:p>
+      <w:r>
+        <w:t>RobotoSlab-Bold.ttf</w:t>
+      </w:r>
+    </w:p>
+    <w:p>
+      <w:r>
+        <w:t>RobotoSlab-Light.ttf</w:t>
+      </w:r>
+    </w:p>
+    <w:p>
+      <w:r>
+        <w:t>RobotoSlab-Regular.ttf</w:t>
+      </w:r>
+    </w:p>
+    <w:p>
+      <w:r>
+        <w:t>RobotoSlab-Thin.ttf</w:t>
+      </w:r>
+    </w:p>
+    <w:p>
+      <w:bookmarkStart w:id="24" w:name="_GoBack"/>
       <w:bookmarkEnd w:id="24"/>
-    </w:p>
-    <w:p>
-      <w:r>
-        <w:t>Attributes support only certain types of values. Each attribute and its supported value are listed here.</w:t>
-      </w:r>
-    </w:p>
-    <w:p/>
-    <w:p>
-      <w:pPr>
-        <w:rPr>
-          <w:b/>
-        </w:rPr>
-      </w:pPr>
-      <w:r>
-        <w:rPr>
-          <w:b/>
-        </w:rPr>
-        <w:t>Positioning</w:t>
-      </w:r>
-    </w:p>
-    <w:p>
-      <w:pPr>
-        <w:ind w:firstLine="720"/>
-      </w:pPr>
-      <w:r>
-        <w:t>Left, Top</w:t>
-      </w:r>
-      <w:r>
-        <w:t xml:space="preserve"> – Numeric pixel or percentage value.</w:t>
-      </w:r>
-    </w:p>
-    <w:p>
-      <w:pPr>
-        <w:ind w:firstLine="720"/>
-      </w:pPr>
-      <w:r>
-        <w:t>Ex: Left=</w:t>
-      </w:r>
-      <w:r>
-        <w:t>”</w:t>
-      </w:r>
-      <w:r>
-        <w:t>50</w:t>
-      </w:r>
-      <w:r>
-        <w:t>”</w:t>
-      </w:r>
-      <w:r>
-        <w:t xml:space="preserve"> or Left=</w:t>
-      </w:r>
-      <w:r>
-        <w:t>”</w:t>
-      </w:r>
-      <w:r>
-        <w:t>50%</w:t>
-      </w:r>
-      <w:r>
-        <w:t>”</w:t>
-      </w:r>
-    </w:p>
-    <w:p/>
-    <w:p>
-      <w:pPr>
-        <w:rPr>
-          <w:b/>
-        </w:rPr>
-      </w:pPr>
-      <w:r>
-        <w:rPr>
-          <w:b/>
-        </w:rPr>
-        <w:t>Sizing</w:t>
-      </w:r>
-    </w:p>
-    <w:p>
-      <w:r>
-        <w:rPr>
-          <w:b/>
-        </w:rPr>
-        <w:tab/>
-      </w:r>
-      <w:proofErr w:type="gramStart"/>
-      <w:r>
-        <w:t>Width, Height – Numeric pixel or percentage value.</w:t>
-      </w:r>
-      <w:proofErr w:type="gramEnd"/>
-    </w:p>
-    <w:p>
-      <w:r>
-        <w:tab/>
-        <w:t>Ex: Width=</w:t>
-      </w:r>
-      <w:r>
-        <w:t>”</w:t>
-      </w:r>
-      <w:r>
-        <w:t>50</w:t>
-      </w:r>
-      <w:r>
-        <w:t>”</w:t>
-      </w:r>
-      <w:r>
-        <w:t xml:space="preserve"> or Width=</w:t>
-      </w:r>
-      <w:r>
-        <w:t>”</w:t>
-      </w:r>
-      <w:r>
-        <w:t>50%</w:t>
-      </w:r>
-      <w:r>
-        <w:t>”</w:t>
-      </w:r>
-    </w:p>
-    <w:p/>
-    <w:p>
-      <w:pPr>
-        <w:rPr>
-          <w:b/>
-        </w:rPr>
-      </w:pPr>
-      <w:r>
-        <w:rPr>
-          <w:b/>
-        </w:rPr>
-        <w:t>Spacing &amp; Alignment</w:t>
-      </w:r>
-    </w:p>
-    <w:p>
-      <w:r>
-        <w:rPr>
-          <w:b/>
-        </w:rPr>
-        <w:tab/>
-      </w:r>
-      <w:r>
-        <w:t xml:space="preserve">Alignment, </w:t>
-      </w:r>
-      <w:proofErr w:type="spellStart"/>
-      <w:r>
-        <w:t>ChildAlignment</w:t>
-      </w:r>
-      <w:proofErr w:type="spellEnd"/>
-      <w:r>
-        <w:t xml:space="preserve"> – “Left”, “Center” or “Right”</w:t>
-      </w:r>
-    </w:p>
-    <w:p>
-      <w:r>
-        <w:tab/>
-        <w:t>Ex: Alignment=”Center”</w:t>
-      </w:r>
-    </w:p>
-    <w:p>
-      <w:r>
-        <w:tab/>
-      </w:r>
-    </w:p>
-    <w:p>
-      <w:pPr>
-        <w:ind w:firstLine="720"/>
-      </w:pPr>
-      <w:proofErr w:type="spellStart"/>
-      <w:r>
-        <w:t>PaddingLeft</w:t>
-      </w:r>
-      <w:proofErr w:type="spellEnd"/>
-      <w:r>
-        <w:t xml:space="preserve">, </w:t>
-      </w:r>
-      <w:proofErr w:type="spellStart"/>
-      <w:r>
-        <w:t>PaddingTop</w:t>
-      </w:r>
-      <w:proofErr w:type="spellEnd"/>
-      <w:r>
-        <w:t xml:space="preserve">, </w:t>
-      </w:r>
-      <w:proofErr w:type="spellStart"/>
-      <w:r>
-        <w:t>PaddingRight</w:t>
-      </w:r>
-      <w:proofErr w:type="spellEnd"/>
-      <w:r>
-        <w:t xml:space="preserve">, </w:t>
-      </w:r>
-      <w:proofErr w:type="spellStart"/>
-      <w:r>
-        <w:t>PaddingBottom</w:t>
-      </w:r>
-      <w:proofErr w:type="spellEnd"/>
-      <w:r>
-        <w:t xml:space="preserve"> – Numeric pixel or percentage value.</w:t>
-      </w:r>
-    </w:p>
-    <w:p>
-      <w:pPr>
-        <w:ind w:firstLine="720"/>
-      </w:pPr>
-      <w:r>
-        <w:t xml:space="preserve">Ex: </w:t>
-      </w:r>
-      <w:proofErr w:type="spellStart"/>
-      <w:r>
-        <w:t>PaddingLeft</w:t>
-      </w:r>
-      <w:proofErr w:type="spellEnd"/>
-      <w:r>
-        <w:t xml:space="preserve">=”50” or </w:t>
-      </w:r>
-      <w:proofErr w:type="spellStart"/>
-      <w:r>
-        <w:t>PaddingLeft</w:t>
-      </w:r>
-      <w:proofErr w:type="spellEnd"/>
-      <w:r>
-        <w:t>=”50%”</w:t>
-      </w:r>
-    </w:p>
-    <w:p/>
-    <w:p>
-      <w:pPr>
-        <w:rPr>
-          <w:b/>
-        </w:rPr>
-      </w:pPr>
-      <w:r>
-        <w:rPr>
-          <w:b/>
-        </w:rPr>
-        <w:t>Appearance</w:t>
-      </w:r>
-    </w:p>
-    <w:p>
-      <w:r>
-        <w:tab/>
-      </w:r>
-      <w:proofErr w:type="spellStart"/>
-      <w:proofErr w:type="gramStart"/>
-      <w:r>
-        <w:t>FontName</w:t>
-      </w:r>
-      <w:proofErr w:type="spellEnd"/>
-      <w:r>
-        <w:t xml:space="preserve"> – Legal Font Name.</w:t>
-      </w:r>
-      <w:proofErr w:type="gramEnd"/>
-    </w:p>
-    <w:p>
-      <w:r>
-        <w:tab/>
-        <w:t xml:space="preserve">Ex: </w:t>
-      </w:r>
-      <w:proofErr w:type="spellStart"/>
-      <w:r>
-        <w:t>FontName</w:t>
-      </w:r>
-      <w:proofErr w:type="spellEnd"/>
-      <w:r>
-        <w:t>=”Verdana”</w:t>
-      </w:r>
-    </w:p>
-    <w:p>
-      <w:r>
-        <w:tab/>
-      </w:r>
-    </w:p>
-    <w:p>
-      <w:r>
-        <w:tab/>
-      </w:r>
-      <w:proofErr w:type="spellStart"/>
-      <w:r>
-        <w:t>FontSize</w:t>
-      </w:r>
-      <w:proofErr w:type="spellEnd"/>
-      <w:r>
-        <w:t xml:space="preserve"> – Point size for the font.</w:t>
-      </w:r>
-    </w:p>
-    <w:p>
-      <w:r>
-        <w:tab/>
-        <w:t xml:space="preserve">Ex: </w:t>
-      </w:r>
-      <w:proofErr w:type="spellStart"/>
-      <w:r>
-        <w:t>FontSize</w:t>
-      </w:r>
-      <w:proofErr w:type="spellEnd"/>
-      <w:r>
-        <w:t>=”16”</w:t>
-      </w:r>
-    </w:p>
-    <w:p/>
-    <w:p>
-      <w:r>
-        <w:tab/>
-      </w:r>
-      <w:proofErr w:type="spellStart"/>
-      <w:r>
-        <w:t>FontColor</w:t>
-      </w:r>
-      <w:proofErr w:type="spellEnd"/>
-      <w:r>
-        <w:t xml:space="preserve"> – </w:t>
-      </w:r>
-      <w:r>
-        <w:t xml:space="preserve">RGBA color for </w:t>
-      </w:r>
-      <w:r>
-        <w:t xml:space="preserve">in </w:t>
-      </w:r>
-      <w:proofErr w:type="spellStart"/>
-      <w:r>
-        <w:t>Hexidecimal</w:t>
-      </w:r>
-      <w:proofErr w:type="spellEnd"/>
-      <w:r>
-        <w:t xml:space="preserve"> format.</w:t>
-      </w:r>
-    </w:p>
-    <w:p>
-      <w:r>
-        <w:tab/>
-        <w:t xml:space="preserve">Ex: </w:t>
-      </w:r>
-      <w:proofErr w:type="spellStart"/>
-      <w:r>
-        <w:t>FontColor</w:t>
-      </w:r>
-      <w:proofErr w:type="spellEnd"/>
-      <w:r>
-        <w:t>=”#RRGGBBAA”</w:t>
-      </w:r>
-    </w:p>
-    <w:p/>
-    <w:p>
-      <w:r>
-        <w:tab/>
-      </w:r>
-      <w:proofErr w:type="spellStart"/>
-      <w:r>
-        <w:t>BackgroundColor</w:t>
-      </w:r>
-      <w:proofErr w:type="spellEnd"/>
-      <w:r>
-        <w:t xml:space="preserve"> - RGBA color in </w:t>
-      </w:r>
-      <w:proofErr w:type="spellStart"/>
-      <w:r>
-        <w:t>Hexidecimal</w:t>
-      </w:r>
-      <w:proofErr w:type="spellEnd"/>
-      <w:r>
-        <w:t xml:space="preserve"> format.</w:t>
-      </w:r>
-    </w:p>
-    <w:p>
-      <w:r>
-        <w:tab/>
-        <w:t xml:space="preserve">Ex: </w:t>
-      </w:r>
-      <w:proofErr w:type="spellStart"/>
-      <w:r>
-        <w:t>BackgroundColor</w:t>
-      </w:r>
-      <w:proofErr w:type="spellEnd"/>
-      <w:r>
-        <w:t>=”#RRGGBBAA”</w:t>
-      </w:r>
-    </w:p>
-    <w:p/>
-    <w:p>
-      <w:r>
-        <w:tab/>
-      </w:r>
-      <w:r>
-        <w:t>Debug – True or False value</w:t>
-      </w:r>
-    </w:p>
-    <w:p>
-      <w:r>
-        <w:tab/>
-        <w:t>Ex: Debug=”True”</w:t>
-      </w:r>
-    </w:p>
-    <w:p>
-      <w:r>
-        <w:tab/>
-      </w:r>
     </w:p>
     <w:sectPr>
       <w:pgSz w:w="12240" w:h="15840"/>
@@ -9412,7 +9817,7 @@
 </file>
 
 <file path=customXml/itemProps1.xml><?xml version="1.0" encoding="utf-8"?>
-<ds:datastoreItem xmlns:ds="http://schemas.openxmlformats.org/officeDocument/2006/customXml" ds:itemID="{D2EC0334-93D8-7841-9263-856D09AABA40}">
+<ds:datastoreItem xmlns:ds="http://schemas.openxmlformats.org/officeDocument/2006/customXml" ds:itemID="{07ECCF30-FAFD-FC4C-9D67-7ADE26755F1B}">
   <ds:schemaRefs>
     <ds:schemaRef ds:uri="http://schemas.openxmlformats.org/officeDocument/2006/bibliography"/>
   </ds:schemaRefs>

</xml_diff>

<commit_message>
Added a new interface method for determining if a control should have a bullet point prefixed to it.
Added List Indentation, Type, and BulletPoint style support.

Adjusted the default placement of header objects.

Added a List and ListItem control.

Updated documentation to reference all the latest stuff.
</commit_message>
<xml_diff>
--- a/Notes/Documentation/Notes Documentation.docx
+++ b/Notes/Documentation/Notes Documentation.docx
@@ -38,8 +38,6 @@
       <w:r>
         <w:t>S</w:t>
       </w:r>
-      <w:bookmarkStart w:id="0" w:name="_GoBack"/>
-      <w:bookmarkEnd w:id="0"/>
       <w:r>
         <w:t>cript.</w:t>
       </w:r>
@@ -183,7 +181,7 @@
             <w:rPr>
               <w:noProof/>
             </w:rPr>
-            <w:instrText xml:space="preserve"> PAGEREF _Toc268426230 \h </w:instrText>
+            <w:instrText xml:space="preserve"> PAGEREF _Toc268531544 \h </w:instrText>
           </w:r>
           <w:r>
             <w:rPr>
@@ -245,7 +243,7 @@
             <w:rPr>
               <w:noProof/>
             </w:rPr>
-            <w:instrText xml:space="preserve"> PAGEREF _Toc268426231 \h </w:instrText>
+            <w:instrText xml:space="preserve"> PAGEREF _Toc268531545 \h </w:instrText>
           </w:r>
           <w:r>
             <w:rPr>
@@ -307,7 +305,7 @@
             <w:rPr>
               <w:noProof/>
             </w:rPr>
-            <w:instrText xml:space="preserve"> PAGEREF _Toc268426232 \h </w:instrText>
+            <w:instrText xml:space="preserve"> PAGEREF _Toc268531546 \h </w:instrText>
           </w:r>
           <w:r>
             <w:rPr>
@@ -369,7 +367,7 @@
             <w:rPr>
               <w:noProof/>
             </w:rPr>
-            <w:instrText xml:space="preserve"> PAGEREF _Toc268426233 \h </w:instrText>
+            <w:instrText xml:space="preserve"> PAGEREF _Toc268531547 \h </w:instrText>
           </w:r>
           <w:r>
             <w:rPr>
@@ -430,7 +428,7 @@
             <w:rPr>
               <w:noProof/>
             </w:rPr>
-            <w:instrText xml:space="preserve"> PAGEREF _Toc268426234 \h </w:instrText>
+            <w:instrText xml:space="preserve"> PAGEREF _Toc268531548 \h </w:instrText>
           </w:r>
           <w:r>
             <w:rPr>
@@ -492,7 +490,7 @@
             <w:rPr>
               <w:noProof/>
             </w:rPr>
-            <w:instrText xml:space="preserve"> PAGEREF _Toc268426235 \h </w:instrText>
+            <w:instrText xml:space="preserve"> PAGEREF _Toc268531549 \h </w:instrText>
           </w:r>
           <w:r>
             <w:rPr>
@@ -554,7 +552,7 @@
             <w:rPr>
               <w:noProof/>
             </w:rPr>
-            <w:instrText xml:space="preserve"> PAGEREF _Toc268426236 \h </w:instrText>
+            <w:instrText xml:space="preserve"> PAGEREF _Toc268531550 \h </w:instrText>
           </w:r>
           <w:r>
             <w:rPr>
@@ -615,7 +613,7 @@
             <w:rPr>
               <w:noProof/>
             </w:rPr>
-            <w:instrText xml:space="preserve"> PAGEREF _Toc268426237 \h </w:instrText>
+            <w:instrText xml:space="preserve"> PAGEREF _Toc268531551 \h </w:instrText>
           </w:r>
           <w:r>
             <w:rPr>
@@ -660,6 +658,8 @@
             </w:rPr>
             <w:t>Padding</w:t>
           </w:r>
+          <w:bookmarkStart w:id="0" w:name="_GoBack"/>
+          <w:bookmarkEnd w:id="0"/>
           <w:r>
             <w:rPr>
               <w:noProof/>
@@ -676,7 +676,7 @@
             <w:rPr>
               <w:noProof/>
             </w:rPr>
-            <w:instrText xml:space="preserve"> PAGEREF _Toc268426238 \h </w:instrText>
+            <w:instrText xml:space="preserve"> PAGEREF _Toc268531552 \h </w:instrText>
           </w:r>
           <w:r>
             <w:rPr>
@@ -737,7 +737,7 @@
             <w:rPr>
               <w:noProof/>
             </w:rPr>
-            <w:instrText xml:space="preserve"> PAGEREF _Toc268426239 \h </w:instrText>
+            <w:instrText xml:space="preserve"> PAGEREF _Toc268531553 \h </w:instrText>
           </w:r>
           <w:r>
             <w:rPr>
@@ -799,7 +799,7 @@
             <w:rPr>
               <w:noProof/>
             </w:rPr>
-            <w:instrText xml:space="preserve"> PAGEREF _Toc268426240 \h </w:instrText>
+            <w:instrText xml:space="preserve"> PAGEREF _Toc268531554 \h </w:instrText>
           </w:r>
           <w:r>
             <w:rPr>
@@ -860,7 +860,7 @@
             <w:rPr>
               <w:noProof/>
             </w:rPr>
-            <w:instrText xml:space="preserve"> PAGEREF _Toc268426241 \h </w:instrText>
+            <w:instrText xml:space="preserve"> PAGEREF _Toc268531555 \h </w:instrText>
           </w:r>
           <w:r>
             <w:rPr>
@@ -921,7 +921,7 @@
             <w:rPr>
               <w:noProof/>
             </w:rPr>
-            <w:instrText xml:space="preserve"> PAGEREF _Toc268426242 \h </w:instrText>
+            <w:instrText xml:space="preserve"> PAGEREF _Toc268531556 \h </w:instrText>
           </w:r>
           <w:r>
             <w:rPr>
@@ -982,7 +982,7 @@
             <w:rPr>
               <w:noProof/>
             </w:rPr>
-            <w:instrText xml:space="preserve"> PAGEREF _Toc268426243 \h </w:instrText>
+            <w:instrText xml:space="preserve"> PAGEREF _Toc268531557 \h </w:instrText>
           </w:r>
           <w:r>
             <w:rPr>
@@ -999,7 +999,7 @@
             <w:rPr>
               <w:noProof/>
             </w:rPr>
-            <w:t>10</w:t>
+            <w:t>11</w:t>
           </w:r>
           <w:r>
             <w:rPr>
@@ -1043,7 +1043,7 @@
             <w:rPr>
               <w:noProof/>
             </w:rPr>
-            <w:instrText xml:space="preserve"> PAGEREF _Toc268426244 \h </w:instrText>
+            <w:instrText xml:space="preserve"> PAGEREF _Toc268531558 \h </w:instrText>
           </w:r>
           <w:r>
             <w:rPr>
@@ -1086,7 +1086,7 @@
             <w:rPr>
               <w:noProof/>
             </w:rPr>
-            <w:t>Quote</w:t>
+            <w:t>List</w:t>
           </w:r>
           <w:r>
             <w:rPr>
@@ -1104,7 +1104,7 @@
             <w:rPr>
               <w:noProof/>
             </w:rPr>
-            <w:instrText xml:space="preserve"> PAGEREF _Toc268426245 \h </w:instrText>
+            <w:instrText xml:space="preserve"> PAGEREF _Toc268531559 \h </w:instrText>
           </w:r>
           <w:r>
             <w:rPr>
@@ -1121,7 +1121,7 @@
             <w:rPr>
               <w:noProof/>
             </w:rPr>
-            <w:t>11</w:t>
+            <w:t>12</w:t>
           </w:r>
           <w:r>
             <w:rPr>
@@ -1147,7 +1147,7 @@
             <w:rPr>
               <w:noProof/>
             </w:rPr>
-            <w:t>Paragraph</w:t>
+            <w:t>ListItem</w:t>
           </w:r>
           <w:r>
             <w:rPr>
@@ -1165,7 +1165,7 @@
             <w:rPr>
               <w:noProof/>
             </w:rPr>
-            <w:instrText xml:space="preserve"> PAGEREF _Toc268426246 \h </w:instrText>
+            <w:instrText xml:space="preserve"> PAGEREF _Toc268531560 \h </w:instrText>
           </w:r>
           <w:r>
             <w:rPr>
@@ -1208,7 +1208,7 @@
             <w:rPr>
               <w:noProof/>
             </w:rPr>
-            <w:t>TextInput</w:t>
+            <w:t>Quote</w:t>
           </w:r>
           <w:r>
             <w:rPr>
@@ -1226,7 +1226,7 @@
             <w:rPr>
               <w:noProof/>
             </w:rPr>
-            <w:instrText xml:space="preserve"> PAGEREF _Toc268426247 \h </w:instrText>
+            <w:instrText xml:space="preserve"> PAGEREF _Toc268531561 \h </w:instrText>
           </w:r>
           <w:r>
             <w:rPr>
@@ -1243,7 +1243,7 @@
             <w:rPr>
               <w:noProof/>
             </w:rPr>
-            <w:t>12</w:t>
+            <w:t>13</w:t>
           </w:r>
           <w:r>
             <w:rPr>
@@ -1269,6 +1269,189 @@
             <w:rPr>
               <w:noProof/>
             </w:rPr>
+            <w:t>Paragraph</w:t>
+          </w:r>
+          <w:r>
+            <w:rPr>
+              <w:noProof/>
+            </w:rPr>
+            <w:tab/>
+          </w:r>
+          <w:r>
+            <w:rPr>
+              <w:noProof/>
+            </w:rPr>
+            <w:fldChar w:fldCharType="begin"/>
+          </w:r>
+          <w:r>
+            <w:rPr>
+              <w:noProof/>
+            </w:rPr>
+            <w:instrText xml:space="preserve"> PAGEREF _Toc268531562 \h </w:instrText>
+          </w:r>
+          <w:r>
+            <w:rPr>
+              <w:noProof/>
+            </w:rPr>
+          </w:r>
+          <w:r>
+            <w:rPr>
+              <w:noProof/>
+            </w:rPr>
+            <w:fldChar w:fldCharType="separate"/>
+          </w:r>
+          <w:r>
+            <w:rPr>
+              <w:noProof/>
+            </w:rPr>
+            <w:t>13</w:t>
+          </w:r>
+          <w:r>
+            <w:rPr>
+              <w:noProof/>
+            </w:rPr>
+            <w:fldChar w:fldCharType="end"/>
+          </w:r>
+        </w:p>
+        <w:p>
+          <w:pPr>
+            <w:pStyle w:val="TOC3"/>
+            <w:tabs>
+              <w:tab w:val="right" w:leader="dot" w:pos="10790"/>
+            </w:tabs>
+            <w:rPr>
+              <w:noProof/>
+              <w:sz w:val="24"/>
+              <w:szCs w:val="24"/>
+              <w:lang w:eastAsia="ja-JP"/>
+            </w:rPr>
+          </w:pPr>
+          <w:r>
+            <w:rPr>
+              <w:noProof/>
+            </w:rPr>
+            <w:t>TextInput</w:t>
+          </w:r>
+          <w:r>
+            <w:rPr>
+              <w:noProof/>
+            </w:rPr>
+            <w:tab/>
+          </w:r>
+          <w:r>
+            <w:rPr>
+              <w:noProof/>
+            </w:rPr>
+            <w:fldChar w:fldCharType="begin"/>
+          </w:r>
+          <w:r>
+            <w:rPr>
+              <w:noProof/>
+            </w:rPr>
+            <w:instrText xml:space="preserve"> PAGEREF _Toc268531563 \h </w:instrText>
+          </w:r>
+          <w:r>
+            <w:rPr>
+              <w:noProof/>
+            </w:rPr>
+          </w:r>
+          <w:r>
+            <w:rPr>
+              <w:noProof/>
+            </w:rPr>
+            <w:fldChar w:fldCharType="separate"/>
+          </w:r>
+          <w:r>
+            <w:rPr>
+              <w:noProof/>
+            </w:rPr>
+            <w:t>14</w:t>
+          </w:r>
+          <w:r>
+            <w:rPr>
+              <w:noProof/>
+            </w:rPr>
+            <w:fldChar w:fldCharType="end"/>
+          </w:r>
+        </w:p>
+        <w:p>
+          <w:pPr>
+            <w:pStyle w:val="TOC3"/>
+            <w:tabs>
+              <w:tab w:val="right" w:leader="dot" w:pos="10790"/>
+            </w:tabs>
+            <w:rPr>
+              <w:noProof/>
+              <w:sz w:val="24"/>
+              <w:szCs w:val="24"/>
+              <w:lang w:eastAsia="ja-JP"/>
+            </w:rPr>
+          </w:pPr>
+          <w:r>
+            <w:rPr>
+              <w:noProof/>
+            </w:rPr>
+            <w:t>Header</w:t>
+          </w:r>
+          <w:r>
+            <w:rPr>
+              <w:noProof/>
+            </w:rPr>
+            <w:tab/>
+          </w:r>
+          <w:r>
+            <w:rPr>
+              <w:noProof/>
+            </w:rPr>
+            <w:fldChar w:fldCharType="begin"/>
+          </w:r>
+          <w:r>
+            <w:rPr>
+              <w:noProof/>
+            </w:rPr>
+            <w:instrText xml:space="preserve"> PAGEREF _Toc268531564 \h </w:instrText>
+          </w:r>
+          <w:r>
+            <w:rPr>
+              <w:noProof/>
+            </w:rPr>
+          </w:r>
+          <w:r>
+            <w:rPr>
+              <w:noProof/>
+            </w:rPr>
+            <w:fldChar w:fldCharType="separate"/>
+          </w:r>
+          <w:r>
+            <w:rPr>
+              <w:noProof/>
+            </w:rPr>
+            <w:t>14</w:t>
+          </w:r>
+          <w:r>
+            <w:rPr>
+              <w:noProof/>
+            </w:rPr>
+            <w:fldChar w:fldCharType="end"/>
+          </w:r>
+        </w:p>
+        <w:p>
+          <w:pPr>
+            <w:pStyle w:val="TOC3"/>
+            <w:tabs>
+              <w:tab w:val="right" w:leader="dot" w:pos="10790"/>
+            </w:tabs>
+            <w:rPr>
+              <w:noProof/>
+              <w:sz w:val="24"/>
+              <w:szCs w:val="24"/>
+              <w:lang w:eastAsia="ja-JP"/>
+            </w:rPr>
+          </w:pPr>
+          <w:r>
+            <w:rPr>
+              <w:noProof/>
+            </w:rPr>
             <w:t>Attribute Values</w:t>
           </w:r>
           <w:r>
@@ -1287,7 +1470,7 @@
             <w:rPr>
               <w:noProof/>
             </w:rPr>
-            <w:instrText xml:space="preserve"> PAGEREF _Toc268426248 \h </w:instrText>
+            <w:instrText xml:space="preserve"> PAGEREF _Toc268531565 \h </w:instrText>
           </w:r>
           <w:r>
             <w:rPr>
@@ -1304,7 +1487,7 @@
             <w:rPr>
               <w:noProof/>
             </w:rPr>
-            <w:t>13</w:t>
+            <w:t>15</w:t>
           </w:r>
           <w:r>
             <w:rPr>
@@ -1349,7 +1532,7 @@
             <w:rPr>
               <w:noProof/>
             </w:rPr>
-            <w:instrText xml:space="preserve"> PAGEREF _Toc268426249 \h </w:instrText>
+            <w:instrText xml:space="preserve"> PAGEREF _Toc268531566 \h </w:instrText>
           </w:r>
           <w:r>
             <w:rPr>
@@ -1366,7 +1549,7 @@
             <w:rPr>
               <w:noProof/>
             </w:rPr>
-            <w:t>13</w:t>
+            <w:t>16</w:t>
           </w:r>
           <w:r>
             <w:rPr>
@@ -1410,7 +1593,7 @@
             <w:rPr>
               <w:noProof/>
             </w:rPr>
-            <w:instrText xml:space="preserve"> PAGEREF _Toc268426250 \h </w:instrText>
+            <w:instrText xml:space="preserve"> PAGEREF _Toc268531567 \h </w:instrText>
           </w:r>
           <w:r>
             <w:rPr>
@@ -1427,7 +1610,68 @@
             <w:rPr>
               <w:noProof/>
             </w:rPr>
-            <w:t>13</w:t>
+            <w:t>16</w:t>
+          </w:r>
+          <w:r>
+            <w:rPr>
+              <w:noProof/>
+            </w:rPr>
+            <w:fldChar w:fldCharType="end"/>
+          </w:r>
+        </w:p>
+        <w:p>
+          <w:pPr>
+            <w:pStyle w:val="TOC3"/>
+            <w:tabs>
+              <w:tab w:val="right" w:leader="dot" w:pos="10790"/>
+            </w:tabs>
+            <w:rPr>
+              <w:noProof/>
+              <w:sz w:val="24"/>
+              <w:szCs w:val="24"/>
+              <w:lang w:eastAsia="ja-JP"/>
+            </w:rPr>
+          </w:pPr>
+          <w:r>
+            <w:rPr>
+              <w:noProof/>
+            </w:rPr>
+            <w:t>Samples</w:t>
+          </w:r>
+          <w:r>
+            <w:rPr>
+              <w:noProof/>
+            </w:rPr>
+            <w:tab/>
+          </w:r>
+          <w:r>
+            <w:rPr>
+              <w:noProof/>
+            </w:rPr>
+            <w:fldChar w:fldCharType="begin"/>
+          </w:r>
+          <w:r>
+            <w:rPr>
+              <w:noProof/>
+            </w:rPr>
+            <w:instrText xml:space="preserve"> PAGEREF _Toc268531568 \h </w:instrText>
+          </w:r>
+          <w:r>
+            <w:rPr>
+              <w:noProof/>
+            </w:rPr>
+          </w:r>
+          <w:r>
+            <w:rPr>
+              <w:noProof/>
+            </w:rPr>
+            <w:fldChar w:fldCharType="separate"/>
+          </w:r>
+          <w:r>
+            <w:rPr>
+              <w:noProof/>
+            </w:rPr>
+            <w:t>17</w:t>
           </w:r>
           <w:r>
             <w:rPr>
@@ -1451,7 +1695,7 @@
       <w:pPr>
         <w:pStyle w:val="Heading2"/>
       </w:pPr>
-      <w:bookmarkStart w:id="1" w:name="_Toc268426230"/>
+      <w:bookmarkStart w:id="1" w:name="_Toc268531544"/>
       <w:r>
         <w:t>Note Script Overview</w:t>
       </w:r>
@@ -1560,6 +1804,7 @@
           </w:tcPr>
           <w:p>
             <w:r>
+              <w:lastRenderedPageBreak/>
               <w:t xml:space="preserve">    &lt;Paragraph&gt;Hello World</w:t>
             </w:r>
             <w:proofErr w:type="gramStart"/>
@@ -1599,7 +1844,6 @@
     <w:p/>
     <w:p>
       <w:r>
-        <w:lastRenderedPageBreak/>
         <w:t>This would result in a native UI page that simply displayed “Hello World” in the upper left corner of the screen, as seen in the following figure.</w:t>
       </w:r>
     </w:p>
@@ -1669,7 +1913,7 @@
       <w:pPr>
         <w:pStyle w:val="Heading2"/>
       </w:pPr>
-      <w:bookmarkStart w:id="2" w:name="_Toc268426231"/>
+      <w:bookmarkStart w:id="2" w:name="_Toc268531545"/>
       <w:r>
         <w:t>Script Basics</w:t>
       </w:r>
@@ -1887,7 +2131,7 @@
       <w:pPr>
         <w:pStyle w:val="Heading2"/>
       </w:pPr>
-      <w:bookmarkStart w:id="3" w:name="_Toc268426232"/>
+      <w:bookmarkStart w:id="3" w:name="_Toc268531546"/>
       <w:r>
         <w:t>Designing a Note Script</w:t>
       </w:r>
@@ -2700,7 +2944,7 @@
       <w:pPr>
         <w:pStyle w:val="Heading2"/>
       </w:pPr>
-      <w:bookmarkStart w:id="4" w:name="_Toc268426233"/>
+      <w:bookmarkStart w:id="4" w:name="_Toc268531547"/>
       <w:r>
         <w:t>Style Sheet</w:t>
       </w:r>
@@ -2966,7 +3210,7 @@
       <w:pPr>
         <w:pStyle w:val="Heading3"/>
       </w:pPr>
-      <w:bookmarkStart w:id="5" w:name="_Toc268426234"/>
+      <w:bookmarkStart w:id="5" w:name="_Toc268531548"/>
       <w:r>
         <w:t>Assigning a Style Sheet to a Note Script</w:t>
       </w:r>
@@ -3051,7 +3295,7 @@
       <w:pPr>
         <w:pStyle w:val="Heading2"/>
       </w:pPr>
-      <w:bookmarkStart w:id="6" w:name="_Toc268426235"/>
+      <w:bookmarkStart w:id="6" w:name="_Toc268531549"/>
       <w:r>
         <w:t>Controls and Behaviors</w:t>
       </w:r>
@@ -3267,7 +3511,7 @@
       <w:pPr>
         <w:pStyle w:val="Heading2"/>
       </w:pPr>
-      <w:bookmarkStart w:id="7" w:name="_Toc268426236"/>
+      <w:bookmarkStart w:id="7" w:name="_Toc268531550"/>
       <w:r>
         <w:t xml:space="preserve">Positioning, </w:t>
       </w:r>
@@ -3313,7 +3557,7 @@
       <w:pPr>
         <w:pStyle w:val="Heading3"/>
       </w:pPr>
-      <w:bookmarkStart w:id="8" w:name="_Toc268426237"/>
+      <w:bookmarkStart w:id="8" w:name="_Toc268531551"/>
       <w:r>
         <w:t>Positioning</w:t>
       </w:r>
@@ -3987,7 +4231,7 @@
       <w:pPr>
         <w:pStyle w:val="Heading3"/>
       </w:pPr>
-      <w:bookmarkStart w:id="9" w:name="_Toc268426238"/>
+      <w:bookmarkStart w:id="9" w:name="_Toc268531552"/>
       <w:r>
         <w:t>Padding</w:t>
       </w:r>
@@ -4233,7 +4477,7 @@
       <w:pPr>
         <w:pStyle w:val="Heading3"/>
       </w:pPr>
-      <w:bookmarkStart w:id="10" w:name="_Toc268426239"/>
+      <w:bookmarkStart w:id="10" w:name="_Toc268531553"/>
       <w:r>
         <w:t>Child Controls</w:t>
       </w:r>
@@ -4684,7 +4928,7 @@
       <w:bookmarkStart w:id="14" w:name="_Control_Reference_3"/>
       <w:bookmarkStart w:id="15" w:name="_Control_Reference_4"/>
       <w:bookmarkStart w:id="16" w:name="_Control_Reference_5"/>
-      <w:bookmarkStart w:id="17" w:name="_Toc268426240"/>
+      <w:bookmarkStart w:id="17" w:name="_Toc268531554"/>
       <w:bookmarkEnd w:id="11"/>
       <w:bookmarkEnd w:id="12"/>
       <w:bookmarkEnd w:id="13"/>
@@ -4701,7 +4945,7 @@
       <w:pPr>
         <w:pStyle w:val="Heading3"/>
       </w:pPr>
-      <w:bookmarkStart w:id="18" w:name="_Toc268426241"/>
+      <w:bookmarkStart w:id="18" w:name="_Toc268531555"/>
       <w:proofErr w:type="spellStart"/>
       <w:r>
         <w:t>StyleSheet</w:t>
@@ -5069,9 +5313,14 @@
     </w:p>
     <w:p/>
     <w:p>
+      <w:proofErr w:type="spellStart"/>
       <w:r>
         <w:t>Header</w:t>
       </w:r>
+      <w:r>
+        <w:t>.Container</w:t>
+      </w:r>
+      <w:proofErr w:type="spellEnd"/>
     </w:p>
     <w:p>
       <w:pPr>
@@ -5118,22 +5367,45 @@
     </w:p>
     <w:p/>
     <w:p>
-      <w:r>
-        <w:tab/>
-      </w:r>
-      <w:proofErr w:type="spellStart"/>
-      <w:r>
-        <w:t>HeaderTitle</w:t>
-      </w:r>
-      <w:proofErr w:type="spellEnd"/>
-      <w:r>
-        <w:t>, Date and Speaker</w:t>
-      </w:r>
-    </w:p>
-    <w:p>
-      <w:r>
-        <w:tab/>
-      </w:r>
+      <w:proofErr w:type="spellStart"/>
+      <w:r>
+        <w:t>Header</w:t>
+      </w:r>
+      <w:r>
+        <w:t>.</w:t>
+      </w:r>
+      <w:r>
+        <w:t>Title</w:t>
+      </w:r>
+      <w:proofErr w:type="spellEnd"/>
+      <w:r>
+        <w:t xml:space="preserve"> </w:t>
+      </w:r>
+    </w:p>
+    <w:p>
+      <w:proofErr w:type="spellStart"/>
+      <w:r>
+        <w:t>Header.</w:t>
+      </w:r>
+      <w:r>
+        <w:t>Date</w:t>
+      </w:r>
+      <w:proofErr w:type="spellEnd"/>
+      <w:r>
+        <w:t xml:space="preserve"> </w:t>
+      </w:r>
+    </w:p>
+    <w:p>
+      <w:proofErr w:type="spellStart"/>
+      <w:r>
+        <w:t>Header.</w:t>
+      </w:r>
+      <w:r>
+        <w:t>Speaker</w:t>
+      </w:r>
+      <w:proofErr w:type="spellEnd"/>
+    </w:p>
+    <w:p>
       <w:r>
         <w:tab/>
       </w:r>
@@ -5162,9 +5434,6 @@
     <w:p>
       <w:r>
         <w:tab/>
-      </w:r>
-      <w:r>
-        <w:tab/>
         <w:t>Alignment</w:t>
       </w:r>
     </w:p>
@@ -5174,13 +5443,173 @@
     <w:p/>
     <w:p/>
     <w:p/>
-    <w:p/>
+    <w:p>
+      <w:r>
+        <w:t>List</w:t>
+      </w:r>
+    </w:p>
+    <w:p>
+      <w:r>
+        <w:tab/>
+      </w:r>
+      <w:r>
+        <w:t>Indentation</w:t>
+      </w:r>
+    </w:p>
+    <w:p>
+      <w:r>
+        <w:tab/>
+      </w:r>
+      <w:proofErr w:type="spellStart"/>
+      <w:r>
+        <w:t>BulletPoint</w:t>
+      </w:r>
+      <w:proofErr w:type="spellEnd"/>
+    </w:p>
+    <w:p>
+      <w:pPr>
+        <w:ind w:firstLine="720"/>
+      </w:pPr>
+      <w:proofErr w:type="spellStart"/>
+      <w:r>
+        <w:t>FontName</w:t>
+      </w:r>
+      <w:proofErr w:type="spellEnd"/>
+      <w:r>
+        <w:t xml:space="preserve">, </w:t>
+      </w:r>
+      <w:proofErr w:type="spellStart"/>
+      <w:r>
+        <w:t>FontSize</w:t>
+      </w:r>
+      <w:proofErr w:type="spellEnd"/>
+      <w:r>
+        <w:t xml:space="preserve">, </w:t>
+      </w:r>
+      <w:proofErr w:type="spellStart"/>
+      <w:r>
+        <w:t>FontColor</w:t>
+      </w:r>
+      <w:proofErr w:type="spellEnd"/>
+    </w:p>
+    <w:p/>
+    <w:p>
+      <w:r>
+        <w:tab/>
+      </w:r>
+      <w:r>
+        <w:t xml:space="preserve">Padding, </w:t>
+      </w:r>
+      <w:proofErr w:type="spellStart"/>
+      <w:r>
+        <w:t>PaddingLeft</w:t>
+      </w:r>
+      <w:proofErr w:type="spellEnd"/>
+      <w:r>
+        <w:t xml:space="preserve">, </w:t>
+      </w:r>
+      <w:proofErr w:type="spellStart"/>
+      <w:r>
+        <w:t>PaddingTop</w:t>
+      </w:r>
+      <w:proofErr w:type="spellEnd"/>
+      <w:r>
+        <w:t xml:space="preserve">, </w:t>
+      </w:r>
+      <w:proofErr w:type="spellStart"/>
+      <w:r>
+        <w:t>PaddingRight</w:t>
+      </w:r>
+      <w:proofErr w:type="spellEnd"/>
+      <w:r>
+        <w:t xml:space="preserve">, </w:t>
+      </w:r>
+      <w:proofErr w:type="spellStart"/>
+      <w:r>
+        <w:t>PaddingBottom</w:t>
+      </w:r>
+      <w:proofErr w:type="spellEnd"/>
+    </w:p>
+    <w:p/>
+    <w:p>
+      <w:proofErr w:type="spellStart"/>
+      <w:r>
+        <w:t>ListItem</w:t>
+      </w:r>
+      <w:proofErr w:type="spellEnd"/>
+    </w:p>
+    <w:p>
+      <w:pPr>
+        <w:ind w:firstLine="720"/>
+      </w:pPr>
+      <w:proofErr w:type="spellStart"/>
+      <w:r>
+        <w:t>FontName</w:t>
+      </w:r>
+      <w:proofErr w:type="spellEnd"/>
+      <w:r>
+        <w:t xml:space="preserve">, </w:t>
+      </w:r>
+      <w:proofErr w:type="spellStart"/>
+      <w:r>
+        <w:t>FontSize</w:t>
+      </w:r>
+      <w:proofErr w:type="spellEnd"/>
+      <w:r>
+        <w:t xml:space="preserve">, </w:t>
+      </w:r>
+      <w:proofErr w:type="spellStart"/>
+      <w:r>
+        <w:t>FontColor</w:t>
+      </w:r>
+      <w:proofErr w:type="spellEnd"/>
+    </w:p>
+    <w:p>
+      <w:r>
+        <w:tab/>
+        <w:t xml:space="preserve">Padding, </w:t>
+      </w:r>
+      <w:proofErr w:type="spellStart"/>
+      <w:r>
+        <w:t>PaddingLeft</w:t>
+      </w:r>
+      <w:proofErr w:type="spellEnd"/>
+      <w:r>
+        <w:t xml:space="preserve">, </w:t>
+      </w:r>
+      <w:proofErr w:type="spellStart"/>
+      <w:r>
+        <w:t>PaddingTop</w:t>
+      </w:r>
+      <w:proofErr w:type="spellEnd"/>
+      <w:r>
+        <w:t xml:space="preserve">, </w:t>
+      </w:r>
+      <w:proofErr w:type="spellStart"/>
+      <w:r>
+        <w:t>PaddingRight</w:t>
+      </w:r>
+      <w:proofErr w:type="spellEnd"/>
+      <w:r>
+        <w:t xml:space="preserve">, </w:t>
+      </w:r>
+      <w:proofErr w:type="spellStart"/>
+      <w:r>
+        <w:t>PaddingBottom</w:t>
+      </w:r>
+      <w:proofErr w:type="spellEnd"/>
+    </w:p>
     <w:p/>
     <w:p>
       <w:pPr>
         <w:pStyle w:val="Heading3"/>
       </w:pPr>
-      <w:bookmarkStart w:id="19" w:name="_Toc268426242"/>
+    </w:p>
+    <w:p>
+      <w:pPr>
+        <w:pStyle w:val="Heading3"/>
+      </w:pPr>
+      <w:bookmarkStart w:id="19" w:name="_Toc268531556"/>
       <w:proofErr w:type="spellStart"/>
       <w:r>
         <w:t>StackPanel</w:t>
@@ -5475,13 +5904,35 @@
       </w:r>
       <w:proofErr w:type="spellEnd"/>
     </w:p>
+    <w:p>
+      <w:pPr>
+        <w:ind w:firstLine="720"/>
+      </w:pPr>
+      <w:r>
+        <w:t>Header</w:t>
+      </w:r>
+    </w:p>
+    <w:p>
+      <w:pPr>
+        <w:ind w:firstLine="720"/>
+      </w:pPr>
+      <w:r>
+        <w:t>List</w:t>
+      </w:r>
+    </w:p>
+    <w:p/>
+    <w:p/>
+    <w:p/>
+    <w:p/>
+    <w:p/>
+    <w:p/>
     <w:p/>
     <w:p/>
     <w:p>
       <w:pPr>
         <w:pStyle w:val="Heading3"/>
       </w:pPr>
-      <w:bookmarkStart w:id="20" w:name="_Toc268426243"/>
+      <w:bookmarkStart w:id="20" w:name="_Toc268531557"/>
       <w:proofErr w:type="spellStart"/>
       <w:r>
         <w:t>RevealBox</w:t>
@@ -5657,14 +6108,11 @@
     </w:p>
     <w:p/>
     <w:p/>
-    <w:p/>
-    <w:p/>
-    <w:p/>
     <w:p>
       <w:pPr>
         <w:pStyle w:val="Heading3"/>
       </w:pPr>
-      <w:bookmarkStart w:id="21" w:name="_Toc268426244"/>
+      <w:bookmarkStart w:id="21" w:name="_Toc268531558"/>
       <w:r>
         <w:t>Canvas</w:t>
       </w:r>
@@ -5963,6 +6411,9 @@
       <w:pPr>
         <w:ind w:firstLine="720"/>
       </w:pPr>
+      <w:r>
+        <w:t>Header</w:t>
+      </w:r>
     </w:p>
     <w:p>
       <w:pPr>
@@ -5971,13 +6422,642 @@
     </w:p>
     <w:p>
       <w:pPr>
+        <w:ind w:firstLine="720"/>
+      </w:pPr>
+    </w:p>
+    <w:p>
+      <w:pPr>
+        <w:ind w:firstLine="720"/>
+      </w:pPr>
+    </w:p>
+    <w:p>
+      <w:pPr>
         <w:pStyle w:val="Heading3"/>
       </w:pPr>
-      <w:bookmarkStart w:id="22" w:name="_Toc268426245"/>
+      <w:bookmarkStart w:id="22" w:name="_Toc268531559"/>
+      <w:r>
+        <w:t>List</w:t>
+      </w:r>
+      <w:bookmarkEnd w:id="22"/>
+    </w:p>
+    <w:p>
+      <w:r>
+        <w:t xml:space="preserve">Summary: Displays items in a “list” </w:t>
+      </w:r>
+      <w:proofErr w:type="spellStart"/>
+      <w:r>
+        <w:t>fasion</w:t>
+      </w:r>
+      <w:proofErr w:type="spellEnd"/>
+      <w:r>
+        <w:t>, with bullet pointed or numbered items and indentation.</w:t>
+      </w:r>
+    </w:p>
+    <w:p/>
+    <w:p>
+      <w:r>
+        <w:t>Supported Attributes:</w:t>
+      </w:r>
+    </w:p>
+    <w:p>
+      <w:pPr>
+        <w:rPr>
+          <w:i/>
+        </w:rPr>
+      </w:pPr>
+      <w:r>
+        <w:tab/>
+      </w:r>
+      <w:r>
+        <w:rPr>
+          <w:i/>
+        </w:rPr>
+        <w:t>Custom</w:t>
+      </w:r>
+    </w:p>
+    <w:p>
+      <w:r>
+        <w:rPr>
+          <w:i/>
+        </w:rPr>
+        <w:tab/>
+      </w:r>
+      <w:r>
+        <w:rPr>
+          <w:i/>
+        </w:rPr>
+        <w:tab/>
+      </w:r>
+      <w:r>
+        <w:t>Indentation</w:t>
+      </w:r>
+    </w:p>
+    <w:p>
+      <w:r>
+        <w:rPr>
+          <w:i/>
+        </w:rPr>
+        <w:tab/>
+      </w:r>
+      <w:r>
+        <w:rPr>
+          <w:i/>
+        </w:rPr>
+        <w:tab/>
+      </w:r>
+      <w:proofErr w:type="spellStart"/>
+      <w:r>
+        <w:t>BulletPoint</w:t>
+      </w:r>
+      <w:proofErr w:type="spellEnd"/>
+    </w:p>
+    <w:p>
+      <w:r>
+        <w:tab/>
+      </w:r>
+      <w:r>
+        <w:tab/>
+        <w:t>Type</w:t>
+      </w:r>
+    </w:p>
+    <w:p>
+      <w:r>
+        <w:tab/>
+      </w:r>
+      <w:r>
+        <w:rPr>
+          <w:i/>
+        </w:rPr>
+        <w:t>Positioning</w:t>
+      </w:r>
+    </w:p>
+    <w:p>
+      <w:r>
+        <w:tab/>
+      </w:r>
+      <w:r>
+        <w:tab/>
+        <w:t>Left,</w:t>
+      </w:r>
+      <w:r>
+        <w:t xml:space="preserve"> </w:t>
+      </w:r>
+      <w:r>
+        <w:t>Top</w:t>
+      </w:r>
+    </w:p>
+    <w:p>
+      <w:pPr>
+        <w:rPr>
+          <w:i/>
+        </w:rPr>
+      </w:pPr>
+      <w:r>
+        <w:tab/>
+      </w:r>
+      <w:r>
+        <w:rPr>
+          <w:i/>
+        </w:rPr>
+        <w:t>Sizing</w:t>
+      </w:r>
+    </w:p>
+    <w:p>
+      <w:r>
+        <w:tab/>
+      </w:r>
+      <w:r>
+        <w:tab/>
+        <w:t>Width</w:t>
+      </w:r>
+    </w:p>
+    <w:p>
+      <w:pPr>
+        <w:rPr>
+          <w:i/>
+        </w:rPr>
+      </w:pPr>
+      <w:r>
+        <w:tab/>
+      </w:r>
+      <w:r>
+        <w:rPr>
+          <w:i/>
+        </w:rPr>
+        <w:t>Spacing &amp; Alignment</w:t>
+      </w:r>
+    </w:p>
+    <w:p>
+      <w:r>
+        <w:rPr>
+          <w:i/>
+        </w:rPr>
+        <w:tab/>
+      </w:r>
+      <w:r>
+        <w:rPr>
+          <w:i/>
+        </w:rPr>
+        <w:tab/>
+      </w:r>
+      <w:r>
+        <w:t xml:space="preserve">Padding, </w:t>
+      </w:r>
+      <w:proofErr w:type="spellStart"/>
+      <w:r>
+        <w:t>PaddingLeft</w:t>
+      </w:r>
+      <w:proofErr w:type="spellEnd"/>
+      <w:r>
+        <w:t xml:space="preserve">, </w:t>
+      </w:r>
+      <w:proofErr w:type="spellStart"/>
+      <w:r>
+        <w:t>PaddingTop</w:t>
+      </w:r>
+      <w:proofErr w:type="spellEnd"/>
+      <w:r>
+        <w:t xml:space="preserve">, </w:t>
+      </w:r>
+      <w:proofErr w:type="spellStart"/>
+      <w:r>
+        <w:t>PaddingRight</w:t>
+      </w:r>
+      <w:proofErr w:type="spellEnd"/>
+      <w:r>
+        <w:t xml:space="preserve">, </w:t>
+      </w:r>
+      <w:proofErr w:type="spellStart"/>
+      <w:r>
+        <w:t>PaddingBottom</w:t>
+      </w:r>
+      <w:proofErr w:type="spellEnd"/>
+    </w:p>
+    <w:p>
+      <w:r>
+        <w:tab/>
+      </w:r>
+      <w:r>
+        <w:tab/>
+      </w:r>
+      <w:r>
+        <w:tab/>
+      </w:r>
+      <w:r>
+        <w:rPr>
+          <w:b/>
+        </w:rPr>
+        <w:t>Note:</w:t>
+      </w:r>
+      <w:r>
+        <w:t xml:space="preserve"> Children </w:t>
+      </w:r>
+      <w:r>
+        <w:rPr>
+          <w:b/>
+        </w:rPr>
+        <w:t xml:space="preserve">do not </w:t>
+      </w:r>
+      <w:r>
+        <w:t>inherit padding values.</w:t>
+      </w:r>
+    </w:p>
+    <w:p>
+      <w:r>
+        <w:tab/>
+      </w:r>
+      <w:r>
+        <w:tab/>
+      </w:r>
+    </w:p>
+    <w:p>
+      <w:r>
+        <w:tab/>
+      </w:r>
+      <w:r>
+        <w:tab/>
+        <w:t>Alignment</w:t>
+      </w:r>
+    </w:p>
+    <w:p>
+      <w:r>
+        <w:tab/>
+      </w:r>
+      <w:r>
+        <w:tab/>
+      </w:r>
+      <w:r>
+        <w:tab/>
+      </w:r>
+      <w:r>
+        <w:rPr>
+          <w:b/>
+        </w:rPr>
+        <w:t>Note:</w:t>
+      </w:r>
+      <w:r>
+        <w:rPr>
+          <w:b/>
+        </w:rPr>
+        <w:t xml:space="preserve"> </w:t>
+      </w:r>
+      <w:r>
+        <w:t xml:space="preserve">Children </w:t>
+      </w:r>
+      <w:r>
+        <w:t>do not inherit alignment value.</w:t>
+      </w:r>
+    </w:p>
+    <w:p>
+      <w:pPr>
+        <w:rPr>
+          <w:i/>
+        </w:rPr>
+      </w:pPr>
+      <w:r>
+        <w:tab/>
+      </w:r>
+      <w:r>
+        <w:rPr>
+          <w:i/>
+        </w:rPr>
+        <w:t>Appearance</w:t>
+      </w:r>
+    </w:p>
+    <w:p>
+      <w:r>
+        <w:tab/>
+      </w:r>
+      <w:r>
+        <w:tab/>
+      </w:r>
+      <w:proofErr w:type="spellStart"/>
+      <w:r>
+        <w:t>FontName</w:t>
+      </w:r>
+      <w:proofErr w:type="spellEnd"/>
+      <w:r>
+        <w:t xml:space="preserve">, </w:t>
+      </w:r>
+      <w:proofErr w:type="spellStart"/>
+      <w:r>
+        <w:t>FontSize</w:t>
+      </w:r>
+      <w:proofErr w:type="spellEnd"/>
+      <w:r>
+        <w:t xml:space="preserve">, </w:t>
+      </w:r>
+      <w:proofErr w:type="spellStart"/>
+      <w:r>
+        <w:t>FontColor</w:t>
+      </w:r>
+      <w:proofErr w:type="spellEnd"/>
+    </w:p>
+    <w:p>
+      <w:r>
+        <w:tab/>
+      </w:r>
+      <w:r>
+        <w:tab/>
+        <w:t>Debug</w:t>
+      </w:r>
+    </w:p>
+    <w:p/>
+    <w:p>
+      <w:r>
+        <w:t>Supported Elements:</w:t>
+      </w:r>
+    </w:p>
+    <w:p>
+      <w:r>
+        <w:tab/>
+      </w:r>
+      <w:proofErr w:type="spellStart"/>
+      <w:r>
+        <w:t>ListItem</w:t>
+      </w:r>
+      <w:proofErr w:type="spellEnd"/>
+    </w:p>
+    <w:p/>
+    <w:p/>
+    <w:p>
+      <w:pPr>
+        <w:pStyle w:val="Heading3"/>
+      </w:pPr>
+      <w:bookmarkStart w:id="23" w:name="_Toc268531560"/>
+      <w:proofErr w:type="spellStart"/>
+      <w:r>
+        <w:t>ListItem</w:t>
+      </w:r>
+      <w:bookmarkEnd w:id="23"/>
+      <w:proofErr w:type="spellEnd"/>
+    </w:p>
+    <w:p>
+      <w:r>
+        <w:t xml:space="preserve">Summary: </w:t>
+      </w:r>
+      <w:r>
+        <w:t>A container for an entry in a list.</w:t>
+      </w:r>
+      <w:r>
+        <w:t xml:space="preserve"> </w:t>
+      </w:r>
+    </w:p>
+    <w:p/>
+    <w:p>
+      <w:r>
+        <w:rPr>
+          <w:b/>
+        </w:rPr>
+        <w:t>Note:</w:t>
+      </w:r>
+      <w:r>
+        <w:t xml:space="preserve"> </w:t>
+      </w:r>
+      <w:proofErr w:type="spellStart"/>
+      <w:r>
+        <w:t>ListItems</w:t>
+      </w:r>
+      <w:proofErr w:type="spellEnd"/>
+      <w:r>
+        <w:t xml:space="preserve"> support very few attributes. If you wish to alter the layout,</w:t>
+      </w:r>
+    </w:p>
+    <w:p>
+      <w:proofErr w:type="gramStart"/>
+      <w:r>
+        <w:t>put</w:t>
+      </w:r>
+      <w:proofErr w:type="gramEnd"/>
+      <w:r>
+        <w:t xml:space="preserve"> a supported containing element as a child and set its attributes.</w:t>
+      </w:r>
+    </w:p>
+    <w:p/>
+    <w:p>
+      <w:r>
+        <w:t>Supported Attributes:</w:t>
+      </w:r>
+    </w:p>
+    <w:p>
+      <w:pPr>
+        <w:rPr>
+          <w:i/>
+        </w:rPr>
+      </w:pPr>
+      <w:r>
+        <w:tab/>
+      </w:r>
+      <w:r>
+        <w:rPr>
+          <w:i/>
+        </w:rPr>
+        <w:t>Spacing &amp; Alignment</w:t>
+      </w:r>
+    </w:p>
+    <w:p>
+      <w:pPr>
+        <w:ind w:left="720" w:firstLine="720"/>
+      </w:pPr>
+      <w:r>
+        <w:t xml:space="preserve">Padding, </w:t>
+      </w:r>
+      <w:proofErr w:type="spellStart"/>
+      <w:r>
+        <w:t>PaddingLeft</w:t>
+      </w:r>
+      <w:proofErr w:type="spellEnd"/>
+      <w:r>
+        <w:t xml:space="preserve">, </w:t>
+      </w:r>
+      <w:proofErr w:type="spellStart"/>
+      <w:r>
+        <w:t>PaddingTop</w:t>
+      </w:r>
+      <w:proofErr w:type="spellEnd"/>
+      <w:r>
+        <w:t xml:space="preserve">, </w:t>
+      </w:r>
+      <w:proofErr w:type="spellStart"/>
+      <w:r>
+        <w:t>PaddingRight</w:t>
+      </w:r>
+      <w:proofErr w:type="spellEnd"/>
+      <w:r>
+        <w:t xml:space="preserve">, </w:t>
+      </w:r>
+      <w:proofErr w:type="spellStart"/>
+      <w:r>
+        <w:t>PaddingBottom</w:t>
+      </w:r>
+      <w:proofErr w:type="spellEnd"/>
+    </w:p>
+    <w:p>
+      <w:pPr>
+        <w:ind w:firstLine="720"/>
+      </w:pPr>
+      <w:r>
+        <w:tab/>
+      </w:r>
+      <w:r>
+        <w:tab/>
+      </w:r>
+      <w:r>
+        <w:rPr>
+          <w:b/>
+        </w:rPr>
+        <w:t xml:space="preserve">Note: </w:t>
+      </w:r>
+      <w:r>
+        <w:t xml:space="preserve">Children </w:t>
+      </w:r>
+      <w:r>
+        <w:rPr>
+          <w:b/>
+        </w:rPr>
+        <w:t>do not</w:t>
+      </w:r>
+      <w:r>
+        <w:t xml:space="preserve"> inherit padding values.</w:t>
+      </w:r>
+    </w:p>
+    <w:p>
+      <w:r>
+        <w:tab/>
+      </w:r>
+    </w:p>
+    <w:p>
+      <w:pPr>
+        <w:rPr>
+          <w:i/>
+        </w:rPr>
+      </w:pPr>
+      <w:r>
+        <w:tab/>
+      </w:r>
+      <w:r>
+        <w:rPr>
+          <w:i/>
+        </w:rPr>
+        <w:t>Appearance</w:t>
+      </w:r>
+    </w:p>
+    <w:p>
+      <w:pPr>
+        <w:ind w:firstLine="720"/>
+      </w:pPr>
+      <w:r>
+        <w:rPr>
+          <w:i/>
+        </w:rPr>
+        <w:tab/>
+      </w:r>
+      <w:proofErr w:type="spellStart"/>
+      <w:r>
+        <w:t>FontName</w:t>
+      </w:r>
+      <w:proofErr w:type="spellEnd"/>
+      <w:r>
+        <w:t xml:space="preserve">, </w:t>
+      </w:r>
+      <w:proofErr w:type="spellStart"/>
+      <w:r>
+        <w:t>FontSize</w:t>
+      </w:r>
+      <w:proofErr w:type="spellEnd"/>
+      <w:r>
+        <w:t xml:space="preserve">, </w:t>
+      </w:r>
+      <w:proofErr w:type="spellStart"/>
+      <w:r>
+        <w:t>FontColor</w:t>
+      </w:r>
+      <w:proofErr w:type="spellEnd"/>
+    </w:p>
+    <w:p/>
+    <w:p>
+      <w:r>
+        <w:t>Supported Elements:</w:t>
+      </w:r>
+    </w:p>
+    <w:p>
+      <w:pPr>
+        <w:ind w:firstLine="720"/>
+      </w:pPr>
+      <w:r>
+        <w:t>Canvas</w:t>
+      </w:r>
+    </w:p>
+    <w:p>
+      <w:pPr>
+        <w:ind w:firstLine="720"/>
+      </w:pPr>
+      <w:proofErr w:type="spellStart"/>
+      <w:r>
+        <w:t>StackPanel</w:t>
+      </w:r>
+      <w:proofErr w:type="spellEnd"/>
+    </w:p>
+    <w:p>
+      <w:pPr>
+        <w:ind w:firstLine="720"/>
+      </w:pPr>
+      <w:r>
+        <w:t>Paragraph</w:t>
+      </w:r>
+    </w:p>
+    <w:p>
+      <w:pPr>
+        <w:ind w:firstLine="720"/>
+      </w:pPr>
+      <w:proofErr w:type="spellStart"/>
+      <w:r>
+        <w:t>RevealBox</w:t>
+      </w:r>
+      <w:proofErr w:type="spellEnd"/>
+    </w:p>
+    <w:p>
+      <w:pPr>
+        <w:ind w:firstLine="720"/>
+      </w:pPr>
       <w:r>
         <w:t>Quote</w:t>
       </w:r>
-      <w:bookmarkEnd w:id="22"/>
+    </w:p>
+    <w:p>
+      <w:pPr>
+        <w:ind w:firstLine="720"/>
+      </w:pPr>
+      <w:proofErr w:type="spellStart"/>
+      <w:r>
+        <w:t>TextInput</w:t>
+      </w:r>
+      <w:proofErr w:type="spellEnd"/>
+    </w:p>
+    <w:p>
+      <w:r>
+        <w:tab/>
+        <w:t>List</w:t>
+      </w:r>
+    </w:p>
+    <w:p>
+      <w:pPr>
+        <w:ind w:firstLine="720"/>
+      </w:pPr>
+      <w:r>
+        <w:t>Header</w:t>
+      </w:r>
+    </w:p>
+    <w:p/>
+    <w:p>
+      <w:pPr>
+        <w:pStyle w:val="Heading3"/>
+      </w:pPr>
+      <w:bookmarkStart w:id="24" w:name="_Toc268531561"/>
+      <w:r>
+        <w:t>Quote</w:t>
+      </w:r>
+      <w:bookmarkEnd w:id="24"/>
     </w:p>
     <w:p>
       <w:r>
@@ -6263,11 +7343,11 @@
       <w:pPr>
         <w:pStyle w:val="Heading3"/>
       </w:pPr>
-      <w:bookmarkStart w:id="23" w:name="_Toc268426246"/>
+      <w:bookmarkStart w:id="25" w:name="_Toc268531562"/>
       <w:r>
         <w:t>Paragraph</w:t>
       </w:r>
-      <w:bookmarkEnd w:id="23"/>
+      <w:bookmarkEnd w:id="25"/>
     </w:p>
     <w:p>
       <w:r>
@@ -6517,1054 +7597,1592 @@
         <w:t>RevealBox</w:t>
       </w:r>
       <w:proofErr w:type="spellEnd"/>
+    </w:p>
+    <w:p>
+      <w:pPr>
+        <w:ind w:firstLine="720"/>
+      </w:pPr>
+      <w:proofErr w:type="spellStart"/>
+      <w:r>
+        <w:t>TextInput</w:t>
+      </w:r>
+      <w:proofErr w:type="spellEnd"/>
+    </w:p>
+    <w:p/>
+    <w:p/>
+    <w:p/>
+    <w:p/>
+    <w:p/>
+    <w:p/>
+    <w:p>
+      <w:pPr>
+        <w:pStyle w:val="Heading3"/>
+      </w:pPr>
+      <w:bookmarkStart w:id="26" w:name="_Toc268531563"/>
+      <w:proofErr w:type="spellStart"/>
+      <w:r>
+        <w:t>TextInput</w:t>
+      </w:r>
+      <w:bookmarkEnd w:id="26"/>
+      <w:proofErr w:type="spellEnd"/>
+    </w:p>
+    <w:p>
+      <w:r>
+        <w:t>Summary: Displays an interactive text field with placeholder text</w:t>
+      </w:r>
+      <w:r>
+        <w:t>.</w:t>
+      </w:r>
+    </w:p>
+    <w:p/>
+    <w:p>
+      <w:r>
+        <w:t xml:space="preserve">Supported </w:t>
+      </w:r>
+      <w:r>
+        <w:t>Attributes</w:t>
+      </w:r>
+      <w:r>
+        <w:t>:</w:t>
+      </w:r>
+    </w:p>
+    <w:p>
+      <w:pPr>
+        <w:rPr>
+          <w:i/>
+        </w:rPr>
+      </w:pPr>
+      <w:r>
+        <w:tab/>
+      </w:r>
+      <w:r>
+        <w:rPr>
+          <w:i/>
+        </w:rPr>
+        <w:t>Custom</w:t>
+      </w:r>
+    </w:p>
+    <w:p>
+      <w:r>
+        <w:rPr>
+          <w:i/>
+        </w:rPr>
+        <w:tab/>
+      </w:r>
+      <w:r>
+        <w:rPr>
+          <w:i/>
+        </w:rPr>
+        <w:tab/>
+      </w:r>
+      <w:r>
+        <w:t>Placeholder</w:t>
+      </w:r>
+    </w:p>
+    <w:p>
+      <w:pPr>
+        <w:rPr>
+          <w:i/>
+        </w:rPr>
+      </w:pPr>
+      <w:r>
+        <w:tab/>
+      </w:r>
+      <w:r>
+        <w:rPr>
+          <w:i/>
+        </w:rPr>
+        <w:t>Content</w:t>
+      </w:r>
+    </w:p>
+    <w:p>
+      <w:r>
+        <w:tab/>
+      </w:r>
+      <w:r>
+        <w:tab/>
+        <w:t>Text</w:t>
+      </w:r>
+      <w:r>
+        <w:tab/>
+      </w:r>
+    </w:p>
+    <w:p>
+      <w:pPr>
+        <w:rPr>
+          <w:i/>
+        </w:rPr>
+      </w:pPr>
+      <w:r>
+        <w:tab/>
+      </w:r>
+      <w:r>
+        <w:rPr>
+          <w:i/>
+        </w:rPr>
+        <w:t>Positioning</w:t>
+      </w:r>
+    </w:p>
+    <w:p>
+      <w:r>
+        <w:tab/>
+      </w:r>
+      <w:r>
+        <w:tab/>
+        <w:t>Left, Top</w:t>
+      </w:r>
+    </w:p>
+    <w:p>
+      <w:pPr>
+        <w:rPr>
+          <w:i/>
+        </w:rPr>
+      </w:pPr>
+      <w:r>
+        <w:tab/>
+      </w:r>
+      <w:r>
+        <w:rPr>
+          <w:i/>
+        </w:rPr>
+        <w:t>Sizing</w:t>
+      </w:r>
+    </w:p>
+    <w:p>
+      <w:r>
+        <w:rPr>
+          <w:i/>
+        </w:rPr>
+        <w:tab/>
+      </w:r>
+      <w:r>
+        <w:rPr>
+          <w:i/>
+        </w:rPr>
+        <w:tab/>
+      </w:r>
+      <w:r>
+        <w:t>Width</w:t>
+      </w:r>
+    </w:p>
+    <w:p>
+      <w:pPr>
+        <w:rPr>
+          <w:i/>
+        </w:rPr>
+      </w:pPr>
+      <w:r>
+        <w:tab/>
+      </w:r>
+      <w:r>
+        <w:rPr>
+          <w:i/>
+        </w:rPr>
+        <w:t>Spacing &amp; Alignment</w:t>
+      </w:r>
+    </w:p>
+    <w:p>
+      <w:pPr>
+        <w:ind w:firstLine="720"/>
+      </w:pPr>
+      <w:r>
+        <w:tab/>
+        <w:t>Alignment</w:t>
+      </w:r>
+    </w:p>
+    <w:p>
+      <w:pPr>
+        <w:ind w:firstLine="720"/>
+        <w:rPr>
+          <w:i/>
+        </w:rPr>
+      </w:pPr>
+      <w:r>
+        <w:rPr>
+          <w:i/>
+        </w:rPr>
+        <w:t>Appearance</w:t>
+      </w:r>
+    </w:p>
+    <w:p>
+      <w:pPr>
+        <w:ind w:firstLine="720"/>
+      </w:pPr>
+      <w:r>
+        <w:tab/>
+      </w:r>
+      <w:proofErr w:type="spellStart"/>
+      <w:r>
+        <w:t>FontName</w:t>
+      </w:r>
+      <w:proofErr w:type="spellEnd"/>
       <w:r>
         <w:t xml:space="preserve">, </w:t>
       </w:r>
       <w:proofErr w:type="spellStart"/>
       <w:r>
+        <w:t>FontSize</w:t>
+      </w:r>
+      <w:proofErr w:type="spellEnd"/>
+      <w:r>
+        <w:t xml:space="preserve">, </w:t>
+      </w:r>
+      <w:proofErr w:type="spellStart"/>
+      <w:r>
+        <w:t>FontColor</w:t>
+      </w:r>
+      <w:proofErr w:type="spellEnd"/>
+    </w:p>
+    <w:p>
+      <w:pPr>
+        <w:ind w:firstLine="720"/>
+      </w:pPr>
+      <w:r>
+        <w:tab/>
+      </w:r>
+      <w:proofErr w:type="spellStart"/>
+      <w:r>
+        <w:t>BackgroundColor</w:t>
+      </w:r>
+      <w:proofErr w:type="spellEnd"/>
+    </w:p>
+    <w:p>
+      <w:pPr>
+        <w:ind w:firstLine="720"/>
+      </w:pPr>
+      <w:r>
+        <w:tab/>
+        <w:t>Debug</w:t>
+      </w:r>
+    </w:p>
+    <w:p/>
+    <w:p>
+      <w:r>
+        <w:t>Supported Elements:</w:t>
+      </w:r>
+    </w:p>
+    <w:p>
+      <w:r>
+        <w:tab/>
+      </w:r>
+    </w:p>
+    <w:p/>
+    <w:p>
+      <w:pPr>
+        <w:pStyle w:val="Heading3"/>
+      </w:pPr>
+      <w:bookmarkStart w:id="27" w:name="_Toc268531564"/>
+      <w:r>
+        <w:t>Header</w:t>
+      </w:r>
+      <w:bookmarkEnd w:id="27"/>
+    </w:p>
+    <w:p>
+      <w:r>
+        <w:t>Summary: Displays a Title, Speaker and Date with a built in layout.</w:t>
+      </w:r>
+    </w:p>
+    <w:p>
+      <w:r>
+        <w:tab/>
+        <w:t>Note: The custom elements of a header support the same attributes.</w:t>
+      </w:r>
+    </w:p>
+    <w:p/>
+    <w:p>
+      <w:r>
+        <w:t>Supported</w:t>
+      </w:r>
+      <w:r>
+        <w:t xml:space="preserve"> Attributes:</w:t>
+      </w:r>
+    </w:p>
+    <w:p>
+      <w:pPr>
+        <w:rPr>
+          <w:i/>
+        </w:rPr>
+      </w:pPr>
+      <w:r>
+        <w:tab/>
+      </w:r>
+      <w:r>
+        <w:rPr>
+          <w:i/>
+        </w:rPr>
+        <w:t>Positioning</w:t>
+      </w:r>
+    </w:p>
+    <w:p>
+      <w:r>
+        <w:rPr>
+          <w:i/>
+        </w:rPr>
+        <w:tab/>
+      </w:r>
+      <w:r>
+        <w:rPr>
+          <w:i/>
+        </w:rPr>
+        <w:tab/>
+      </w:r>
+      <w:r>
+        <w:t>Left, Top</w:t>
+      </w:r>
+    </w:p>
+    <w:p>
+      <w:pPr>
+        <w:rPr>
+          <w:i/>
+        </w:rPr>
+      </w:pPr>
+      <w:r>
+        <w:rPr>
+          <w:i/>
+        </w:rPr>
+        <w:tab/>
+        <w:t>Sizing</w:t>
+      </w:r>
+    </w:p>
+    <w:p>
+      <w:pPr>
+        <w:rPr>
+          <w:i/>
+        </w:rPr>
+      </w:pPr>
+      <w:r>
+        <w:rPr>
+          <w:i/>
+        </w:rPr>
+        <w:tab/>
+      </w:r>
+      <w:r>
+        <w:rPr>
+          <w:i/>
+        </w:rPr>
+        <w:tab/>
+      </w:r>
+      <w:r>
+        <w:t>Width</w:t>
+      </w:r>
+      <w:r>
+        <w:rPr>
+          <w:i/>
+        </w:rPr>
+        <w:tab/>
+      </w:r>
+    </w:p>
+    <w:p>
+      <w:pPr>
+        <w:rPr>
+          <w:i/>
+        </w:rPr>
+      </w:pPr>
+      <w:r>
+        <w:rPr>
+          <w:i/>
+        </w:rPr>
+        <w:tab/>
+        <w:t>Spacing &amp; Alignment</w:t>
+      </w:r>
+    </w:p>
+    <w:p>
+      <w:r>
+        <w:rPr>
+          <w:i/>
+        </w:rPr>
+        <w:tab/>
+      </w:r>
+      <w:r>
+        <w:rPr>
+          <w:i/>
+        </w:rPr>
+        <w:tab/>
+      </w:r>
+      <w:r>
+        <w:t>Padding,</w:t>
+      </w:r>
+      <w:r>
+        <w:rPr>
+          <w:i/>
+        </w:rPr>
+        <w:t xml:space="preserve"> </w:t>
+      </w:r>
+      <w:proofErr w:type="spellStart"/>
+      <w:r>
+        <w:t>PaddingLeft</w:t>
+      </w:r>
+      <w:proofErr w:type="spellEnd"/>
+      <w:r>
+        <w:t xml:space="preserve">, </w:t>
+      </w:r>
+      <w:proofErr w:type="spellStart"/>
+      <w:r>
+        <w:t>PaddingTop</w:t>
+      </w:r>
+      <w:proofErr w:type="spellEnd"/>
+      <w:r>
+        <w:t xml:space="preserve">, </w:t>
+      </w:r>
+      <w:proofErr w:type="spellStart"/>
+      <w:r>
+        <w:t>PaddingRight</w:t>
+      </w:r>
+      <w:proofErr w:type="spellEnd"/>
+      <w:r>
+        <w:t xml:space="preserve">, </w:t>
+      </w:r>
+      <w:proofErr w:type="spellStart"/>
+      <w:r>
+        <w:t>PaddingBottom</w:t>
+      </w:r>
+      <w:proofErr w:type="spellEnd"/>
+      <w:r>
+        <w:t>, Padding</w:t>
+      </w:r>
+    </w:p>
+    <w:p>
+      <w:r>
+        <w:tab/>
+      </w:r>
+      <w:r>
+        <w:tab/>
+        <w:t>Alignment</w:t>
+      </w:r>
+    </w:p>
+    <w:p>
+      <w:pPr>
+        <w:rPr>
+          <w:i/>
+        </w:rPr>
+      </w:pPr>
+      <w:r>
+        <w:tab/>
+      </w:r>
+      <w:proofErr w:type="spellStart"/>
+      <w:r>
+        <w:rPr>
+          <w:i/>
+        </w:rPr>
+        <w:t>Apperance</w:t>
+      </w:r>
+      <w:proofErr w:type="spellEnd"/>
+    </w:p>
+    <w:p>
+      <w:pPr>
+        <w:ind w:firstLine="720"/>
+      </w:pPr>
+      <w:r>
+        <w:tab/>
+      </w:r>
+      <w:proofErr w:type="spellStart"/>
+      <w:r>
+        <w:t>FontName</w:t>
+      </w:r>
+      <w:proofErr w:type="spellEnd"/>
+      <w:r>
+        <w:t xml:space="preserve">, </w:t>
+      </w:r>
+      <w:proofErr w:type="spellStart"/>
+      <w:r>
+        <w:t>FontSize</w:t>
+      </w:r>
+      <w:proofErr w:type="spellEnd"/>
+      <w:r>
+        <w:t xml:space="preserve">, </w:t>
+      </w:r>
+      <w:proofErr w:type="spellStart"/>
+      <w:r>
+        <w:t>FontColor</w:t>
+      </w:r>
+      <w:proofErr w:type="spellEnd"/>
+    </w:p>
+    <w:p>
+      <w:pPr>
+        <w:ind w:firstLine="720"/>
+      </w:pPr>
+      <w:r>
+        <w:tab/>
+        <w:t>Debug</w:t>
+      </w:r>
+    </w:p>
+    <w:p/>
+    <w:p>
+      <w:r>
+        <w:t>Supported Elements</w:t>
+      </w:r>
+    </w:p>
+    <w:p>
+      <w:r>
+        <w:tab/>
+      </w:r>
+      <w:r>
+        <w:t>Title, Speaker, Date</w:t>
+      </w:r>
+    </w:p>
+    <w:p/>
+    <w:p/>
+    <w:p/>
+    <w:p/>
+    <w:p/>
+    <w:p/>
+    <w:p/>
+    <w:p/>
+    <w:p/>
+    <w:p>
+      <w:pPr>
+        <w:pStyle w:val="Heading3"/>
+      </w:pPr>
+      <w:bookmarkStart w:id="28" w:name="_Toc268531565"/>
+      <w:r>
+        <w:t>Attribute Values</w:t>
+      </w:r>
+      <w:bookmarkEnd w:id="28"/>
+    </w:p>
+    <w:p>
+      <w:r>
+        <w:t>Attributes support only certain types of values. Each attribute and its supported value are listed here.</w:t>
+      </w:r>
+    </w:p>
+    <w:p/>
+    <w:p>
+      <w:pPr>
+        <w:rPr>
+          <w:b/>
+        </w:rPr>
+      </w:pPr>
+      <w:r>
+        <w:rPr>
+          <w:b/>
+        </w:rPr>
+        <w:t>Appearance</w:t>
+      </w:r>
+    </w:p>
+    <w:p>
+      <w:r>
+        <w:tab/>
+      </w:r>
+      <w:proofErr w:type="spellStart"/>
+      <w:proofErr w:type="gramStart"/>
+      <w:r>
+        <w:t>FontName</w:t>
+      </w:r>
+      <w:proofErr w:type="spellEnd"/>
+      <w:r>
+        <w:t xml:space="preserve"> – Legal Font Name.</w:t>
+      </w:r>
+      <w:proofErr w:type="gramEnd"/>
+    </w:p>
+    <w:p>
+      <w:r>
+        <w:tab/>
+        <w:t xml:space="preserve">Ex: </w:t>
+      </w:r>
+      <w:proofErr w:type="spellStart"/>
+      <w:r>
+        <w:t>FontName</w:t>
+      </w:r>
+      <w:proofErr w:type="spellEnd"/>
+      <w:r>
+        <w:t>=”Bevan”</w:t>
+      </w:r>
+    </w:p>
+    <w:p>
+      <w:r>
+        <w:tab/>
+      </w:r>
+    </w:p>
+    <w:p>
+      <w:r>
+        <w:tab/>
+      </w:r>
+      <w:proofErr w:type="spellStart"/>
+      <w:r>
+        <w:t>FontSize</w:t>
+      </w:r>
+      <w:proofErr w:type="spellEnd"/>
+      <w:r>
+        <w:t xml:space="preserve"> – Point size for the font.</w:t>
+      </w:r>
+    </w:p>
+    <w:p>
+      <w:r>
+        <w:tab/>
+        <w:t xml:space="preserve">Ex: </w:t>
+      </w:r>
+      <w:proofErr w:type="spellStart"/>
+      <w:r>
+        <w:t>FontSize</w:t>
+      </w:r>
+      <w:proofErr w:type="spellEnd"/>
+      <w:r>
+        <w:t>=”16”</w:t>
+      </w:r>
+    </w:p>
+    <w:p/>
+    <w:p>
+      <w:r>
+        <w:tab/>
+      </w:r>
+      <w:proofErr w:type="spellStart"/>
+      <w:r>
+        <w:t>FontColor</w:t>
+      </w:r>
+      <w:proofErr w:type="spellEnd"/>
+      <w:r>
+        <w:t xml:space="preserve"> – RGBA color for in </w:t>
+      </w:r>
+      <w:proofErr w:type="spellStart"/>
+      <w:r>
+        <w:t>Hexidecimal</w:t>
+      </w:r>
+      <w:proofErr w:type="spellEnd"/>
+      <w:r>
+        <w:t xml:space="preserve"> format.</w:t>
+      </w:r>
+    </w:p>
+    <w:p>
+      <w:r>
+        <w:tab/>
+        <w:t xml:space="preserve">Ex: </w:t>
+      </w:r>
+      <w:proofErr w:type="spellStart"/>
+      <w:r>
+        <w:t>FontColor</w:t>
+      </w:r>
+      <w:proofErr w:type="spellEnd"/>
+      <w:r>
+        <w:t>=”#RRGGBBAA”</w:t>
+      </w:r>
+    </w:p>
+    <w:p/>
+    <w:p>
+      <w:r>
+        <w:tab/>
+      </w:r>
+      <w:proofErr w:type="spellStart"/>
+      <w:r>
+        <w:t>BackgroundColor</w:t>
+      </w:r>
+      <w:proofErr w:type="spellEnd"/>
+      <w:r>
+        <w:t xml:space="preserve"> - RGBA color in </w:t>
+      </w:r>
+      <w:proofErr w:type="spellStart"/>
+      <w:r>
+        <w:t>Hexidecimal</w:t>
+      </w:r>
+      <w:proofErr w:type="spellEnd"/>
+      <w:r>
+        <w:t xml:space="preserve"> format.</w:t>
+      </w:r>
+    </w:p>
+    <w:p>
+      <w:r>
+        <w:tab/>
+        <w:t xml:space="preserve">Ex: </w:t>
+      </w:r>
+      <w:proofErr w:type="spellStart"/>
+      <w:r>
+        <w:t>BackgroundColor</w:t>
+      </w:r>
+      <w:proofErr w:type="spellEnd"/>
+      <w:r>
+        <w:t>=”#RRGGBBAA”</w:t>
+      </w:r>
+    </w:p>
+    <w:p/>
+    <w:p>
+      <w:r>
+        <w:tab/>
+        <w:t>Debug – True or False value</w:t>
+      </w:r>
+    </w:p>
+    <w:p>
+      <w:r>
+        <w:tab/>
+        <w:t>Ex: Debug=”True”</w:t>
+      </w:r>
+    </w:p>
+    <w:p/>
+    <w:p>
+      <w:pPr>
+        <w:rPr>
+          <w:b/>
+        </w:rPr>
+      </w:pPr>
+      <w:r>
+        <w:rPr>
+          <w:b/>
+        </w:rPr>
+        <w:t>Custom</w:t>
+      </w:r>
+    </w:p>
+    <w:p>
+      <w:r>
+        <w:tab/>
+        <w:t>Note: Custom refers to attributes used only by certain controls.</w:t>
+      </w:r>
+    </w:p>
+    <w:p/>
+    <w:p>
+      <w:pPr>
+        <w:ind w:firstLine="720"/>
+      </w:pPr>
+      <w:r>
+        <w:t>List</w:t>
+      </w:r>
+      <w:r>
+        <w:tab/>
+      </w:r>
+    </w:p>
+    <w:p>
+      <w:r>
+        <w:tab/>
+      </w:r>
+      <w:r>
+        <w:tab/>
+      </w:r>
+      <w:proofErr w:type="gramStart"/>
+      <w:r>
+        <w:t>Indentation – Numeric pixel or percentage value.</w:t>
+      </w:r>
+      <w:proofErr w:type="gramEnd"/>
+    </w:p>
+    <w:p>
+      <w:r>
+        <w:tab/>
+      </w:r>
+      <w:r>
+        <w:tab/>
+        <w:t>Ex: Indentation=”50” or Indentation=”50%”</w:t>
+      </w:r>
+    </w:p>
+    <w:p>
+      <w:pPr>
+        <w:rPr>
+          <w:i/>
+        </w:rPr>
+      </w:pPr>
+      <w:r>
+        <w:rPr>
+          <w:i/>
+        </w:rPr>
+        <w:tab/>
+      </w:r>
+      <w:r>
+        <w:rPr>
+          <w:i/>
+        </w:rPr>
+        <w:tab/>
+      </w:r>
+    </w:p>
+    <w:p>
+      <w:pPr>
+        <w:ind w:left="720" w:firstLine="720"/>
+      </w:pPr>
+      <w:proofErr w:type="spellStart"/>
+      <w:r>
+        <w:t>BulletPoint</w:t>
+      </w:r>
+      <w:proofErr w:type="spellEnd"/>
+      <w:r>
+        <w:t xml:space="preserve"> </w:t>
+      </w:r>
+      <w:r>
+        <w:t>–</w:t>
+      </w:r>
+      <w:r>
+        <w:t xml:space="preserve"> </w:t>
+      </w:r>
+      <w:r>
+        <w:t>A Unicode UTF-8 character.</w:t>
+      </w:r>
+    </w:p>
+    <w:p>
+      <w:pPr>
+        <w:ind w:left="720" w:firstLine="720"/>
+      </w:pPr>
+      <w:r>
+        <w:t xml:space="preserve">Ex: </w:t>
+      </w:r>
+      <w:proofErr w:type="spellStart"/>
+      <w:r>
+        <w:t>BulletPoint</w:t>
+      </w:r>
+      <w:proofErr w:type="spellEnd"/>
+      <w:r>
+        <w:t>=”</w:t>
+      </w:r>
+      <w:r>
+        <w:rPr>
+          <w:rFonts w:ascii="Menlo Regular" w:hAnsi="Menlo Regular" w:cs="Menlo Regular"/>
+        </w:rPr>
+        <w:t>☛</w:t>
+      </w:r>
+      <w:r>
+        <w:rPr>
+          <w:rFonts w:ascii="Cambria" w:hAnsi="Cambria" w:cs="Menlo Regular"/>
+        </w:rPr>
+        <w:t>”</w:t>
+      </w:r>
+    </w:p>
+    <w:p/>
+    <w:p>
+      <w:r>
+        <w:tab/>
+      </w:r>
+      <w:r>
+        <w:tab/>
+        <w:t>Type</w:t>
+      </w:r>
+      <w:r>
+        <w:t xml:space="preserve"> – “Numbered” or “Bullet”</w:t>
+      </w:r>
+    </w:p>
+    <w:p>
+      <w:r>
+        <w:tab/>
+      </w:r>
+      <w:r>
+        <w:tab/>
+        <w:t>Ex: Type=”Numbered”</w:t>
+      </w:r>
+    </w:p>
+    <w:p/>
+    <w:p>
+      <w:r>
+        <w:tab/>
+      </w:r>
+      <w:proofErr w:type="spellStart"/>
+      <w:r>
         <w:t>TextInput</w:t>
       </w:r>
       <w:proofErr w:type="spellEnd"/>
     </w:p>
-    <w:p/>
+    <w:p>
+      <w:r>
+        <w:tab/>
+      </w:r>
+      <w:r>
+        <w:tab/>
+        <w:t>Placeholder – A text string.</w:t>
+      </w:r>
+    </w:p>
+    <w:p>
+      <w:r>
+        <w:tab/>
+      </w:r>
+      <w:r>
+        <w:tab/>
+        <w:t>Ex: Placeholder=”Tap to enter text here”</w:t>
+      </w:r>
+    </w:p>
+    <w:p/>
+    <w:p>
+      <w:r>
+        <w:tab/>
+        <w:t>Quote</w:t>
+      </w:r>
+    </w:p>
+    <w:p>
+      <w:r>
+        <w:tab/>
+      </w:r>
+      <w:r>
+        <w:tab/>
+        <w:t>Citation – A text string.</w:t>
+      </w:r>
+    </w:p>
+    <w:p>
+      <w:r>
+        <w:tab/>
+      </w:r>
+      <w:r>
+        <w:tab/>
+        <w:t>Ex: Citation=”Steve Jobs</w:t>
+      </w:r>
+      <w:r>
+        <w:t>, 1996”</w:t>
+      </w:r>
+    </w:p>
+    <w:p/>
+    <w:p>
+      <w:pPr>
+        <w:rPr>
+          <w:b/>
+        </w:rPr>
+      </w:pPr>
+      <w:r>
+        <w:rPr>
+          <w:b/>
+        </w:rPr>
+        <w:t>Positioning</w:t>
+      </w:r>
+    </w:p>
+    <w:p>
+      <w:pPr>
+        <w:ind w:firstLine="720"/>
+      </w:pPr>
+      <w:r>
+        <w:t>Left, Top – Numeric pixel or percentage value.</w:t>
+      </w:r>
+    </w:p>
+    <w:p>
+      <w:pPr>
+        <w:ind w:firstLine="720"/>
+      </w:pPr>
+      <w:r>
+        <w:t>Ex: Left=”50” or Left=”50%”</w:t>
+      </w:r>
+    </w:p>
+    <w:p/>
+    <w:p>
+      <w:pPr>
+        <w:rPr>
+          <w:b/>
+        </w:rPr>
+      </w:pPr>
+      <w:r>
+        <w:rPr>
+          <w:b/>
+        </w:rPr>
+        <w:t>Sizing</w:t>
+      </w:r>
+    </w:p>
+    <w:p>
+      <w:r>
+        <w:rPr>
+          <w:b/>
+        </w:rPr>
+        <w:tab/>
+      </w:r>
+      <w:proofErr w:type="gramStart"/>
+      <w:r>
+        <w:t>Width – Numeric pixel or percentage value.</w:t>
+      </w:r>
+      <w:proofErr w:type="gramEnd"/>
+    </w:p>
+    <w:p>
+      <w:r>
+        <w:tab/>
+        <w:t>Ex: Width=”50” or Width=”50%”</w:t>
+      </w:r>
+    </w:p>
+    <w:p/>
+    <w:p/>
+    <w:p/>
+    <w:p/>
+    <w:p>
+      <w:pPr>
+        <w:rPr>
+          <w:b/>
+        </w:rPr>
+      </w:pPr>
+      <w:r>
+        <w:rPr>
+          <w:b/>
+        </w:rPr>
+        <w:t>Spacing &amp; Alignment</w:t>
+      </w:r>
+    </w:p>
+    <w:p>
+      <w:r>
+        <w:rPr>
+          <w:b/>
+        </w:rPr>
+        <w:tab/>
+      </w:r>
+      <w:r>
+        <w:t xml:space="preserve">Alignment, </w:t>
+      </w:r>
+      <w:proofErr w:type="spellStart"/>
+      <w:r>
+        <w:t>ChildAlignment</w:t>
+      </w:r>
+      <w:proofErr w:type="spellEnd"/>
+      <w:r>
+        <w:t xml:space="preserve"> – “Left”, “Center” or “Right”</w:t>
+      </w:r>
+    </w:p>
+    <w:p>
+      <w:r>
+        <w:tab/>
+        <w:t>Ex: Alignment=”Center”</w:t>
+      </w:r>
+    </w:p>
+    <w:p>
+      <w:r>
+        <w:tab/>
+      </w:r>
+    </w:p>
+    <w:p>
+      <w:pPr>
+        <w:ind w:firstLine="720"/>
+      </w:pPr>
+      <w:proofErr w:type="spellStart"/>
+      <w:r>
+        <w:t>PaddingLeft</w:t>
+      </w:r>
+      <w:proofErr w:type="spellEnd"/>
+      <w:r>
+        <w:t xml:space="preserve">, </w:t>
+      </w:r>
+      <w:proofErr w:type="spellStart"/>
+      <w:r>
+        <w:t>PaddingTop</w:t>
+      </w:r>
+      <w:proofErr w:type="spellEnd"/>
+      <w:r>
+        <w:t xml:space="preserve">, </w:t>
+      </w:r>
+      <w:proofErr w:type="spellStart"/>
+      <w:r>
+        <w:t>PaddingRight</w:t>
+      </w:r>
+      <w:proofErr w:type="spellEnd"/>
+      <w:r>
+        <w:t xml:space="preserve">, </w:t>
+      </w:r>
+      <w:proofErr w:type="spellStart"/>
+      <w:r>
+        <w:t>PaddingBottom</w:t>
+      </w:r>
+      <w:proofErr w:type="spellEnd"/>
+      <w:r>
+        <w:t xml:space="preserve"> – Numeric pixel or percentage value.</w:t>
+      </w:r>
+    </w:p>
+    <w:p>
+      <w:pPr>
+        <w:ind w:firstLine="720"/>
+      </w:pPr>
+      <w:r>
+        <w:t xml:space="preserve">Ex: </w:t>
+      </w:r>
+      <w:proofErr w:type="spellStart"/>
+      <w:r>
+        <w:t>PaddingLeft</w:t>
+      </w:r>
+      <w:proofErr w:type="spellEnd"/>
+      <w:r>
+        <w:t xml:space="preserve">=”50” or </w:t>
+      </w:r>
+      <w:proofErr w:type="spellStart"/>
+      <w:r>
+        <w:t>PaddingLeft</w:t>
+      </w:r>
+      <w:proofErr w:type="spellEnd"/>
+      <w:r>
+        <w:t>=”50%”</w:t>
+      </w:r>
+    </w:p>
+    <w:p/>
+    <w:p>
+      <w:pPr>
+        <w:pStyle w:val="Heading2"/>
+      </w:pPr>
+    </w:p>
+    <w:p>
+      <w:pPr>
+        <w:pStyle w:val="Heading2"/>
+      </w:pPr>
+      <w:bookmarkStart w:id="29" w:name="_Toc268531566"/>
+      <w:r>
+        <w:t>Appendix</w:t>
+      </w:r>
+      <w:bookmarkEnd w:id="29"/>
+    </w:p>
     <w:p>
       <w:pPr>
         <w:pStyle w:val="Heading3"/>
       </w:pPr>
-      <w:bookmarkStart w:id="24" w:name="_Toc268426247"/>
-      <w:proofErr w:type="spellStart"/>
-      <w:r>
-        <w:t>TextInput</w:t>
-      </w:r>
-      <w:bookmarkEnd w:id="24"/>
-      <w:proofErr w:type="spellEnd"/>
-    </w:p>
-    <w:p>
-      <w:r>
-        <w:t>Summary: Displays an interactive text field with placeholder text</w:t>
-      </w:r>
-      <w:r>
-        <w:t>.</w:t>
-      </w:r>
-    </w:p>
-    <w:p/>
-    <w:p>
-      <w:r>
-        <w:t>Supported Alignment:</w:t>
-      </w:r>
-    </w:p>
-    <w:p>
-      <w:pPr>
-        <w:rPr>
-          <w:i/>
-        </w:rPr>
-      </w:pPr>
-      <w:r>
-        <w:tab/>
-      </w:r>
-      <w:r>
-        <w:rPr>
-          <w:i/>
-        </w:rPr>
-        <w:t>Content</w:t>
-      </w:r>
-    </w:p>
-    <w:p>
-      <w:r>
-        <w:tab/>
-      </w:r>
-      <w:r>
-        <w:tab/>
-        <w:t>Text</w:t>
-      </w:r>
-      <w:r>
-        <w:tab/>
-      </w:r>
-    </w:p>
-    <w:p>
-      <w:pPr>
-        <w:rPr>
-          <w:i/>
-        </w:rPr>
-      </w:pPr>
-      <w:r>
-        <w:tab/>
-      </w:r>
-      <w:r>
-        <w:rPr>
-          <w:i/>
-        </w:rPr>
-        <w:t>Positioning</w:t>
-      </w:r>
-    </w:p>
-    <w:p>
-      <w:r>
-        <w:tab/>
-      </w:r>
-      <w:r>
-        <w:tab/>
-        <w:t>Left, Top</w:t>
-      </w:r>
-    </w:p>
-    <w:p>
-      <w:pPr>
-        <w:rPr>
-          <w:i/>
-        </w:rPr>
-      </w:pPr>
-      <w:r>
-        <w:tab/>
-      </w:r>
-      <w:r>
-        <w:rPr>
-          <w:i/>
-        </w:rPr>
-        <w:t>Sizing</w:t>
-      </w:r>
-    </w:p>
-    <w:p>
-      <w:r>
-        <w:rPr>
-          <w:i/>
-        </w:rPr>
-        <w:tab/>
-      </w:r>
-      <w:r>
-        <w:rPr>
-          <w:i/>
-        </w:rPr>
-        <w:tab/>
-      </w:r>
-      <w:r>
-        <w:t>Width</w:t>
-      </w:r>
-    </w:p>
-    <w:p>
-      <w:pPr>
-        <w:rPr>
-          <w:i/>
-        </w:rPr>
-      </w:pPr>
-      <w:r>
-        <w:tab/>
-      </w:r>
-      <w:r>
-        <w:rPr>
-          <w:i/>
-        </w:rPr>
-        <w:t>Spacing &amp; Alignment</w:t>
-      </w:r>
-    </w:p>
-    <w:p>
-      <w:pPr>
-        <w:ind w:firstLine="720"/>
-      </w:pPr>
-      <w:r>
-        <w:tab/>
-        <w:t>Alignment</w:t>
-      </w:r>
-    </w:p>
-    <w:p>
-      <w:pPr>
-        <w:ind w:firstLine="720"/>
-        <w:rPr>
-          <w:i/>
-        </w:rPr>
-      </w:pPr>
-      <w:r>
-        <w:rPr>
-          <w:i/>
-        </w:rPr>
-        <w:t>Appearance</w:t>
-      </w:r>
-    </w:p>
-    <w:p>
-      <w:pPr>
-        <w:ind w:firstLine="720"/>
-      </w:pPr>
-      <w:r>
-        <w:tab/>
-      </w:r>
-      <w:proofErr w:type="spellStart"/>
-      <w:r>
-        <w:t>FontName</w:t>
-      </w:r>
-      <w:proofErr w:type="spellEnd"/>
-      <w:r>
-        <w:t xml:space="preserve">, </w:t>
-      </w:r>
-      <w:proofErr w:type="spellStart"/>
-      <w:r>
-        <w:t>FontSize</w:t>
-      </w:r>
-      <w:proofErr w:type="spellEnd"/>
-      <w:r>
-        <w:t xml:space="preserve">, </w:t>
-      </w:r>
-      <w:proofErr w:type="spellStart"/>
-      <w:r>
-        <w:t>FontColor</w:t>
-      </w:r>
-      <w:proofErr w:type="spellEnd"/>
-    </w:p>
-    <w:p>
-      <w:pPr>
-        <w:ind w:firstLine="720"/>
-      </w:pPr>
-      <w:r>
-        <w:tab/>
-      </w:r>
-      <w:proofErr w:type="spellStart"/>
-      <w:r>
-        <w:t>BackgroundColor</w:t>
-      </w:r>
-      <w:proofErr w:type="spellEnd"/>
-    </w:p>
-    <w:p>
-      <w:pPr>
-        <w:ind w:firstLine="720"/>
-      </w:pPr>
-      <w:r>
-        <w:tab/>
-        <w:t>Debug</w:t>
-      </w:r>
-    </w:p>
-    <w:p/>
-    <w:p>
-      <w:r>
-        <w:t>Supported Elements:</w:t>
-      </w:r>
-    </w:p>
-    <w:p>
-      <w:r>
-        <w:tab/>
-      </w:r>
-      <w:proofErr w:type="spellStart"/>
-      <w:r>
-        <w:t>PlaceHolder</w:t>
-      </w:r>
-      <w:proofErr w:type="spellEnd"/>
-    </w:p>
-    <w:p/>
-    <w:p/>
-    <w:p/>
-    <w:p/>
-    <w:p/>
-    <w:p/>
-    <w:p/>
-    <w:p/>
+      <w:bookmarkStart w:id="30" w:name="_Available_Fonts"/>
+      <w:bookmarkStart w:id="31" w:name="_Available_Fonts_1"/>
+      <w:bookmarkStart w:id="32" w:name="_Toc268531567"/>
+      <w:bookmarkEnd w:id="30"/>
+      <w:bookmarkEnd w:id="31"/>
+      <w:r>
+        <w:t>Available Fonts</w:t>
+      </w:r>
+      <w:bookmarkEnd w:id="32"/>
+    </w:p>
+    <w:p>
+      <w:r>
+        <w:t xml:space="preserve">The following fonts are available on both Android and </w:t>
+      </w:r>
+      <w:proofErr w:type="spellStart"/>
+      <w:r>
+        <w:t>iOS</w:t>
+      </w:r>
+      <w:proofErr w:type="spellEnd"/>
+      <w:r>
+        <w:t xml:space="preserve"> and are free to use.</w:t>
+      </w:r>
+    </w:p>
+    <w:p/>
+    <w:p>
+      <w:r>
+        <w:t>Bevan</w:t>
+      </w:r>
+    </w:p>
+    <w:p/>
+    <w:p>
+      <w:proofErr w:type="spellStart"/>
+      <w:r>
+        <w:t>ChangaOne</w:t>
+      </w:r>
+      <w:proofErr w:type="spellEnd"/>
+      <w:r>
+        <w:t>-Italic</w:t>
+      </w:r>
+    </w:p>
+    <w:p>
+      <w:proofErr w:type="spellStart"/>
+      <w:r>
+        <w:t>ChangaOne</w:t>
+      </w:r>
+      <w:proofErr w:type="spellEnd"/>
+      <w:r>
+        <w:t>-Regular</w:t>
+      </w:r>
+    </w:p>
+    <w:p/>
+    <w:p>
+      <w:proofErr w:type="spellStart"/>
+      <w:r>
+        <w:t>DroidSerif</w:t>
+      </w:r>
+      <w:proofErr w:type="spellEnd"/>
+      <w:r>
+        <w:t>-Bold</w:t>
+      </w:r>
+    </w:p>
+    <w:p>
+      <w:proofErr w:type="spellStart"/>
+      <w:r>
+        <w:t>DroidSerif-BoldItalic</w:t>
+      </w:r>
+      <w:proofErr w:type="spellEnd"/>
+    </w:p>
+    <w:p>
+      <w:proofErr w:type="spellStart"/>
+      <w:r>
+        <w:t>DroidSerif</w:t>
+      </w:r>
+      <w:proofErr w:type="spellEnd"/>
+      <w:r>
+        <w:t>-Italic</w:t>
+      </w:r>
+    </w:p>
+    <w:p>
+      <w:proofErr w:type="spellStart"/>
+      <w:r>
+        <w:t>DroidSerif</w:t>
+      </w:r>
+      <w:proofErr w:type="spellEnd"/>
+    </w:p>
+    <w:p/>
+    <w:p>
+      <w:proofErr w:type="spellStart"/>
+      <w:r>
+        <w:t>Merriweather</w:t>
+      </w:r>
+      <w:proofErr w:type="spellEnd"/>
+      <w:r>
+        <w:t>-Black</w:t>
+      </w:r>
+    </w:p>
+    <w:p>
+      <w:proofErr w:type="spellStart"/>
+      <w:r>
+        <w:t>Merriweather</w:t>
+      </w:r>
+      <w:proofErr w:type="spellEnd"/>
+      <w:r>
+        <w:t>-Bold</w:t>
+      </w:r>
+    </w:p>
+    <w:p>
+      <w:proofErr w:type="spellStart"/>
+      <w:r>
+        <w:t>Merriweather-BoldItalic</w:t>
+      </w:r>
+      <w:proofErr w:type="spellEnd"/>
+    </w:p>
+    <w:p>
+      <w:proofErr w:type="spellStart"/>
+      <w:r>
+        <w:t>Merriweather-HeavyItalic</w:t>
+      </w:r>
+      <w:proofErr w:type="spellEnd"/>
+    </w:p>
+    <w:p>
+      <w:proofErr w:type="spellStart"/>
+      <w:r>
+        <w:t>Merriweather</w:t>
+      </w:r>
+      <w:proofErr w:type="spellEnd"/>
+      <w:r>
+        <w:t>-Italic</w:t>
+      </w:r>
+    </w:p>
+    <w:p>
+      <w:proofErr w:type="spellStart"/>
+      <w:r>
+        <w:t>Merriweather</w:t>
+      </w:r>
+      <w:proofErr w:type="spellEnd"/>
+      <w:r>
+        <w:t>-Light</w:t>
+      </w:r>
+    </w:p>
+    <w:p>
+      <w:proofErr w:type="spellStart"/>
+      <w:r>
+        <w:t>Merriweather-LightItalic</w:t>
+      </w:r>
+      <w:proofErr w:type="spellEnd"/>
+    </w:p>
+    <w:p>
+      <w:proofErr w:type="spellStart"/>
+      <w:r>
+        <w:t>Merriweather</w:t>
+      </w:r>
+      <w:proofErr w:type="spellEnd"/>
+      <w:r>
+        <w:t>-Regular</w:t>
+      </w:r>
+    </w:p>
+    <w:p/>
+    <w:p>
+      <w:r>
+        <w:t>Montserrat-Bold</w:t>
+      </w:r>
+    </w:p>
+    <w:p>
+      <w:r>
+        <w:t>Montserrat-Regular</w:t>
+      </w:r>
+    </w:p>
+    <w:p/>
+    <w:p>
+      <w:proofErr w:type="spellStart"/>
+      <w:r>
+        <w:t>OpenSans</w:t>
+      </w:r>
+      <w:proofErr w:type="spellEnd"/>
+      <w:r>
+        <w:t>-Bold</w:t>
+      </w:r>
+    </w:p>
+    <w:p>
+      <w:proofErr w:type="spellStart"/>
+      <w:r>
+        <w:t>OpenSans-BoldItalic</w:t>
+      </w:r>
+      <w:proofErr w:type="spellEnd"/>
+    </w:p>
+    <w:p>
+      <w:proofErr w:type="spellStart"/>
+      <w:r>
+        <w:t>OpenSans-ExtraBold</w:t>
+      </w:r>
+      <w:proofErr w:type="spellEnd"/>
+    </w:p>
+    <w:p>
+      <w:proofErr w:type="spellStart"/>
+      <w:r>
+        <w:t>OpenSans-ExtraBoldItalic</w:t>
+      </w:r>
+      <w:proofErr w:type="spellEnd"/>
+    </w:p>
+    <w:p>
+      <w:proofErr w:type="spellStart"/>
+      <w:r>
+        <w:t>OpenSans</w:t>
+      </w:r>
+      <w:proofErr w:type="spellEnd"/>
+      <w:r>
+        <w:t>-Italic</w:t>
+      </w:r>
+    </w:p>
+    <w:p>
+      <w:proofErr w:type="spellStart"/>
+      <w:r>
+        <w:t>OpenSans</w:t>
+      </w:r>
+      <w:proofErr w:type="spellEnd"/>
+      <w:r>
+        <w:t>-Light</w:t>
+      </w:r>
+    </w:p>
+    <w:p>
+      <w:proofErr w:type="spellStart"/>
+      <w:r>
+        <w:t>OpenSans-LightItalic</w:t>
+      </w:r>
+      <w:proofErr w:type="spellEnd"/>
+    </w:p>
+    <w:p>
+      <w:proofErr w:type="spellStart"/>
+      <w:r>
+        <w:t>OpenSans</w:t>
+      </w:r>
+      <w:proofErr w:type="spellEnd"/>
+      <w:r>
+        <w:t>-Regular</w:t>
+      </w:r>
+    </w:p>
+    <w:p>
+      <w:proofErr w:type="spellStart"/>
+      <w:r>
+        <w:t>OpenSans-Semibold</w:t>
+      </w:r>
+      <w:proofErr w:type="spellEnd"/>
+    </w:p>
+    <w:p>
+      <w:proofErr w:type="spellStart"/>
+      <w:r>
+        <w:t>OpenSans-SemiboldItalic</w:t>
+      </w:r>
+      <w:proofErr w:type="spellEnd"/>
+    </w:p>
+    <w:p/>
+    <w:p>
+      <w:proofErr w:type="spellStart"/>
+      <w:r>
+        <w:t>PassionOne</w:t>
+      </w:r>
+      <w:proofErr w:type="spellEnd"/>
+      <w:r>
+        <w:t>-Black</w:t>
+      </w:r>
+    </w:p>
+    <w:p>
+      <w:proofErr w:type="spellStart"/>
+      <w:r>
+        <w:t>PassionOne</w:t>
+      </w:r>
+      <w:proofErr w:type="spellEnd"/>
+      <w:r>
+        <w:t>-Bold</w:t>
+      </w:r>
+    </w:p>
+    <w:p>
+      <w:proofErr w:type="spellStart"/>
+      <w:r>
+        <w:t>PassionOne</w:t>
+      </w:r>
+      <w:proofErr w:type="spellEnd"/>
+      <w:r>
+        <w:t>-Regular</w:t>
+      </w:r>
+    </w:p>
+    <w:p/>
+    <w:p>
+      <w:r>
+        <w:t>Quicksand-Bold</w:t>
+      </w:r>
+    </w:p>
+    <w:p>
+      <w:r>
+        <w:t>Quicksand-Light</w:t>
+      </w:r>
+    </w:p>
+    <w:p>
+      <w:r>
+        <w:t>Quicksand-Regular</w:t>
+      </w:r>
+    </w:p>
+    <w:p/>
+    <w:p>
+      <w:proofErr w:type="spellStart"/>
+      <w:r>
+        <w:t>RobotoCondensed</w:t>
+      </w:r>
+      <w:proofErr w:type="spellEnd"/>
+      <w:r>
+        <w:t>-Bold</w:t>
+      </w:r>
+    </w:p>
+    <w:p>
+      <w:proofErr w:type="spellStart"/>
+      <w:r>
+        <w:t>RobotoCondensed-BoldItalic</w:t>
+      </w:r>
+      <w:proofErr w:type="spellEnd"/>
+    </w:p>
+    <w:p>
+      <w:proofErr w:type="spellStart"/>
+      <w:r>
+        <w:t>RobotoCondensed</w:t>
+      </w:r>
+      <w:proofErr w:type="spellEnd"/>
+      <w:r>
+        <w:t>-Italic</w:t>
+      </w:r>
+    </w:p>
+    <w:p>
+      <w:proofErr w:type="spellStart"/>
+      <w:r>
+        <w:t>RobotoCondensed</w:t>
+      </w:r>
+      <w:proofErr w:type="spellEnd"/>
+      <w:r>
+        <w:t>-Light</w:t>
+      </w:r>
+    </w:p>
+    <w:p>
+      <w:proofErr w:type="spellStart"/>
+      <w:r>
+        <w:t>RobotoCondensed-LightItalic</w:t>
+      </w:r>
+      <w:proofErr w:type="spellEnd"/>
+    </w:p>
+    <w:p>
+      <w:proofErr w:type="spellStart"/>
+      <w:r>
+        <w:t>RobotoCondensed</w:t>
+      </w:r>
+      <w:proofErr w:type="spellEnd"/>
+      <w:r>
+        <w:t>-Regular</w:t>
+      </w:r>
+    </w:p>
+    <w:p/>
+    <w:p>
+      <w:proofErr w:type="spellStart"/>
+      <w:r>
+        <w:t>RobotoSlab</w:t>
+      </w:r>
+      <w:proofErr w:type="spellEnd"/>
+      <w:r>
+        <w:t>-Bold</w:t>
+      </w:r>
+    </w:p>
+    <w:p>
+      <w:proofErr w:type="spellStart"/>
+      <w:r>
+        <w:t>RobotoSlab</w:t>
+      </w:r>
+      <w:proofErr w:type="spellEnd"/>
+      <w:r>
+        <w:t>-Light</w:t>
+      </w:r>
+    </w:p>
+    <w:p>
+      <w:proofErr w:type="spellStart"/>
+      <w:r>
+        <w:t>RobotoSlab</w:t>
+      </w:r>
+      <w:proofErr w:type="spellEnd"/>
+      <w:r>
+        <w:t>-Regular</w:t>
+      </w:r>
+    </w:p>
+    <w:p>
+      <w:proofErr w:type="spellStart"/>
+      <w:r>
+        <w:t>RobotoSlab</w:t>
+      </w:r>
+      <w:proofErr w:type="spellEnd"/>
+      <w:r>
+        <w:t>-Thin</w:t>
+      </w:r>
+    </w:p>
     <w:p/>
     <w:p>
       <w:pPr>
         <w:pStyle w:val="Heading3"/>
       </w:pPr>
-      <w:bookmarkStart w:id="25" w:name="_Toc268426248"/>
-      <w:r>
-        <w:t>Attribute Values</w:t>
-      </w:r>
-      <w:bookmarkEnd w:id="25"/>
-    </w:p>
-    <w:p>
-      <w:r>
-        <w:t>Attributes support only certain types of values. Each attribute and its supported value are listed here.</w:t>
-      </w:r>
-    </w:p>
-    <w:p/>
-    <w:p>
-      <w:pPr>
-        <w:rPr>
-          <w:b/>
-        </w:rPr>
-      </w:pPr>
-      <w:r>
-        <w:rPr>
-          <w:b/>
-        </w:rPr>
-        <w:t>Positioning</w:t>
-      </w:r>
-    </w:p>
-    <w:p>
-      <w:pPr>
-        <w:ind w:firstLine="720"/>
-      </w:pPr>
-      <w:r>
-        <w:t>Left, Top</w:t>
-      </w:r>
-      <w:r>
-        <w:t xml:space="preserve"> – Numeric pixel or percentage value.</w:t>
-      </w:r>
-    </w:p>
-    <w:p>
-      <w:pPr>
-        <w:ind w:firstLine="720"/>
-      </w:pPr>
-      <w:r>
-        <w:t>Ex: Left=</w:t>
-      </w:r>
-      <w:r>
-        <w:t>”</w:t>
-      </w:r>
-      <w:r>
-        <w:t>50</w:t>
-      </w:r>
-      <w:r>
-        <w:t>”</w:t>
-      </w:r>
-      <w:r>
-        <w:t xml:space="preserve"> or Left=</w:t>
-      </w:r>
-      <w:r>
-        <w:t>”</w:t>
-      </w:r>
-      <w:r>
-        <w:t>50%</w:t>
-      </w:r>
-      <w:r>
-        <w:t>”</w:t>
-      </w:r>
-    </w:p>
-    <w:p/>
-    <w:p>
-      <w:pPr>
-        <w:rPr>
-          <w:b/>
-        </w:rPr>
-      </w:pPr>
-      <w:r>
-        <w:rPr>
-          <w:b/>
-        </w:rPr>
-        <w:t>Sizing</w:t>
-      </w:r>
-    </w:p>
-    <w:p>
-      <w:r>
-        <w:rPr>
-          <w:b/>
-        </w:rPr>
-        <w:tab/>
-      </w:r>
-      <w:proofErr w:type="gramStart"/>
-      <w:r>
-        <w:t>Width, Height – Numeric pixel or percentage value.</w:t>
-      </w:r>
-      <w:proofErr w:type="gramEnd"/>
-    </w:p>
-    <w:p>
-      <w:r>
-        <w:tab/>
-        <w:t>Ex: Width=</w:t>
-      </w:r>
-      <w:r>
-        <w:t>”</w:t>
-      </w:r>
-      <w:r>
-        <w:t>50</w:t>
-      </w:r>
-      <w:r>
-        <w:t>”</w:t>
-      </w:r>
-      <w:r>
-        <w:t xml:space="preserve"> or Width=</w:t>
-      </w:r>
-      <w:r>
-        <w:t>”</w:t>
-      </w:r>
-      <w:r>
-        <w:t>50%</w:t>
-      </w:r>
-      <w:r>
-        <w:t>”</w:t>
-      </w:r>
-    </w:p>
-    <w:p/>
-    <w:p>
-      <w:pPr>
-        <w:rPr>
-          <w:b/>
-        </w:rPr>
-      </w:pPr>
-      <w:r>
-        <w:rPr>
-          <w:b/>
-        </w:rPr>
-        <w:t>Spacing &amp; Alignment</w:t>
-      </w:r>
-    </w:p>
-    <w:p>
-      <w:r>
-        <w:rPr>
-          <w:b/>
-        </w:rPr>
-        <w:tab/>
-      </w:r>
-      <w:r>
-        <w:t xml:space="preserve">Alignment, </w:t>
-      </w:r>
-      <w:proofErr w:type="spellStart"/>
-      <w:r>
-        <w:t>ChildAlignment</w:t>
-      </w:r>
-      <w:proofErr w:type="spellEnd"/>
-      <w:r>
-        <w:t xml:space="preserve"> – “Left”, “Center” or “Right”</w:t>
-      </w:r>
-    </w:p>
-    <w:p>
-      <w:r>
-        <w:tab/>
-        <w:t>Ex: Alignment=”Center”</w:t>
-      </w:r>
-    </w:p>
-    <w:p>
-      <w:r>
-        <w:tab/>
-      </w:r>
-    </w:p>
-    <w:p>
-      <w:pPr>
-        <w:ind w:firstLine="720"/>
-      </w:pPr>
-      <w:proofErr w:type="spellStart"/>
-      <w:r>
-        <w:t>PaddingLeft</w:t>
-      </w:r>
-      <w:proofErr w:type="spellEnd"/>
-      <w:r>
-        <w:t xml:space="preserve">, </w:t>
-      </w:r>
-      <w:proofErr w:type="spellStart"/>
-      <w:r>
-        <w:t>PaddingTop</w:t>
-      </w:r>
-      <w:proofErr w:type="spellEnd"/>
-      <w:r>
-        <w:t xml:space="preserve">, </w:t>
-      </w:r>
-      <w:proofErr w:type="spellStart"/>
-      <w:r>
-        <w:t>PaddingRight</w:t>
-      </w:r>
-      <w:proofErr w:type="spellEnd"/>
-      <w:r>
-        <w:t xml:space="preserve">, </w:t>
-      </w:r>
-      <w:proofErr w:type="spellStart"/>
-      <w:r>
-        <w:t>PaddingBottom</w:t>
-      </w:r>
-      <w:proofErr w:type="spellEnd"/>
-      <w:r>
-        <w:t xml:space="preserve"> – Numeric pixel or percentage value.</w:t>
-      </w:r>
-    </w:p>
-    <w:p>
-      <w:pPr>
-        <w:ind w:firstLine="720"/>
-      </w:pPr>
-      <w:r>
-        <w:t xml:space="preserve">Ex: </w:t>
-      </w:r>
-      <w:proofErr w:type="spellStart"/>
-      <w:r>
-        <w:t>PaddingLeft</w:t>
-      </w:r>
-      <w:proofErr w:type="spellEnd"/>
-      <w:r>
-        <w:t xml:space="preserve">=”50” or </w:t>
-      </w:r>
-      <w:proofErr w:type="spellStart"/>
-      <w:r>
-        <w:t>PaddingLeft</w:t>
-      </w:r>
-      <w:proofErr w:type="spellEnd"/>
-      <w:r>
-        <w:t>=”50%”</w:t>
-      </w:r>
-    </w:p>
-    <w:p/>
-    <w:p>
-      <w:pPr>
-        <w:rPr>
-          <w:b/>
-        </w:rPr>
-      </w:pPr>
-      <w:r>
-        <w:rPr>
-          <w:b/>
-        </w:rPr>
-        <w:t>Appearance</w:t>
-      </w:r>
-    </w:p>
-    <w:p>
-      <w:r>
-        <w:tab/>
-      </w:r>
-      <w:proofErr w:type="spellStart"/>
-      <w:proofErr w:type="gramStart"/>
-      <w:r>
-        <w:t>FontName</w:t>
-      </w:r>
-      <w:proofErr w:type="spellEnd"/>
-      <w:r>
-        <w:t xml:space="preserve"> – Legal Font Name.</w:t>
-      </w:r>
-      <w:proofErr w:type="gramEnd"/>
-    </w:p>
-    <w:p>
-      <w:r>
-        <w:tab/>
-        <w:t xml:space="preserve">Ex: </w:t>
-      </w:r>
-      <w:proofErr w:type="spellStart"/>
-      <w:r>
-        <w:t>FontName</w:t>
-      </w:r>
-      <w:proofErr w:type="spellEnd"/>
-      <w:r>
-        <w:t>=”Verdana”</w:t>
-      </w:r>
-    </w:p>
-    <w:p>
-      <w:r>
-        <w:tab/>
-      </w:r>
-    </w:p>
-    <w:p>
-      <w:r>
-        <w:tab/>
-      </w:r>
-      <w:proofErr w:type="spellStart"/>
-      <w:r>
-        <w:t>FontSize</w:t>
-      </w:r>
-      <w:proofErr w:type="spellEnd"/>
-      <w:r>
-        <w:t xml:space="preserve"> – Point size for the font.</w:t>
-      </w:r>
-    </w:p>
-    <w:p>
-      <w:r>
-        <w:tab/>
-        <w:t xml:space="preserve">Ex: </w:t>
-      </w:r>
-      <w:proofErr w:type="spellStart"/>
-      <w:r>
-        <w:t>FontSize</w:t>
-      </w:r>
-      <w:proofErr w:type="spellEnd"/>
-      <w:r>
-        <w:t>=”16”</w:t>
-      </w:r>
-    </w:p>
-    <w:p/>
-    <w:p>
-      <w:r>
-        <w:tab/>
-      </w:r>
-      <w:proofErr w:type="spellStart"/>
-      <w:r>
-        <w:t>FontColor</w:t>
-      </w:r>
-      <w:proofErr w:type="spellEnd"/>
-      <w:r>
-        <w:t xml:space="preserve"> – </w:t>
-      </w:r>
-      <w:r>
-        <w:t xml:space="preserve">RGBA color for </w:t>
-      </w:r>
-      <w:r>
-        <w:t xml:space="preserve">in </w:t>
-      </w:r>
-      <w:proofErr w:type="spellStart"/>
-      <w:r>
-        <w:t>Hexidecimal</w:t>
-      </w:r>
-      <w:proofErr w:type="spellEnd"/>
-      <w:r>
-        <w:t xml:space="preserve"> format.</w:t>
-      </w:r>
-    </w:p>
-    <w:p>
-      <w:r>
-        <w:tab/>
-        <w:t xml:space="preserve">Ex: </w:t>
-      </w:r>
-      <w:proofErr w:type="spellStart"/>
-      <w:r>
-        <w:t>FontColor</w:t>
-      </w:r>
-      <w:proofErr w:type="spellEnd"/>
-      <w:r>
-        <w:t>=”#RRGGBBAA”</w:t>
-      </w:r>
-    </w:p>
-    <w:p/>
-    <w:p>
-      <w:r>
-        <w:tab/>
-      </w:r>
-      <w:proofErr w:type="spellStart"/>
-      <w:r>
-        <w:t>BackgroundColor</w:t>
-      </w:r>
-      <w:proofErr w:type="spellEnd"/>
-      <w:r>
-        <w:t xml:space="preserve"> - RGBA color in </w:t>
-      </w:r>
-      <w:proofErr w:type="spellStart"/>
-      <w:r>
-        <w:t>Hexidecimal</w:t>
-      </w:r>
-      <w:proofErr w:type="spellEnd"/>
-      <w:r>
-        <w:t xml:space="preserve"> format.</w:t>
-      </w:r>
-    </w:p>
-    <w:p>
-      <w:r>
-        <w:tab/>
-        <w:t xml:space="preserve">Ex: </w:t>
-      </w:r>
-      <w:proofErr w:type="spellStart"/>
-      <w:r>
-        <w:t>BackgroundColor</w:t>
-      </w:r>
-      <w:proofErr w:type="spellEnd"/>
-      <w:r>
-        <w:t>=”#RRGGBBAA”</w:t>
-      </w:r>
-    </w:p>
-    <w:p/>
-    <w:p>
-      <w:r>
-        <w:tab/>
-      </w:r>
-      <w:r>
-        <w:t>Debug – True or False value</w:t>
-      </w:r>
-    </w:p>
-    <w:p>
-      <w:r>
-        <w:tab/>
-        <w:t>Ex: Debug=”True”</w:t>
-      </w:r>
-    </w:p>
-    <w:p>
-      <w:r>
-        <w:tab/>
-      </w:r>
-    </w:p>
-    <w:p/>
-    <w:p>
-      <w:pPr>
-        <w:pStyle w:val="Heading2"/>
-      </w:pPr>
-      <w:bookmarkStart w:id="26" w:name="_Toc268426249"/>
-      <w:r>
-        <w:t>Appendix</w:t>
-      </w:r>
-      <w:bookmarkEnd w:id="26"/>
-    </w:p>
-    <w:p>
-      <w:pPr>
-        <w:pStyle w:val="Heading3"/>
-      </w:pPr>
-      <w:bookmarkStart w:id="27" w:name="_Available_Fonts"/>
-      <w:bookmarkStart w:id="28" w:name="_Available_Fonts_1"/>
-      <w:bookmarkStart w:id="29" w:name="_Toc268426250"/>
-      <w:bookmarkEnd w:id="27"/>
-      <w:bookmarkEnd w:id="28"/>
-      <w:r>
-        <w:t>Available Fonts</w:t>
-      </w:r>
-      <w:bookmarkEnd w:id="29"/>
-    </w:p>
-    <w:p>
-      <w:r>
-        <w:t xml:space="preserve">The following fonts are available on both Android and </w:t>
-      </w:r>
-      <w:proofErr w:type="spellStart"/>
-      <w:r>
-        <w:t>iOS</w:t>
-      </w:r>
-      <w:proofErr w:type="spellEnd"/>
-      <w:r>
-        <w:t xml:space="preserve"> and are free to use.</w:t>
-      </w:r>
-    </w:p>
-    <w:p/>
-    <w:p>
-      <w:r>
-        <w:t>Bevan</w:t>
-      </w:r>
-    </w:p>
-    <w:p/>
-    <w:p>
-      <w:proofErr w:type="spellStart"/>
-      <w:r>
-        <w:t>ChangaOne</w:t>
-      </w:r>
-      <w:proofErr w:type="spellEnd"/>
-      <w:r>
-        <w:t>-Italic</w:t>
-      </w:r>
-    </w:p>
-    <w:p>
-      <w:proofErr w:type="spellStart"/>
-      <w:r>
-        <w:t>ChangaOne</w:t>
-      </w:r>
-      <w:proofErr w:type="spellEnd"/>
-      <w:r>
-        <w:t>-Regular</w:t>
-      </w:r>
-    </w:p>
-    <w:p/>
-    <w:p>
-      <w:proofErr w:type="spellStart"/>
-      <w:r>
-        <w:t>DroidSerif</w:t>
-      </w:r>
-      <w:proofErr w:type="spellEnd"/>
-      <w:r>
-        <w:t>-Bold</w:t>
-      </w:r>
-    </w:p>
-    <w:p>
-      <w:proofErr w:type="spellStart"/>
-      <w:r>
-        <w:t>DroidSerif-BoldItalic</w:t>
-      </w:r>
-      <w:proofErr w:type="spellEnd"/>
-    </w:p>
-    <w:p>
-      <w:proofErr w:type="spellStart"/>
-      <w:r>
-        <w:t>DroidSerif</w:t>
-      </w:r>
-      <w:proofErr w:type="spellEnd"/>
-      <w:r>
-        <w:t>-Italic</w:t>
-      </w:r>
-    </w:p>
-    <w:p>
-      <w:proofErr w:type="spellStart"/>
-      <w:r>
-        <w:t>DroidSerif</w:t>
-      </w:r>
-      <w:proofErr w:type="spellEnd"/>
-    </w:p>
-    <w:p/>
-    <w:p>
-      <w:proofErr w:type="spellStart"/>
-      <w:r>
-        <w:t>Merriweather</w:t>
-      </w:r>
-      <w:proofErr w:type="spellEnd"/>
-      <w:r>
-        <w:t>-Black</w:t>
-      </w:r>
-    </w:p>
-    <w:p>
-      <w:proofErr w:type="spellStart"/>
-      <w:r>
-        <w:t>Merriweather</w:t>
-      </w:r>
-      <w:proofErr w:type="spellEnd"/>
-      <w:r>
-        <w:t>-Bold</w:t>
-      </w:r>
-    </w:p>
-    <w:p>
-      <w:proofErr w:type="spellStart"/>
-      <w:r>
-        <w:t>Merriweather-BoldItalic</w:t>
-      </w:r>
-      <w:proofErr w:type="spellEnd"/>
-    </w:p>
-    <w:p>
-      <w:proofErr w:type="spellStart"/>
-      <w:r>
-        <w:t>Merriweather-HeavyItalic</w:t>
-      </w:r>
-      <w:proofErr w:type="spellEnd"/>
-    </w:p>
-    <w:p>
-      <w:proofErr w:type="spellStart"/>
-      <w:r>
-        <w:t>Merriweather</w:t>
-      </w:r>
-      <w:proofErr w:type="spellEnd"/>
-      <w:r>
-        <w:t>-Italic</w:t>
-      </w:r>
-    </w:p>
-    <w:p>
-      <w:proofErr w:type="spellStart"/>
-      <w:r>
-        <w:t>Merriweather</w:t>
-      </w:r>
-      <w:proofErr w:type="spellEnd"/>
-      <w:r>
-        <w:t>-Light</w:t>
-      </w:r>
-    </w:p>
-    <w:p>
-      <w:proofErr w:type="spellStart"/>
-      <w:r>
-        <w:t>Merriweather-LightItalic</w:t>
-      </w:r>
-      <w:proofErr w:type="spellEnd"/>
-    </w:p>
-    <w:p>
-      <w:proofErr w:type="spellStart"/>
-      <w:r>
-        <w:t>Merriweather</w:t>
-      </w:r>
-      <w:proofErr w:type="spellEnd"/>
-      <w:r>
-        <w:t>-Regular</w:t>
-      </w:r>
-    </w:p>
-    <w:p/>
-    <w:p>
-      <w:r>
-        <w:t>Montserrat-Bold</w:t>
-      </w:r>
-    </w:p>
-    <w:p>
-      <w:r>
-        <w:t>Montserrat-Regular</w:t>
-      </w:r>
-    </w:p>
-    <w:p/>
-    <w:p>
-      <w:proofErr w:type="spellStart"/>
-      <w:r>
-        <w:t>OpenSans</w:t>
-      </w:r>
-      <w:proofErr w:type="spellEnd"/>
-      <w:r>
-        <w:t>-Bold</w:t>
-      </w:r>
-    </w:p>
-    <w:p>
-      <w:proofErr w:type="spellStart"/>
-      <w:r>
-        <w:t>OpenSans-BoldItalic</w:t>
-      </w:r>
-      <w:proofErr w:type="spellEnd"/>
-    </w:p>
-    <w:p>
-      <w:proofErr w:type="spellStart"/>
-      <w:r>
-        <w:t>OpenSans-ExtraBold</w:t>
-      </w:r>
-      <w:proofErr w:type="spellEnd"/>
-    </w:p>
-    <w:p>
-      <w:proofErr w:type="spellStart"/>
-      <w:r>
-        <w:t>OpenSans-ExtraBoldItalic</w:t>
-      </w:r>
-      <w:proofErr w:type="spellEnd"/>
-    </w:p>
-    <w:p>
-      <w:proofErr w:type="spellStart"/>
-      <w:r>
-        <w:t>OpenSans</w:t>
-      </w:r>
-      <w:proofErr w:type="spellEnd"/>
-      <w:r>
-        <w:t>-Italic</w:t>
-      </w:r>
-    </w:p>
-    <w:p>
-      <w:proofErr w:type="spellStart"/>
-      <w:r>
-        <w:t>OpenSans</w:t>
-      </w:r>
-      <w:proofErr w:type="spellEnd"/>
-      <w:r>
-        <w:t>-Light</w:t>
-      </w:r>
-    </w:p>
-    <w:p>
-      <w:proofErr w:type="spellStart"/>
-      <w:r>
-        <w:t>OpenSans-LightItalic</w:t>
-      </w:r>
-      <w:proofErr w:type="spellEnd"/>
-    </w:p>
-    <w:p>
-      <w:proofErr w:type="spellStart"/>
-      <w:r>
-        <w:t>OpenSans</w:t>
-      </w:r>
-      <w:proofErr w:type="spellEnd"/>
-      <w:r>
-        <w:t>-Regular</w:t>
-      </w:r>
-    </w:p>
-    <w:p>
-      <w:proofErr w:type="spellStart"/>
-      <w:r>
-        <w:t>OpenSans-Semibold</w:t>
-      </w:r>
-      <w:proofErr w:type="spellEnd"/>
-    </w:p>
-    <w:p>
-      <w:proofErr w:type="spellStart"/>
-      <w:r>
-        <w:t>OpenSans-SemiboldItalic</w:t>
-      </w:r>
-      <w:proofErr w:type="spellEnd"/>
-    </w:p>
-    <w:p/>
-    <w:p>
-      <w:proofErr w:type="spellStart"/>
-      <w:r>
-        <w:t>PassionOne</w:t>
-      </w:r>
-      <w:proofErr w:type="spellEnd"/>
-      <w:r>
-        <w:t>-Black</w:t>
-      </w:r>
-    </w:p>
-    <w:p>
-      <w:proofErr w:type="spellStart"/>
-      <w:r>
-        <w:t>PassionOne</w:t>
-      </w:r>
-      <w:proofErr w:type="spellEnd"/>
-      <w:r>
-        <w:t>-Bold</w:t>
-      </w:r>
-    </w:p>
-    <w:p>
-      <w:proofErr w:type="spellStart"/>
-      <w:r>
-        <w:t>PassionOne</w:t>
-      </w:r>
-      <w:proofErr w:type="spellEnd"/>
-      <w:r>
-        <w:t>-Regular</w:t>
-      </w:r>
-    </w:p>
-    <w:p/>
-    <w:p>
-      <w:r>
-        <w:t>Quicksand-Bold</w:t>
-      </w:r>
-    </w:p>
-    <w:p>
-      <w:r>
-        <w:t>Quicksand-Light</w:t>
-      </w:r>
-    </w:p>
-    <w:p>
-      <w:r>
-        <w:t>Quicksand-Regular</w:t>
-      </w:r>
-    </w:p>
-    <w:p/>
-    <w:p>
-      <w:proofErr w:type="spellStart"/>
-      <w:r>
-        <w:t>RobotoCondensed</w:t>
-      </w:r>
-      <w:proofErr w:type="spellEnd"/>
-      <w:r>
-        <w:t>-Bold</w:t>
-      </w:r>
-    </w:p>
-    <w:p>
-      <w:proofErr w:type="spellStart"/>
-      <w:r>
-        <w:t>RobotoCondensed-BoldItalic</w:t>
-      </w:r>
-      <w:proofErr w:type="spellEnd"/>
-    </w:p>
-    <w:p>
-      <w:proofErr w:type="spellStart"/>
-      <w:r>
-        <w:t>RobotoCondensed</w:t>
-      </w:r>
-      <w:proofErr w:type="spellEnd"/>
-      <w:r>
-        <w:t>-Italic</w:t>
-      </w:r>
-    </w:p>
-    <w:p>
-      <w:proofErr w:type="spellStart"/>
-      <w:r>
-        <w:t>RobotoCondensed</w:t>
-      </w:r>
-      <w:proofErr w:type="spellEnd"/>
-      <w:r>
-        <w:t>-Light</w:t>
-      </w:r>
-    </w:p>
-    <w:p>
-      <w:proofErr w:type="spellStart"/>
-      <w:r>
-        <w:t>RobotoCondensed-LightItalic</w:t>
-      </w:r>
-      <w:proofErr w:type="spellEnd"/>
-    </w:p>
-    <w:p>
-      <w:proofErr w:type="spellStart"/>
-      <w:r>
-        <w:t>RobotoCondensed</w:t>
-      </w:r>
-      <w:proofErr w:type="spellEnd"/>
-      <w:r>
-        <w:t>-Regular</w:t>
-      </w:r>
-    </w:p>
-    <w:p/>
-    <w:p>
-      <w:proofErr w:type="spellStart"/>
-      <w:r>
-        <w:t>RobotoSlab</w:t>
-      </w:r>
-      <w:proofErr w:type="spellEnd"/>
-      <w:r>
-        <w:t>-Bold</w:t>
-      </w:r>
-    </w:p>
-    <w:p>
-      <w:proofErr w:type="spellStart"/>
-      <w:r>
-        <w:t>RobotoSlab</w:t>
-      </w:r>
-      <w:proofErr w:type="spellEnd"/>
-      <w:r>
-        <w:t>-Light</w:t>
-      </w:r>
-    </w:p>
-    <w:p>
-      <w:proofErr w:type="spellStart"/>
-      <w:r>
-        <w:t>RobotoSlab</w:t>
-      </w:r>
-      <w:proofErr w:type="spellEnd"/>
-      <w:r>
-        <w:t>-Regular</w:t>
-      </w:r>
-    </w:p>
-    <w:p>
-      <w:proofErr w:type="spellStart"/>
-      <w:r>
-        <w:t>RobotoSlab</w:t>
-      </w:r>
-      <w:proofErr w:type="spellEnd"/>
-      <w:r>
-        <w:t>-Thin</w:t>
-      </w:r>
-    </w:p>
-    <w:p/>
+      <w:bookmarkStart w:id="33" w:name="_Toc268531568"/>
+      <w:r>
+        <w:t>Samples</w:t>
+      </w:r>
+      <w:bookmarkEnd w:id="33"/>
+    </w:p>
+    <w:p>
+      <w:hyperlink r:id="rId15" w:history="1">
+        <w:proofErr w:type="gramStart"/>
+        <w:r>
+          <w:rPr>
+            <w:rStyle w:val="Hyperlink"/>
+          </w:rPr>
+          <w:t>s</w:t>
+        </w:r>
+        <w:r>
+          <w:rPr>
+            <w:rStyle w:val="Hyperlink"/>
+          </w:rPr>
+          <w:t>imple.xml</w:t>
+        </w:r>
+        <w:proofErr w:type="gramEnd"/>
+      </w:hyperlink>
+      <w:r>
+        <w:t xml:space="preserve"> – A straight forward example </w:t>
+      </w:r>
+      <w:proofErr w:type="spellStart"/>
+      <w:r>
+        <w:t>NoteScript</w:t>
+      </w:r>
+      <w:proofErr w:type="spellEnd"/>
+      <w:r>
+        <w:t xml:space="preserve"> that illustrates how to use all controls in various ways.</w:t>
+      </w:r>
+    </w:p>
+    <w:p/>
+    <w:p>
+      <w:hyperlink r:id="rId16" w:history="1">
+        <w:proofErr w:type="gramStart"/>
+        <w:r>
+          <w:rPr>
+            <w:rStyle w:val="Hyperlink"/>
+          </w:rPr>
+          <w:t>sample</w:t>
+        </w:r>
+        <w:proofErr w:type="gramEnd"/>
+        <w:r>
+          <w:rPr>
+            <w:rStyle w:val="Hyperlink"/>
+          </w:rPr>
+          <w:t>_note.xml</w:t>
+        </w:r>
+      </w:hyperlink>
+      <w:r>
+        <w:t xml:space="preserve"> – A practical example </w:t>
+      </w:r>
+      <w:proofErr w:type="spellStart"/>
+      <w:r>
+        <w:t>NoteScript</w:t>
+      </w:r>
+      <w:proofErr w:type="spellEnd"/>
+      <w:r>
+        <w:t xml:space="preserve"> that generates a Note used for a weekend worship service.</w:t>
+      </w:r>
+    </w:p>
+    <w:p/>
+    <w:p>
+      <w:hyperlink r:id="rId17" w:history="1">
+        <w:proofErr w:type="gramStart"/>
+        <w:r>
+          <w:rPr>
+            <w:rStyle w:val="Hyperlink"/>
+          </w:rPr>
+          <w:t>sample</w:t>
+        </w:r>
+        <w:proofErr w:type="gramEnd"/>
+        <w:r>
+          <w:rPr>
+            <w:rStyle w:val="Hyperlink"/>
+          </w:rPr>
+          <w:t>_style.xml</w:t>
+        </w:r>
+      </w:hyperlink>
+      <w:r>
+        <w:t xml:space="preserve"> – A sample style sheet used by both sample_note.xml and simple.xml.</w:t>
+      </w:r>
+    </w:p>
     <w:sectPr>
       <w:pgSz w:w="12240" w:h="15840"/>
       <w:pgMar w:top="720" w:right="720" w:bottom="720" w:left="720" w:header="720" w:footer="720" w:gutter="0"/>
@@ -8880,6 +10498,18 @@
     <w:uiPriority w:val="99"/>
     <w:rsid w:val="005F1972"/>
   </w:style>
+  <w:style w:type="character" w:styleId="FollowedHyperlink">
+    <w:name w:val="FollowedHyperlink"/>
+    <w:basedOn w:val="DefaultParagraphFont"/>
+    <w:uiPriority w:val="99"/>
+    <w:semiHidden/>
+    <w:unhideWhenUsed/>
+    <w:rsid w:val="002E59A4"/>
+    <w:rPr>
+      <w:color w:val="800080" w:themeColor="followedHyperlink"/>
+      <w:u w:val="single"/>
+    </w:rPr>
+  </w:style>
 </w:styles>
 </file>
 
@@ -9509,6 +11139,18 @@
     <w:uiPriority w:val="99"/>
     <w:rsid w:val="005F1972"/>
   </w:style>
+  <w:style w:type="character" w:styleId="FollowedHyperlink">
+    <w:name w:val="FollowedHyperlink"/>
+    <w:basedOn w:val="DefaultParagraphFont"/>
+    <w:uiPriority w:val="99"/>
+    <w:semiHidden/>
+    <w:unhideWhenUsed/>
+    <w:rsid w:val="002E59A4"/>
+    <w:rPr>
+      <w:color w:val="800080" w:themeColor="followedHyperlink"/>
+      <w:u w:val="single"/>
+    </w:rPr>
+  </w:style>
 </w:styles>
 </file>
 
@@ -9837,7 +11479,7 @@
 </file>
 
 <file path=customXml/itemProps1.xml><?xml version="1.0" encoding="utf-8"?>
-<ds:datastoreItem xmlns:ds="http://schemas.openxmlformats.org/officeDocument/2006/customXml" ds:itemID="{DC2C8353-9507-9541-9241-9895795AB4D2}">
+<ds:datastoreItem xmlns:ds="http://schemas.openxmlformats.org/officeDocument/2006/customXml" ds:itemID="{72DEF546-242F-CC43-AB1C-2E733121495B}">
   <ds:schemaRefs>
     <ds:schemaRef ds:uri="http://schemas.openxmlformats.org/officeDocument/2006/bibliography"/>
   </ds:schemaRefs>

</xml_diff>